<commit_message>
BV_UVVM-781: mark features not yet published as DRAFT in SBI VVC, corrected structure of BFM QR docx
</commit_message>
<xml_diff>
--- a/bitvis_vip_sbi/doc/sbi_vvc_QuickRef.docx
+++ b/bitvis_vip_sbi/doc/sbi_vvc_QuickRef.docx
@@ -374,16 +374,26 @@
                 <w:color w:val="FFFFFF"/>
                 <w:szCs w:val="30"/>
               </w:rPr>
-              <w:t>(VVC</w:t>
-            </w:r>
+              <w:t>(</w:t>
+            </w:r>
+            <w:proofErr w:type="spellStart"/>
             <w:r>
               <w:rPr>
                 <w:rFonts w:cs="Helvetica"/>
                 <w:color w:val="FFFFFF"/>
                 <w:szCs w:val="30"/>
               </w:rPr>
+              <w:t>VVC</w:t>
+            </w:r>
+            <w:r>
+              <w:rPr>
+                <w:rFonts w:cs="Helvetica"/>
+                <w:color w:val="FFFFFF"/>
+                <w:szCs w:val="30"/>
+              </w:rPr>
               <w:t>T</w:t>
             </w:r>
+            <w:proofErr w:type="spellEnd"/>
             <w:r>
               <w:rPr>
                 <w:rFonts w:cs="Helvetica"/>
@@ -613,6 +623,7 @@
               </w:rPr>
               <w:t>(</w:t>
             </w:r>
+            <w:proofErr w:type="spellStart"/>
             <w:proofErr w:type="gramEnd"/>
             <w:r>
               <w:rPr>
@@ -622,7 +633,18 @@
                 <w:sz w:val="15"/>
                 <w:szCs w:val="28"/>
               </w:rPr>
-              <w:t xml:space="preserve">SBI_VVCT, 1, </w:t>
+              <w:t>SBI_VVCT</w:t>
+            </w:r>
+            <w:proofErr w:type="spellEnd"/>
+            <w:r>
+              <w:rPr>
+                <w:rFonts w:cs="Helvetica"/>
+                <w:b w:val="0"/>
+                <w:bCs w:val="0"/>
+                <w:sz w:val="15"/>
+                <w:szCs w:val="28"/>
+              </w:rPr>
+              <w:t xml:space="preserve">, 1, </w:t>
             </w:r>
             <w:r>
               <w:rPr>
@@ -730,7 +752,6 @@
               </w:rPr>
               <w:t xml:space="preserve">                 </w:t>
             </w:r>
-            <w:proofErr w:type="spellStart"/>
             <w:r>
               <w:rPr>
                 <w:rFonts w:cs="Helvetica"/>
@@ -738,10 +759,11 @@
                 <w:bCs w:val="0"/>
                 <w:sz w:val="15"/>
                 <w:szCs w:val="28"/>
-              </w:rPr>
-              <w:t>sbi_</w:t>
-            </w:r>
-            <w:proofErr w:type="gramStart"/>
+                <w:highlight w:val="darkGray"/>
+              </w:rPr>
+              <w:t xml:space="preserve">DRAFT </w:t>
+            </w:r>
+            <w:proofErr w:type="spellStart"/>
             <w:r>
               <w:rPr>
                 <w:rFonts w:cs="Helvetica"/>
@@ -749,10 +771,11 @@
                 <w:bCs w:val="0"/>
                 <w:sz w:val="15"/>
                 <w:szCs w:val="28"/>
-              </w:rPr>
-              <w:t>write</w:t>
-            </w:r>
-            <w:proofErr w:type="spellEnd"/>
+                <w:highlight w:val="darkGray"/>
+              </w:rPr>
+              <w:t>sbi_</w:t>
+            </w:r>
+            <w:proofErr w:type="gramStart"/>
             <w:r>
               <w:rPr>
                 <w:rFonts w:cs="Helvetica"/>
@@ -760,10 +783,11 @@
                 <w:bCs w:val="0"/>
                 <w:sz w:val="15"/>
                 <w:szCs w:val="28"/>
-              </w:rPr>
-              <w:t>(</w:t>
-            </w:r>
-            <w:proofErr w:type="gramEnd"/>
+                <w:highlight w:val="darkGray"/>
+              </w:rPr>
+              <w:t>write</w:t>
+            </w:r>
+            <w:proofErr w:type="spellEnd"/>
             <w:r>
               <w:rPr>
                 <w:rFonts w:cs="Helvetica"/>
@@ -771,9 +795,12 @@
                 <w:bCs w:val="0"/>
                 <w:sz w:val="15"/>
                 <w:szCs w:val="28"/>
-              </w:rPr>
-              <w:t xml:space="preserve">SBI_VVCT, 1, </w:t>
-            </w:r>
+                <w:highlight w:val="darkGray"/>
+              </w:rPr>
+              <w:t>(</w:t>
+            </w:r>
+            <w:proofErr w:type="spellStart"/>
+            <w:proofErr w:type="gramEnd"/>
             <w:r>
               <w:rPr>
                 <w:rFonts w:cs="Helvetica"/>
@@ -781,9 +808,11 @@
                 <w:bCs w:val="0"/>
                 <w:sz w:val="15"/>
                 <w:szCs w:val="28"/>
-              </w:rPr>
-              <w:t>x”100</w:t>
-            </w:r>
+                <w:highlight w:val="darkGray"/>
+              </w:rPr>
+              <w:t>SBI_VVCT</w:t>
+            </w:r>
+            <w:proofErr w:type="spellEnd"/>
             <w:r>
               <w:rPr>
                 <w:rFonts w:cs="Helvetica"/>
@@ -791,68 +820,9 @@
                 <w:bCs w:val="0"/>
                 <w:sz w:val="15"/>
                 <w:szCs w:val="28"/>
-              </w:rPr>
-              <w:t>1</w:t>
-            </w:r>
-            <w:r>
-              <w:rPr>
-                <w:rFonts w:cs="Helvetica"/>
-                <w:b w:val="0"/>
-                <w:bCs w:val="0"/>
-                <w:sz w:val="15"/>
-                <w:szCs w:val="28"/>
-              </w:rPr>
-              <w:t>”</w:t>
-            </w:r>
-            <w:r>
-              <w:rPr>
-                <w:rFonts w:cs="Helvetica"/>
-                <w:b w:val="0"/>
-                <w:bCs w:val="0"/>
-                <w:sz w:val="15"/>
-                <w:szCs w:val="28"/>
-              </w:rPr>
-              <w:t xml:space="preserve">, </w:t>
-            </w:r>
-            <w:r>
-              <w:rPr>
-                <w:rFonts w:cs="Helvetica"/>
-                <w:b w:val="0"/>
-                <w:bCs w:val="0"/>
-                <w:sz w:val="15"/>
-                <w:szCs w:val="28"/>
-              </w:rPr>
-              <w:t>7, RANDOM</w:t>
-            </w:r>
-            <w:r>
-              <w:rPr>
-                <w:rFonts w:cs="Helvetica"/>
-                <w:b w:val="0"/>
-                <w:bCs w:val="0"/>
-                <w:sz w:val="15"/>
-                <w:szCs w:val="28"/>
-              </w:rPr>
-              <w:t>, “</w:t>
-            </w:r>
-            <w:r>
-              <w:rPr>
-                <w:rFonts w:cs="Helvetica"/>
-                <w:b w:val="0"/>
-                <w:bCs w:val="0"/>
-                <w:sz w:val="15"/>
-                <w:szCs w:val="28"/>
-              </w:rPr>
-              <w:t>Write 7 random bytes to UART TX</w:t>
-            </w:r>
-            <w:r>
-              <w:rPr>
-                <w:rFonts w:cs="Helvetica"/>
-                <w:b w:val="0"/>
-                <w:bCs w:val="0"/>
-                <w:sz w:val="15"/>
-                <w:szCs w:val="28"/>
-              </w:rPr>
-              <w:t>”);</w:t>
+                <w:highlight w:val="darkGray"/>
+              </w:rPr>
+              <w:t>, 1, x”1001”, 7, RANDOM, “Write 7 random bytes to UART TX”);</w:t>
             </w:r>
           </w:p>
         </w:tc>
@@ -1111,15 +1081,16 @@
                 <w:color w:val="FFFFFF"/>
                 <w:szCs w:val="30"/>
               </w:rPr>
-              <w:t>(VVC</w:t>
-            </w:r>
+              <w:t>(</w:t>
+            </w:r>
+            <w:proofErr w:type="spellStart"/>
             <w:r>
               <w:rPr>
                 <w:rFonts w:cs="Helvetica"/>
                 <w:color w:val="FFFFFF"/>
                 <w:szCs w:val="30"/>
               </w:rPr>
-              <w:t>T</w:t>
+              <w:t>VVC</w:t>
             </w:r>
             <w:r>
               <w:rPr>
@@ -1127,24 +1098,25 @@
                 <w:color w:val="FFFFFF"/>
                 <w:szCs w:val="30"/>
               </w:rPr>
-              <w:t xml:space="preserve">, </w:t>
-            </w:r>
-            <w:proofErr w:type="spellStart"/>
+              <w:t>T</w:t>
+            </w:r>
+            <w:proofErr w:type="spellEnd"/>
             <w:r>
               <w:rPr>
                 <w:rFonts w:cs="Helvetica"/>
                 <w:color w:val="FFFFFF"/>
                 <w:szCs w:val="30"/>
               </w:rPr>
-              <w:t>vvc_</w:t>
-            </w:r>
+              <w:t xml:space="preserve">, </w:t>
+            </w:r>
+            <w:proofErr w:type="spellStart"/>
             <w:r>
               <w:rPr>
                 <w:rFonts w:cs="Helvetica"/>
                 <w:color w:val="FFFFFF"/>
                 <w:szCs w:val="30"/>
               </w:rPr>
-              <w:t>instance_</w:t>
+              <w:t>vvc_</w:t>
             </w:r>
             <w:r>
               <w:rPr>
@@ -1152,42 +1124,68 @@
                 <w:color w:val="FFFFFF"/>
                 <w:szCs w:val="30"/>
               </w:rPr>
-              <w:t>idx</w:t>
-            </w:r>
-            <w:proofErr w:type="spellEnd"/>
+              <w:t>instance_</w:t>
+            </w:r>
             <w:r>
               <w:rPr>
                 <w:rFonts w:cs="Helvetica"/>
                 <w:color w:val="FFFFFF"/>
                 <w:szCs w:val="30"/>
               </w:rPr>
-              <w:t xml:space="preserve">, </w:t>
-            </w:r>
-            <w:proofErr w:type="spellStart"/>
+              <w:t>idx</w:t>
+            </w:r>
+            <w:proofErr w:type="spellEnd"/>
             <w:r>
               <w:rPr>
                 <w:rFonts w:cs="Helvetica"/>
                 <w:color w:val="FFFFFF"/>
                 <w:szCs w:val="30"/>
               </w:rPr>
-              <w:t>addr</w:t>
-            </w:r>
-            <w:proofErr w:type="spellEnd"/>
+              <w:t xml:space="preserve">, </w:t>
+            </w:r>
+            <w:proofErr w:type="spellStart"/>
             <w:r>
               <w:rPr>
                 <w:rFonts w:cs="Helvetica"/>
                 <w:color w:val="FFFFFF"/>
                 <w:szCs w:val="30"/>
               </w:rPr>
-              <w:t>,</w:t>
-            </w:r>
+              <w:t>addr</w:t>
+            </w:r>
+            <w:proofErr w:type="spellEnd"/>
             <w:r>
               <w:rPr>
                 <w:rFonts w:cs="Helvetica"/>
                 <w:color w:val="FFFFFF"/>
                 <w:szCs w:val="30"/>
               </w:rPr>
-              <w:t xml:space="preserve"> [TO_SB,]</w:t>
+              <w:t>,</w:t>
+            </w:r>
+            <w:r>
+              <w:rPr>
+                <w:rFonts w:cs="Helvetica"/>
+                <w:color w:val="FFFFFF"/>
+                <w:szCs w:val="30"/>
+              </w:rPr>
+              <w:t xml:space="preserve"> [</w:t>
+            </w:r>
+            <w:proofErr w:type="spellStart"/>
+            <w:r>
+              <w:rPr>
+                <w:rFonts w:cs="Helvetica"/>
+                <w:color w:val="FFFFFF"/>
+                <w:szCs w:val="30"/>
+              </w:rPr>
+              <w:t>TO_SB</w:t>
+            </w:r>
+            <w:proofErr w:type="spellEnd"/>
+            <w:r>
+              <w:rPr>
+                <w:rFonts w:cs="Helvetica"/>
+                <w:color w:val="FFFFFF"/>
+                <w:szCs w:val="30"/>
+              </w:rPr>
+              <w:t>,]</w:t>
             </w:r>
             <w:r>
               <w:rPr>
@@ -1306,6 +1304,7 @@
               </w:rPr>
               <w:t>(</w:t>
             </w:r>
+            <w:proofErr w:type="spellStart"/>
             <w:proofErr w:type="gramEnd"/>
             <w:r>
               <w:rPr>
@@ -1315,7 +1314,18 @@
                 <w:sz w:val="15"/>
                 <w:szCs w:val="15"/>
               </w:rPr>
-              <w:t xml:space="preserve">SBI_VVCT, 1, x”1000”, “Read </w:t>
+              <w:t>SBI_VVCT</w:t>
+            </w:r>
+            <w:proofErr w:type="spellEnd"/>
+            <w:r>
+              <w:rPr>
+                <w:rFonts w:cs="Helvetica"/>
+                <w:b w:val="0"/>
+                <w:bCs w:val="0"/>
+                <w:sz w:val="15"/>
+                <w:szCs w:val="15"/>
+              </w:rPr>
+              <w:t xml:space="preserve">, 1, x”1000”, “Read </w:t>
             </w:r>
             <w:r>
               <w:rPr>
@@ -1401,6 +1411,16 @@
               </w:rPr>
               <w:t xml:space="preserve"> </w:t>
             </w:r>
+            <w:r>
+              <w:rPr>
+                <w:rFonts w:cs="Helvetica"/>
+                <w:b w:val="0"/>
+                <w:sz w:val="15"/>
+                <w:szCs w:val="15"/>
+                <w:highlight w:val="darkGray"/>
+              </w:rPr>
+              <w:t xml:space="preserve">DRAFT </w:t>
+            </w:r>
             <w:proofErr w:type="spellStart"/>
             <w:r>
               <w:rPr>
@@ -1408,6 +1428,7 @@
                 <w:b w:val="0"/>
                 <w:sz w:val="15"/>
                 <w:szCs w:val="15"/>
+                <w:highlight w:val="darkGray"/>
               </w:rPr>
               <w:t>sbi_</w:t>
             </w:r>
@@ -1418,6 +1439,7 @@
                 <w:b w:val="0"/>
                 <w:sz w:val="15"/>
                 <w:szCs w:val="15"/>
+                <w:highlight w:val="darkGray"/>
               </w:rPr>
               <w:t>read</w:t>
             </w:r>
@@ -1428,9 +1450,11 @@
                 <w:b w:val="0"/>
                 <w:sz w:val="15"/>
                 <w:szCs w:val="15"/>
+                <w:highlight w:val="darkGray"/>
               </w:rPr>
               <w:t>(</w:t>
             </w:r>
+            <w:proofErr w:type="spellStart"/>
             <w:proofErr w:type="gramEnd"/>
             <w:r>
               <w:rPr>
@@ -1438,44 +1462,42 @@
                 <w:b w:val="0"/>
                 <w:sz w:val="15"/>
                 <w:szCs w:val="15"/>
-              </w:rPr>
-              <w:t>SBI_VVCT, 1, x”100</w:t>
-            </w:r>
+                <w:highlight w:val="darkGray"/>
+              </w:rPr>
+              <w:t>SBI_VVCT</w:t>
+            </w:r>
+            <w:proofErr w:type="spellEnd"/>
             <w:r>
               <w:rPr>
                 <w:rFonts w:cs="Helvetica"/>
                 <w:b w:val="0"/>
                 <w:sz w:val="15"/>
                 <w:szCs w:val="15"/>
-              </w:rPr>
-              <w:t>2</w:t>
-            </w:r>
+                <w:highlight w:val="darkGray"/>
+              </w:rPr>
+              <w:t xml:space="preserve">, 1, x”1002”, </w:t>
+            </w:r>
+            <w:proofErr w:type="spellStart"/>
             <w:r>
               <w:rPr>
                 <w:rFonts w:cs="Helvetica"/>
                 <w:b w:val="0"/>
                 <w:sz w:val="15"/>
                 <w:szCs w:val="15"/>
-              </w:rPr>
-              <w:t xml:space="preserve">”, TO_SB, “Read UART </w:t>
-            </w:r>
+                <w:highlight w:val="darkGray"/>
+              </w:rPr>
+              <w:t>TO_SB</w:t>
+            </w:r>
+            <w:proofErr w:type="spellEnd"/>
             <w:r>
               <w:rPr>
                 <w:rFonts w:cs="Helvetica"/>
                 <w:b w:val="0"/>
                 <w:sz w:val="15"/>
                 <w:szCs w:val="15"/>
-              </w:rPr>
-              <w:t>RX and send to Scoreboard</w:t>
-            </w:r>
-            <w:r>
-              <w:rPr>
-                <w:rFonts w:cs="Helvetica"/>
-                <w:b w:val="0"/>
-                <w:sz w:val="15"/>
-                <w:szCs w:val="15"/>
-              </w:rPr>
-              <w:t>”, C_SCOPE);</w:t>
+                <w:highlight w:val="darkGray"/>
+              </w:rPr>
+              <w:t>, “Read UART RX and send to Scoreboard”, C_SCOPE);</w:t>
             </w:r>
           </w:p>
         </w:tc>
@@ -1583,15 +1605,16 @@
                 <w:color w:val="FFFFFF"/>
                 <w:szCs w:val="30"/>
               </w:rPr>
-              <w:t>(V</w:t>
-            </w:r>
+              <w:t>(</w:t>
+            </w:r>
+            <w:proofErr w:type="spellStart"/>
             <w:r>
               <w:rPr>
                 <w:rFonts w:cs="Helvetica"/>
                 <w:color w:val="FFFFFF"/>
                 <w:szCs w:val="30"/>
               </w:rPr>
-              <w:t>VC</w:t>
+              <w:t>V</w:t>
             </w:r>
             <w:r>
               <w:rPr>
@@ -1599,8 +1622,17 @@
                 <w:color w:val="FFFFFF"/>
                 <w:szCs w:val="30"/>
               </w:rPr>
+              <w:t>VC</w:t>
+            </w:r>
+            <w:r>
+              <w:rPr>
+                <w:rFonts w:cs="Helvetica"/>
+                <w:color w:val="FFFFFF"/>
+                <w:szCs w:val="30"/>
+              </w:rPr>
               <w:t>T</w:t>
             </w:r>
+            <w:proofErr w:type="spellEnd"/>
             <w:r>
               <w:rPr>
                 <w:rFonts w:cs="Helvetica"/>
@@ -1822,6 +1854,7 @@
               </w:rPr>
               <w:t>(</w:t>
             </w:r>
+            <w:proofErr w:type="spellStart"/>
             <w:proofErr w:type="gramEnd"/>
             <w:r>
               <w:rPr>
@@ -1831,7 +1864,18 @@
                 <w:sz w:val="15"/>
                 <w:szCs w:val="28"/>
               </w:rPr>
-              <w:t>SBI_VVCT, 1, x”1155</w:t>
+              <w:t>SBI_VVCT</w:t>
+            </w:r>
+            <w:proofErr w:type="spellEnd"/>
+            <w:r>
+              <w:rPr>
+                <w:rFonts w:cs="Helvetica"/>
+                <w:b w:val="0"/>
+                <w:bCs w:val="0"/>
+                <w:sz w:val="15"/>
+                <w:szCs w:val="28"/>
+              </w:rPr>
+              <w:t>, 1, x”1155</w:t>
             </w:r>
             <w:r>
               <w:rPr>
@@ -1944,16 +1988,26 @@
                 <w:color w:val="FFFFFF"/>
                 <w:szCs w:val="30"/>
               </w:rPr>
-              <w:t>(VVC</w:t>
-            </w:r>
+              <w:t>(</w:t>
+            </w:r>
+            <w:proofErr w:type="spellStart"/>
             <w:r>
               <w:rPr>
                 <w:rFonts w:cs="Helvetica"/>
                 <w:color w:val="FFFFFF"/>
                 <w:szCs w:val="30"/>
               </w:rPr>
+              <w:t>VVC</w:t>
+            </w:r>
+            <w:r>
+              <w:rPr>
+                <w:rFonts w:cs="Helvetica"/>
+                <w:color w:val="FFFFFF"/>
+                <w:szCs w:val="30"/>
+              </w:rPr>
               <w:t>T</w:t>
             </w:r>
+            <w:proofErr w:type="spellEnd"/>
             <w:r>
               <w:rPr>
                 <w:rFonts w:cs="Helvetica"/>
@@ -2176,6 +2230,7 @@
               </w:rPr>
               <w:t>(</w:t>
             </w:r>
+            <w:proofErr w:type="spellStart"/>
             <w:proofErr w:type="gramEnd"/>
             <w:r>
               <w:rPr>
@@ -2185,7 +2240,18 @@
                 <w:sz w:val="15"/>
                 <w:szCs w:val="28"/>
               </w:rPr>
-              <w:t xml:space="preserve">SBI_VVCT, 1, </w:t>
+              <w:t>SBI_VVCT</w:t>
+            </w:r>
+            <w:proofErr w:type="spellEnd"/>
+            <w:r>
+              <w:rPr>
+                <w:rFonts w:cs="Helvetica"/>
+                <w:b w:val="0"/>
+                <w:bCs w:val="0"/>
+                <w:sz w:val="15"/>
+                <w:szCs w:val="28"/>
+              </w:rPr>
+              <w:t xml:space="preserve">, 1, </w:t>
             </w:r>
             <w:r>
               <w:rPr>
@@ -2263,15 +2329,15 @@
         <mc:AlternateContent>
           <mc:Choice Requires="wps">
             <w:drawing>
-              <wp:anchor distT="0" distB="0" distL="114300" distR="114300" simplePos="0" relativeHeight="251665408" behindDoc="0" locked="0" layoutInCell="1" allowOverlap="1" wp14:anchorId="0226FCA2" wp14:editId="09B5C5FD">
+              <wp:anchor distT="0" distB="0" distL="114300" distR="114300" simplePos="0" relativeHeight="251665408" behindDoc="0" locked="0" layoutInCell="1" allowOverlap="1" wp14:anchorId="0226FCA2" wp14:editId="5061E822">
                 <wp:simplePos x="0" y="0"/>
                 <wp:positionH relativeFrom="column">
-                  <wp:posOffset>5637530</wp:posOffset>
+                  <wp:posOffset>5639435</wp:posOffset>
                 </wp:positionH>
                 <wp:positionV relativeFrom="paragraph">
-                  <wp:posOffset>86360</wp:posOffset>
+                  <wp:posOffset>88900</wp:posOffset>
                 </wp:positionV>
-                <wp:extent cx="4390390" cy="1924050"/>
+                <wp:extent cx="4390390" cy="1992630"/>
                 <wp:effectExtent l="0" t="0" r="0" b="0"/>
                 <wp:wrapSquare wrapText="bothSides"/>
                 <wp:docPr id="6" name="Tekstboks 6"/>
@@ -2283,7 +2349,7 @@
                       <wps:spPr>
                         <a:xfrm>
                           <a:off x="0" y="0"/>
-                          <a:ext cx="4390390" cy="1924050"/>
+                          <a:ext cx="4390390" cy="1992630"/>
                         </a:xfrm>
                         <a:prstGeom prst="rect">
                           <a:avLst/>
@@ -2351,7 +2417,25 @@
                                 <w:sz w:val="15"/>
                                 <w:szCs w:val="15"/>
                               </w:rPr>
-                              <w:t xml:space="preserve">See UVVM Methods </w:t>
+                              <w:t xml:space="preserve">See </w:t>
+                            </w:r>
+                            <w:proofErr w:type="spellStart"/>
+                            <w:r>
+                              <w:rPr>
+                                <w:rFonts w:cs="Helvetica"/>
+                                <w:sz w:val="15"/>
+                                <w:szCs w:val="15"/>
+                              </w:rPr>
+                              <w:t>UVVM</w:t>
+                            </w:r>
+                            <w:proofErr w:type="spellEnd"/>
+                            <w:r>
+                              <w:rPr>
+                                <w:rFonts w:cs="Helvetica"/>
+                                <w:sz w:val="15"/>
+                                <w:szCs w:val="15"/>
+                              </w:rPr>
+                              <w:t xml:space="preserve"> Methods </w:t>
                             </w:r>
                             <w:proofErr w:type="spellStart"/>
                             <w:r>
@@ -2790,7 +2874,11 @@
           </mc:Choice>
           <mc:Fallback>
             <w:pict>
-              <v:shape w14:anchorId="0226FCA2" id="Tekstboks 6" o:spid="_x0000_s1028" type="#_x0000_t202" style="position:absolute;left:0;text-align:left;margin-left:443.9pt;margin-top:6.8pt;width:345.7pt;height:151.5pt;z-index:251665408;visibility:visible;mso-wrap-style:square;mso-width-percent:0;mso-height-percent:0;mso-wrap-distance-left:9pt;mso-wrap-distance-top:0;mso-wrap-distance-right:9pt;mso-wrap-distance-bottom:0;mso-position-horizontal:absolute;mso-position-horizontal-relative:text;mso-position-vertical:absolute;mso-position-vertical-relative:text;mso-width-percent:0;mso-height-percent:0;mso-width-relative:margin;mso-height-relative:margin;v-text-anchor:top" o:gfxdata="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" filled="f" stroked="f">
+              <v:shapetype w14:anchorId="0226FCA2" id="_x0000_t202" coordsize="21600,21600" o:spt="202" path="m,l,21600r21600,l21600,xe">
+                <v:stroke joinstyle="miter"/>
+                <v:path gradientshapeok="t" o:connecttype="rect"/>
+              </v:shapetype>
+              <v:shape id="Tekstboks 6" o:spid="_x0000_s1028" type="#_x0000_t202" style="position:absolute;left:0;text-align:left;margin-left:444.05pt;margin-top:7pt;width:345.7pt;height:156.9pt;z-index:251665408;visibility:visible;mso-wrap-style:square;mso-width-percent:0;mso-height-percent:0;mso-wrap-distance-left:9pt;mso-wrap-distance-top:0;mso-wrap-distance-right:9pt;mso-wrap-distance-bottom:0;mso-position-horizontal:absolute;mso-position-horizontal-relative:text;mso-position-vertical:absolute;mso-position-vertical-relative:text;mso-width-percent:0;mso-height-percent:0;mso-width-relative:margin;mso-height-relative:margin;v-text-anchor:top" o:gfxdata="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" filled="f" stroked="f">
                 <v:textbox>
                   <w:txbxContent>
                     <w:p>
@@ -2834,7 +2922,25 @@
                           <w:sz w:val="15"/>
                           <w:szCs w:val="15"/>
                         </w:rPr>
-                        <w:t xml:space="preserve">See UVVM Methods </w:t>
+                        <w:t xml:space="preserve">See </w:t>
+                      </w:r>
+                      <w:proofErr w:type="spellStart"/>
+                      <w:r>
+                        <w:rPr>
+                          <w:rFonts w:cs="Helvetica"/>
+                          <w:sz w:val="15"/>
+                          <w:szCs w:val="15"/>
+                        </w:rPr>
+                        <w:t>UVVM</w:t>
+                      </w:r>
+                      <w:proofErr w:type="spellEnd"/>
+                      <w:r>
+                        <w:rPr>
+                          <w:rFonts w:cs="Helvetica"/>
+                          <w:sz w:val="15"/>
+                          <w:szCs w:val="15"/>
+                        </w:rPr>
+                        <w:t xml:space="preserve"> Methods </w:t>
                       </w:r>
                       <w:proofErr w:type="spellStart"/>
                       <w:r>
@@ -3259,18 +3365,28 @@
           </mc:Fallback>
         </mc:AlternateContent>
       </w:r>
+      <w:proofErr w:type="spellStart"/>
       <w:r>
         <w:rPr>
           <w:szCs w:val="16"/>
         </w:rPr>
         <w:t>SBI</w:t>
       </w:r>
+      <w:proofErr w:type="spellEnd"/>
       <w:r>
         <w:rPr>
           <w:szCs w:val="16"/>
         </w:rPr>
-        <w:t xml:space="preserve"> VVC</w:t>
+        <w:t xml:space="preserve"> </w:t>
       </w:r>
+      <w:proofErr w:type="spellStart"/>
+      <w:r>
+        <w:rPr>
+          <w:szCs w:val="16"/>
+        </w:rPr>
+        <w:t>VVC</w:t>
+      </w:r>
+      <w:proofErr w:type="spellEnd"/>
       <w:r>
         <w:rPr>
           <w:szCs w:val="16"/>
@@ -6664,7 +6780,25 @@
                 <w:color w:val="000000" w:themeColor="text1"/>
                 <w:sz w:val="15"/>
               </w:rPr>
-              <w:t xml:space="preserve"> BFM procedure. 0 ns means no timeout.</w:t>
+              <w:t xml:space="preserve"> </w:t>
+            </w:r>
+            <w:proofErr w:type="spellStart"/>
+            <w:r>
+              <w:rPr>
+                <w:rFonts w:cs="Helvetica"/>
+                <w:color w:val="000000" w:themeColor="text1"/>
+                <w:sz w:val="15"/>
+              </w:rPr>
+              <w:t>BFM</w:t>
+            </w:r>
+            <w:proofErr w:type="spellEnd"/>
+            <w:r>
+              <w:rPr>
+                <w:rFonts w:cs="Helvetica"/>
+                <w:color w:val="000000" w:themeColor="text1"/>
+                <w:sz w:val="15"/>
+              </w:rPr>
+              <w:t xml:space="preserve"> procedure. 0 ns means no timeout.</w:t>
             </w:r>
           </w:p>
         </w:tc>
@@ -9305,7 +9439,15 @@
       </w:r>
       <w:proofErr w:type="spellEnd"/>
       <w:r>
-        <w:t xml:space="preserve"> (dedicated this VVC), and </w:t>
+        <w:t xml:space="preserve"> (dedicated this </w:t>
+      </w:r>
+      <w:proofErr w:type="spellStart"/>
+      <w:r>
+        <w:t>VVC</w:t>
+      </w:r>
+      <w:proofErr w:type="spellEnd"/>
+      <w:r>
+        <w:t xml:space="preserve">), and </w:t>
       </w:r>
       <w:proofErr w:type="spellStart"/>
       <w:r>
@@ -9316,7 +9458,15 @@
       </w:r>
       <w:proofErr w:type="spellEnd"/>
       <w:r>
-        <w:t xml:space="preserve"> (common VVC procedures)</w:t>
+        <w:t xml:space="preserve"> (common </w:t>
+      </w:r>
+      <w:proofErr w:type="spellStart"/>
+      <w:r>
+        <w:t>VVC</w:t>
+      </w:r>
+      <w:proofErr w:type="spellEnd"/>
+      <w:r>
+        <w:t xml:space="preserve"> procedures)</w:t>
       </w:r>
       <w:r>
         <w:t xml:space="preserve"> </w:t>
@@ -9593,6 +9743,7 @@
               </w:rPr>
               <w:t>(</w:t>
             </w:r>
+            <w:proofErr w:type="spellStart"/>
             <w:proofErr w:type="gramEnd"/>
             <w:r>
               <w:rPr>
@@ -9601,7 +9752,17 @@
                 <w:sz w:val="15"/>
                 <w:szCs w:val="15"/>
               </w:rPr>
-              <w:t xml:space="preserve">VVCT, </w:t>
+              <w:t>VVCT</w:t>
+            </w:r>
+            <w:proofErr w:type="spellEnd"/>
+            <w:r>
+              <w:rPr>
+                <w:rFonts w:cs="Helvetica"/>
+                <w:b/>
+                <w:sz w:val="15"/>
+                <w:szCs w:val="15"/>
+              </w:rPr>
+              <w:t xml:space="preserve">, </w:t>
             </w:r>
             <w:proofErr w:type="spellStart"/>
             <w:r>
@@ -9802,7 +9963,25 @@
                 <w:sz w:val="15"/>
                 <w:szCs w:val="15"/>
               </w:rPr>
-              <w:t xml:space="preserve"> VVC procedure adds a write command to the </w:t>
+              <w:t xml:space="preserve"> </w:t>
+            </w:r>
+            <w:proofErr w:type="spellStart"/>
+            <w:r>
+              <w:rPr>
+                <w:rFonts w:cs="Helvetica"/>
+                <w:sz w:val="15"/>
+                <w:szCs w:val="15"/>
+              </w:rPr>
+              <w:t>VVC</w:t>
+            </w:r>
+            <w:proofErr w:type="spellEnd"/>
+            <w:r>
+              <w:rPr>
+                <w:rFonts w:cs="Helvetica"/>
+                <w:sz w:val="15"/>
+                <w:szCs w:val="15"/>
+              </w:rPr>
+              <w:t xml:space="preserve"> procedure adds a write command to the </w:t>
             </w:r>
             <w:r>
               <w:rPr>
@@ -9827,13 +10006,6 @@
                 <w:szCs w:val="15"/>
               </w:rPr>
               <w:br/>
-            </w:r>
-            <w:r>
-              <w:rPr>
-                <w:rFonts w:cs="Helvetica"/>
-                <w:sz w:val="15"/>
-                <w:szCs w:val="15"/>
-              </w:rPr>
               <w:t xml:space="preserve">The </w:t>
             </w:r>
             <w:proofErr w:type="spellStart"/>
@@ -9917,15 +10089,7 @@
                 <w:sz w:val="15"/>
                 <w:szCs w:val="15"/>
               </w:rPr>
-              <w:t xml:space="preserve">basic </w:t>
-            </w:r>
-            <w:r>
-              <w:rPr>
-                <w:rFonts w:cs="Helvetica"/>
-                <w:sz w:val="15"/>
-                <w:szCs w:val="15"/>
-              </w:rPr>
-              <w:t xml:space="preserve">write </w:t>
+              <w:t xml:space="preserve">basic write </w:t>
             </w:r>
             <w:r>
               <w:rPr>
@@ -9935,22 +10099,6 @@
               </w:rPr>
               <w:t xml:space="preserve">command is scheduled to run, the executor calls the </w:t>
             </w:r>
-            <w:r>
-              <w:rPr>
-                <w:rFonts w:cs="Helvetica"/>
-                <w:sz w:val="15"/>
-                <w:szCs w:val="15"/>
-              </w:rPr>
-              <w:t xml:space="preserve">SBI </w:t>
-            </w:r>
-            <w:r>
-              <w:rPr>
-                <w:rFonts w:cs="Helvetica"/>
-                <w:sz w:val="15"/>
-                <w:szCs w:val="15"/>
-              </w:rPr>
-              <w:t xml:space="preserve">BFM </w:t>
-            </w:r>
             <w:proofErr w:type="spellStart"/>
             <w:r>
               <w:rPr>
@@ -9958,6 +10106,42 @@
                 <w:sz w:val="15"/>
                 <w:szCs w:val="15"/>
               </w:rPr>
+              <w:t>SBI</w:t>
+            </w:r>
+            <w:proofErr w:type="spellEnd"/>
+            <w:r>
+              <w:rPr>
+                <w:rFonts w:cs="Helvetica"/>
+                <w:sz w:val="15"/>
+                <w:szCs w:val="15"/>
+              </w:rPr>
+              <w:t xml:space="preserve"> </w:t>
+            </w:r>
+            <w:proofErr w:type="spellStart"/>
+            <w:r>
+              <w:rPr>
+                <w:rFonts w:cs="Helvetica"/>
+                <w:sz w:val="15"/>
+                <w:szCs w:val="15"/>
+              </w:rPr>
+              <w:t>BFM</w:t>
+            </w:r>
+            <w:proofErr w:type="spellEnd"/>
+            <w:r>
+              <w:rPr>
+                <w:rFonts w:cs="Helvetica"/>
+                <w:sz w:val="15"/>
+                <w:szCs w:val="15"/>
+              </w:rPr>
+              <w:t xml:space="preserve"> </w:t>
+            </w:r>
+            <w:proofErr w:type="spellStart"/>
+            <w:r>
+              <w:rPr>
+                <w:rFonts w:cs="Helvetica"/>
+                <w:sz w:val="15"/>
+                <w:szCs w:val="15"/>
+              </w:rPr>
               <w:t>sbi_</w:t>
             </w:r>
             <w:proofErr w:type="gramStart"/>
@@ -9987,21 +10171,41 @@
               </w:rPr>
               <w:t xml:space="preserve">) procedure, described in the </w:t>
             </w:r>
-            <w:r>
-              <w:rPr>
-                <w:rFonts w:cs="Helvetica"/>
-                <w:sz w:val="15"/>
-                <w:szCs w:val="15"/>
-              </w:rPr>
-              <w:t xml:space="preserve">SBI </w:t>
-            </w:r>
-            <w:r>
-              <w:rPr>
-                <w:rFonts w:cs="Helvetica"/>
-                <w:sz w:val="15"/>
-                <w:szCs w:val="15"/>
-              </w:rPr>
-              <w:t xml:space="preserve">BFM </w:t>
+            <w:proofErr w:type="spellStart"/>
+            <w:r>
+              <w:rPr>
+                <w:rFonts w:cs="Helvetica"/>
+                <w:sz w:val="15"/>
+                <w:szCs w:val="15"/>
+              </w:rPr>
+              <w:t>SBI</w:t>
+            </w:r>
+            <w:proofErr w:type="spellEnd"/>
+            <w:r>
+              <w:rPr>
+                <w:rFonts w:cs="Helvetica"/>
+                <w:sz w:val="15"/>
+                <w:szCs w:val="15"/>
+              </w:rPr>
+              <w:t xml:space="preserve"> </w:t>
+            </w:r>
+            <w:proofErr w:type="spellStart"/>
+            <w:r>
+              <w:rPr>
+                <w:rFonts w:cs="Helvetica"/>
+                <w:sz w:val="15"/>
+                <w:szCs w:val="15"/>
+              </w:rPr>
+              <w:t>BFM</w:t>
+            </w:r>
+            <w:proofErr w:type="spellEnd"/>
+            <w:r>
+              <w:rPr>
+                <w:rFonts w:cs="Helvetica"/>
+                <w:sz w:val="15"/>
+                <w:szCs w:val="15"/>
+              </w:rPr>
+              <w:t xml:space="preserve"> </w:t>
             </w:r>
             <w:proofErr w:type="spellStart"/>
             <w:r>
@@ -10040,7 +10244,25 @@
                 <w:sz w:val="15"/>
                 <w:szCs w:val="15"/>
               </w:rPr>
-              <w:t xml:space="preserve">When the more advanced randomisation command is applied the basic BFM </w:t>
+              <w:t xml:space="preserve">When the more advanced randomisation command is applied the basic </w:t>
+            </w:r>
+            <w:proofErr w:type="spellStart"/>
+            <w:r>
+              <w:rPr>
+                <w:rFonts w:cs="Helvetica"/>
+                <w:sz w:val="15"/>
+                <w:szCs w:val="15"/>
+              </w:rPr>
+              <w:t>BFM</w:t>
+            </w:r>
+            <w:proofErr w:type="spellEnd"/>
+            <w:r>
+              <w:rPr>
+                <w:rFonts w:cs="Helvetica"/>
+                <w:sz w:val="15"/>
+                <w:szCs w:val="15"/>
+              </w:rPr>
+              <w:t xml:space="preserve"> </w:t>
             </w:r>
             <w:proofErr w:type="spellStart"/>
             <w:r>
@@ -10195,6 +10417,7 @@
               </w:rPr>
               <w:t>(</w:t>
             </w:r>
+            <w:proofErr w:type="spellStart"/>
             <w:proofErr w:type="gramEnd"/>
             <w:r>
               <w:rPr>
@@ -10202,7 +10425,16 @@
                 <w:sz w:val="15"/>
                 <w:szCs w:val="15"/>
               </w:rPr>
-              <w:t>SBI_VVCT, 1, x”1000”, x“</w:t>
+              <w:t>SBI_VVCT</w:t>
+            </w:r>
+            <w:proofErr w:type="spellEnd"/>
+            <w:r>
+              <w:rPr>
+                <w:rFonts w:ascii="Courier New" w:hAnsi="Courier New" w:cs="Courier New"/>
+                <w:sz w:val="15"/>
+                <w:szCs w:val="15"/>
+              </w:rPr>
+              <w:t>, 1, x”1000”, x“</w:t>
             </w:r>
             <w:r>
               <w:rPr>
@@ -10265,12 +10497,22 @@
               </w:rPr>
               <w:t xml:space="preserve">    </w:t>
             </w:r>
+            <w:r>
+              <w:rPr>
+                <w:rFonts w:ascii="Courier New" w:hAnsi="Courier New" w:cs="Courier New"/>
+                <w:sz w:val="15"/>
+                <w:szCs w:val="15"/>
+                <w:highlight w:val="darkGray"/>
+              </w:rPr>
+              <w:t xml:space="preserve">DRAFT </w:t>
+            </w:r>
             <w:proofErr w:type="spellStart"/>
             <w:r>
               <w:rPr>
                 <w:rFonts w:ascii="Courier New" w:hAnsi="Courier New" w:cs="Courier New"/>
                 <w:sz w:val="15"/>
                 <w:szCs w:val="15"/>
+                <w:highlight w:val="darkGray"/>
               </w:rPr>
               <w:t>sbi_</w:t>
             </w:r>
@@ -10280,6 +10522,7 @@
                 <w:rFonts w:ascii="Courier New" w:hAnsi="Courier New" w:cs="Courier New"/>
                 <w:sz w:val="15"/>
                 <w:szCs w:val="15"/>
+                <w:highlight w:val="darkGray"/>
               </w:rPr>
               <w:t>write</w:t>
             </w:r>
@@ -10289,17 +10532,30 @@
                 <w:rFonts w:ascii="Courier New" w:hAnsi="Courier New" w:cs="Courier New"/>
                 <w:sz w:val="15"/>
                 <w:szCs w:val="15"/>
+                <w:highlight w:val="darkGray"/>
               </w:rPr>
               <w:t>(</w:t>
             </w:r>
+            <w:proofErr w:type="spellStart"/>
             <w:proofErr w:type="gramEnd"/>
             <w:r>
               <w:rPr>
                 <w:rFonts w:ascii="Courier New" w:hAnsi="Courier New" w:cs="Courier New"/>
                 <w:sz w:val="15"/>
                 <w:szCs w:val="15"/>
-              </w:rPr>
-              <w:t>SBI_VVCT, 1, x”1001”, 7, RANDOM, “Write 7 random bytes to UART TX”);</w:t>
+                <w:highlight w:val="darkGray"/>
+              </w:rPr>
+              <w:t>SBI_VVCT</w:t>
+            </w:r>
+            <w:proofErr w:type="spellEnd"/>
+            <w:r>
+              <w:rPr>
+                <w:rFonts w:ascii="Courier New" w:hAnsi="Courier New" w:cs="Courier New"/>
+                <w:sz w:val="15"/>
+                <w:szCs w:val="15"/>
+                <w:highlight w:val="darkGray"/>
+              </w:rPr>
+              <w:t>, 1, x”1001”, 7, RANDOM, “Write 7 random bytes to UART TX”);</w:t>
             </w:r>
           </w:p>
           <w:p>
@@ -10370,6 +10626,7 @@
               </w:rPr>
               <w:t>(</w:t>
             </w:r>
+            <w:proofErr w:type="spellStart"/>
             <w:proofErr w:type="gramEnd"/>
             <w:r>
               <w:rPr>
@@ -10377,7 +10634,34 @@
                 <w:sz w:val="15"/>
                 <w:szCs w:val="15"/>
               </w:rPr>
-              <w:t xml:space="preserve">SBI_VVCT, 1, C_ADDR_UART_BAUDRATE, C_BAUDRATE_9600, “Set </w:t>
+              <w:t>SBI_VVCT</w:t>
+            </w:r>
+            <w:proofErr w:type="spellEnd"/>
+            <w:r>
+              <w:rPr>
+                <w:rFonts w:ascii="Courier New" w:hAnsi="Courier New" w:cs="Courier New"/>
+                <w:sz w:val="15"/>
+                <w:szCs w:val="15"/>
+              </w:rPr>
+              <w:t xml:space="preserve">, 1, </w:t>
+            </w:r>
+            <w:proofErr w:type="spellStart"/>
+            <w:r>
+              <w:rPr>
+                <w:rFonts w:ascii="Courier New" w:hAnsi="Courier New" w:cs="Courier New"/>
+                <w:sz w:val="15"/>
+                <w:szCs w:val="15"/>
+              </w:rPr>
+              <w:t>C_ADDR_UART_BAUDRATE</w:t>
+            </w:r>
+            <w:proofErr w:type="spellEnd"/>
+            <w:r>
+              <w:rPr>
+                <w:rFonts w:ascii="Courier New" w:hAnsi="Courier New" w:cs="Courier New"/>
+                <w:sz w:val="15"/>
+                <w:szCs w:val="15"/>
+              </w:rPr>
+              <w:t xml:space="preserve">, C_BAUDRATE_9600, “Set </w:t>
             </w:r>
             <w:r>
               <w:rPr>
@@ -10535,7 +10819,7 @@
                 <w:sz w:val="15"/>
                 <w:szCs w:val="15"/>
               </w:rPr>
-              <w:t xml:space="preserve"> (VVCT, </w:t>
+              <w:t xml:space="preserve"> (</w:t>
             </w:r>
             <w:proofErr w:type="spellStart"/>
             <w:r>
@@ -10545,6 +10829,26 @@
                 <w:sz w:val="15"/>
                 <w:szCs w:val="15"/>
               </w:rPr>
+              <w:t>VVCT</w:t>
+            </w:r>
+            <w:proofErr w:type="spellEnd"/>
+            <w:r>
+              <w:rPr>
+                <w:rFonts w:cs="Helvetica"/>
+                <w:b/>
+                <w:sz w:val="15"/>
+                <w:szCs w:val="15"/>
+              </w:rPr>
+              <w:t xml:space="preserve">, </w:t>
+            </w:r>
+            <w:proofErr w:type="spellStart"/>
+            <w:r>
+              <w:rPr>
+                <w:rFonts w:cs="Helvetica"/>
+                <w:b/>
+                <w:sz w:val="15"/>
+                <w:szCs w:val="15"/>
+              </w:rPr>
               <w:t>vvc_instance_idx</w:t>
             </w:r>
             <w:proofErr w:type="spellEnd"/>
@@ -10584,7 +10888,27 @@
                 <w:sz w:val="15"/>
                 <w:szCs w:val="15"/>
               </w:rPr>
-              <w:t xml:space="preserve">[TO_SB,] </w:t>
+              <w:t>[</w:t>
+            </w:r>
+            <w:proofErr w:type="spellStart"/>
+            <w:r>
+              <w:rPr>
+                <w:rFonts w:cs="Helvetica"/>
+                <w:b/>
+                <w:sz w:val="15"/>
+                <w:szCs w:val="15"/>
+              </w:rPr>
+              <w:t>TO_SB</w:t>
+            </w:r>
+            <w:proofErr w:type="spellEnd"/>
+            <w:r>
+              <w:rPr>
+                <w:rFonts w:cs="Helvetica"/>
+                <w:b/>
+                <w:sz w:val="15"/>
+                <w:szCs w:val="15"/>
+              </w:rPr>
+              <w:t xml:space="preserve">,] </w:t>
             </w:r>
             <w:proofErr w:type="spellStart"/>
             <w:r>
@@ -10691,7 +11015,25 @@
                 <w:sz w:val="15"/>
                 <w:szCs w:val="15"/>
               </w:rPr>
-              <w:t xml:space="preserve">) VVC procedure adds a read command to the </w:t>
+              <w:t xml:space="preserve">) </w:t>
+            </w:r>
+            <w:proofErr w:type="spellStart"/>
+            <w:r>
+              <w:rPr>
+                <w:rFonts w:cs="Helvetica"/>
+                <w:sz w:val="15"/>
+                <w:szCs w:val="15"/>
+              </w:rPr>
+              <w:t>VVC</w:t>
+            </w:r>
+            <w:proofErr w:type="spellEnd"/>
+            <w:r>
+              <w:rPr>
+                <w:rFonts w:cs="Helvetica"/>
+                <w:sz w:val="15"/>
+                <w:szCs w:val="15"/>
+              </w:rPr>
+              <w:t xml:space="preserve"> procedure adds a read command to the </w:t>
             </w:r>
             <w:r>
               <w:rPr>
@@ -10725,6 +11067,7 @@
               </w:rPr>
               <w:t xml:space="preserve"> command is scheduled to run, the executor calls the </w:t>
             </w:r>
+            <w:proofErr w:type="spellStart"/>
             <w:r>
               <w:rPr>
                 <w:rFonts w:cs="Helvetica"/>
@@ -10733,13 +11076,14 @@
               </w:rPr>
               <w:t>SBI</w:t>
             </w:r>
-            <w:r>
-              <w:rPr>
-                <w:rFonts w:cs="Helvetica"/>
-                <w:sz w:val="15"/>
-                <w:szCs w:val="15"/>
-              </w:rPr>
-              <w:t xml:space="preserve"> BFM </w:t>
+            <w:proofErr w:type="spellEnd"/>
+            <w:r>
+              <w:rPr>
+                <w:rFonts w:cs="Helvetica"/>
+                <w:sz w:val="15"/>
+                <w:szCs w:val="15"/>
+              </w:rPr>
+              <w:t xml:space="preserve"> </w:t>
             </w:r>
             <w:proofErr w:type="spellStart"/>
             <w:r>
@@ -10748,6 +11092,24 @@
                 <w:sz w:val="15"/>
                 <w:szCs w:val="15"/>
               </w:rPr>
+              <w:t>BFM</w:t>
+            </w:r>
+            <w:proofErr w:type="spellEnd"/>
+            <w:r>
+              <w:rPr>
+                <w:rFonts w:cs="Helvetica"/>
+                <w:sz w:val="15"/>
+                <w:szCs w:val="15"/>
+              </w:rPr>
+              <w:t xml:space="preserve"> </w:t>
+            </w:r>
+            <w:proofErr w:type="spellStart"/>
+            <w:r>
+              <w:rPr>
+                <w:rFonts w:cs="Helvetica"/>
+                <w:sz w:val="15"/>
+                <w:szCs w:val="15"/>
+              </w:rPr>
               <w:t>sbi</w:t>
             </w:r>
             <w:r>
@@ -10785,13 +11147,41 @@
               </w:rPr>
               <w:t xml:space="preserve">) procedure, described in the </w:t>
             </w:r>
-            <w:r>
-              <w:rPr>
-                <w:rFonts w:cs="Helvetica"/>
-                <w:sz w:val="15"/>
-                <w:szCs w:val="15"/>
-              </w:rPr>
-              <w:t xml:space="preserve">SBI BFM </w:t>
+            <w:proofErr w:type="spellStart"/>
+            <w:r>
+              <w:rPr>
+                <w:rFonts w:cs="Helvetica"/>
+                <w:sz w:val="15"/>
+                <w:szCs w:val="15"/>
+              </w:rPr>
+              <w:t>SBI</w:t>
+            </w:r>
+            <w:proofErr w:type="spellEnd"/>
+            <w:r>
+              <w:rPr>
+                <w:rFonts w:cs="Helvetica"/>
+                <w:sz w:val="15"/>
+                <w:szCs w:val="15"/>
+              </w:rPr>
+              <w:t xml:space="preserve"> </w:t>
+            </w:r>
+            <w:proofErr w:type="spellStart"/>
+            <w:r>
+              <w:rPr>
+                <w:rFonts w:cs="Helvetica"/>
+                <w:sz w:val="15"/>
+                <w:szCs w:val="15"/>
+              </w:rPr>
+              <w:t>BFM</w:t>
+            </w:r>
+            <w:proofErr w:type="spellEnd"/>
+            <w:r>
+              <w:rPr>
+                <w:rFonts w:cs="Helvetica"/>
+                <w:sz w:val="15"/>
+                <w:szCs w:val="15"/>
+              </w:rPr>
+              <w:t xml:space="preserve"> </w:t>
             </w:r>
             <w:proofErr w:type="spellStart"/>
             <w:r>
@@ -11071,6 +11461,7 @@
               </w:rPr>
               <w:t>(</w:t>
             </w:r>
+            <w:proofErr w:type="spellStart"/>
             <w:proofErr w:type="gramEnd"/>
             <w:r>
               <w:rPr>
@@ -11087,7 +11478,17 @@
                 <w:sz w:val="15"/>
                 <w:szCs w:val="28"/>
               </w:rPr>
-              <w:t>VCT, 1, x”1000”, “R</w:t>
+              <w:t>VCT</w:t>
+            </w:r>
+            <w:proofErr w:type="spellEnd"/>
+            <w:r>
+              <w:rPr>
+                <w:rFonts w:ascii="Courier New" w:hAnsi="Courier New" w:cs="Courier New"/>
+                <w:bCs/>
+                <w:sz w:val="15"/>
+                <w:szCs w:val="28"/>
+              </w:rPr>
+              <w:t>, 1, x”1000”, “R</w:t>
             </w:r>
             <w:r>
               <w:rPr>
@@ -11175,8 +11576,6 @@
               </w:rPr>
               <w:t xml:space="preserve">   </w:t>
             </w:r>
-            <w:bookmarkStart w:id="1" w:name="_GoBack"/>
-            <w:bookmarkEnd w:id="1"/>
             <w:r>
               <w:rPr>
                 <w:rFonts w:ascii="Courier New" w:hAnsi="Courier New" w:cs="Courier New"/>
@@ -11185,14 +11584,34 @@
               </w:rPr>
               <w:t xml:space="preserve"> </w:t>
             </w:r>
+            <w:r>
+              <w:rPr>
+                <w:rFonts w:ascii="Courier New" w:hAnsi="Courier New" w:cs="Courier New"/>
+                <w:sz w:val="15"/>
+                <w:szCs w:val="28"/>
+                <w:highlight w:val="darkGray"/>
+              </w:rPr>
+              <w:t xml:space="preserve">DRAFT </w:t>
+            </w:r>
             <w:proofErr w:type="spellStart"/>
             <w:r>
               <w:rPr>
                 <w:rFonts w:ascii="Courier New" w:hAnsi="Courier New" w:cs="Courier New"/>
                 <w:sz w:val="15"/>
                 <w:szCs w:val="28"/>
-              </w:rPr>
-              <w:t>sbi_read</w:t>
+                <w:highlight w:val="darkGray"/>
+              </w:rPr>
+              <w:t>sbi_</w:t>
+            </w:r>
+            <w:proofErr w:type="gramStart"/>
+            <w:r>
+              <w:rPr>
+                <w:rFonts w:ascii="Courier New" w:hAnsi="Courier New" w:cs="Courier New"/>
+                <w:sz w:val="15"/>
+                <w:szCs w:val="28"/>
+                <w:highlight w:val="darkGray"/>
+              </w:rPr>
+              <w:t>read</w:t>
             </w:r>
             <w:proofErr w:type="spellEnd"/>
             <w:r>
@@ -11200,8 +11619,50 @@
                 <w:rFonts w:ascii="Courier New" w:hAnsi="Courier New" w:cs="Courier New"/>
                 <w:sz w:val="15"/>
                 <w:szCs w:val="28"/>
-              </w:rPr>
-              <w:t>(SBI_VVCT, 1, x”1002”, TO_SB, “Read UART RX and send to Scoreboard”, C_SCOPE);</w:t>
+                <w:highlight w:val="darkGray"/>
+              </w:rPr>
+              <w:t>(</w:t>
+            </w:r>
+            <w:proofErr w:type="spellStart"/>
+            <w:proofErr w:type="gramEnd"/>
+            <w:r>
+              <w:rPr>
+                <w:rFonts w:ascii="Courier New" w:hAnsi="Courier New" w:cs="Courier New"/>
+                <w:sz w:val="15"/>
+                <w:szCs w:val="28"/>
+                <w:highlight w:val="darkGray"/>
+              </w:rPr>
+              <w:t>SBI_VVCT</w:t>
+            </w:r>
+            <w:proofErr w:type="spellEnd"/>
+            <w:r>
+              <w:rPr>
+                <w:rFonts w:ascii="Courier New" w:hAnsi="Courier New" w:cs="Courier New"/>
+                <w:sz w:val="15"/>
+                <w:szCs w:val="28"/>
+                <w:highlight w:val="darkGray"/>
+              </w:rPr>
+              <w:t xml:space="preserve">, 1, x”1002”, </w:t>
+            </w:r>
+            <w:proofErr w:type="spellStart"/>
+            <w:r>
+              <w:rPr>
+                <w:rFonts w:ascii="Courier New" w:hAnsi="Courier New" w:cs="Courier New"/>
+                <w:sz w:val="15"/>
+                <w:szCs w:val="28"/>
+                <w:highlight w:val="darkGray"/>
+              </w:rPr>
+              <w:t>TO_SB</w:t>
+            </w:r>
+            <w:proofErr w:type="spellEnd"/>
+            <w:r>
+              <w:rPr>
+                <w:rFonts w:ascii="Courier New" w:hAnsi="Courier New" w:cs="Courier New"/>
+                <w:sz w:val="15"/>
+                <w:szCs w:val="28"/>
+                <w:highlight w:val="darkGray"/>
+              </w:rPr>
+              <w:t>, “Read UART RX and send to Scoreboard”, C_SCOPE);</w:t>
             </w:r>
           </w:p>
           <w:p>
@@ -11272,6 +11733,7 @@
               </w:rPr>
               <w:t>(</w:t>
             </w:r>
+            <w:proofErr w:type="spellStart"/>
             <w:proofErr w:type="gramEnd"/>
             <w:r>
               <w:rPr>
@@ -11288,7 +11750,37 @@
                 <w:sz w:val="15"/>
                 <w:szCs w:val="28"/>
               </w:rPr>
-              <w:t>VCT, 1, C_ADDR_UART_BAUDRATE, “R</w:t>
+              <w:t>VCT</w:t>
+            </w:r>
+            <w:proofErr w:type="spellEnd"/>
+            <w:r>
+              <w:rPr>
+                <w:rFonts w:ascii="Courier New" w:hAnsi="Courier New" w:cs="Courier New"/>
+                <w:bCs/>
+                <w:sz w:val="15"/>
+                <w:szCs w:val="28"/>
+              </w:rPr>
+              <w:t xml:space="preserve">, 1, </w:t>
+            </w:r>
+            <w:proofErr w:type="spellStart"/>
+            <w:r>
+              <w:rPr>
+                <w:rFonts w:ascii="Courier New" w:hAnsi="Courier New" w:cs="Courier New"/>
+                <w:bCs/>
+                <w:sz w:val="15"/>
+                <w:szCs w:val="28"/>
+              </w:rPr>
+              <w:t>C_ADDR_UART_BAUDRATE</w:t>
+            </w:r>
+            <w:proofErr w:type="spellEnd"/>
+            <w:r>
+              <w:rPr>
+                <w:rFonts w:ascii="Courier New" w:hAnsi="Courier New" w:cs="Courier New"/>
+                <w:bCs/>
+                <w:sz w:val="15"/>
+                <w:szCs w:val="28"/>
+              </w:rPr>
+              <w:t>, “R</w:t>
             </w:r>
             <w:r>
               <w:rPr>
@@ -11711,6 +12203,7 @@
               </w:rPr>
               <w:t>(</w:t>
             </w:r>
+            <w:proofErr w:type="spellStart"/>
             <w:proofErr w:type="gramEnd"/>
             <w:r>
               <w:rPr>
@@ -11726,7 +12219,16 @@
                 <w:sz w:val="15"/>
                 <w:szCs w:val="15"/>
               </w:rPr>
-              <w:t>VVCT, 1,</w:t>
+              <w:t>VVCT</w:t>
+            </w:r>
+            <w:proofErr w:type="spellEnd"/>
+            <w:r>
+              <w:rPr>
+                <w:rFonts w:ascii="Courier New" w:hAnsi="Courier New" w:cs="Courier New"/>
+                <w:sz w:val="15"/>
+                <w:szCs w:val="15"/>
+              </w:rPr>
+              <w:t>, 1,</w:t>
             </w:r>
             <w:r>
               <w:rPr>
@@ -11737,6 +12239,7 @@
               </w:rPr>
               <w:t xml:space="preserve"> </w:t>
             </w:r>
+            <w:proofErr w:type="spellStart"/>
             <w:r>
               <w:rPr>
                 <w:rFonts w:ascii="Courier New" w:hAnsi="Courier New" w:cs="Courier New"/>
@@ -11746,6 +12249,7 @@
               </w:rPr>
               <w:t>C_ADDR_UART_BAUDRATE</w:t>
             </w:r>
+            <w:proofErr w:type="spellEnd"/>
             <w:r>
               <w:rPr>
                 <w:rFonts w:ascii="Courier New" w:hAnsi="Courier New" w:cs="Courier New"/>
@@ -11844,7 +12348,25 @@
                 <w:sz w:val="15"/>
                 <w:szCs w:val="15"/>
               </w:rPr>
-              <w:t>(SBI_VVCT, 1)</w:t>
+              <w:t>(</w:t>
+            </w:r>
+            <w:proofErr w:type="spellStart"/>
+            <w:r>
+              <w:rPr>
+                <w:rFonts w:ascii="Courier New" w:hAnsi="Courier New" w:cs="Courier New"/>
+                <w:sz w:val="15"/>
+                <w:szCs w:val="15"/>
+              </w:rPr>
+              <w:t>SBI_VVCT</w:t>
+            </w:r>
+            <w:proofErr w:type="spellEnd"/>
+            <w:r>
+              <w:rPr>
+                <w:rFonts w:ascii="Courier New" w:hAnsi="Courier New" w:cs="Courier New"/>
+                <w:sz w:val="15"/>
+                <w:szCs w:val="15"/>
+              </w:rPr>
+              <w:t>, 1)</w:t>
             </w:r>
             <w:r>
               <w:rPr>
@@ -12211,7 +12733,27 @@
                 <w:sz w:val="15"/>
                 <w:szCs w:val="15"/>
               </w:rPr>
-              <w:t xml:space="preserve"> (VVCT, </w:t>
+              <w:t xml:space="preserve"> (</w:t>
+            </w:r>
+            <w:proofErr w:type="spellStart"/>
+            <w:r>
+              <w:rPr>
+                <w:rFonts w:cs="Helvetica"/>
+                <w:b/>
+                <w:sz w:val="15"/>
+                <w:szCs w:val="15"/>
+              </w:rPr>
+              <w:t>VVCT</w:t>
+            </w:r>
+            <w:proofErr w:type="spellEnd"/>
+            <w:r>
+              <w:rPr>
+                <w:rFonts w:cs="Helvetica"/>
+                <w:b/>
+                <w:sz w:val="15"/>
+                <w:szCs w:val="15"/>
+              </w:rPr>
+              <w:t xml:space="preserve">, </w:t>
             </w:r>
             <w:proofErr w:type="spellStart"/>
             <w:r>
@@ -12378,7 +12920,25 @@
                 <w:sz w:val="15"/>
                 <w:szCs w:val="15"/>
               </w:rPr>
-              <w:t xml:space="preserve">) VVC procedure adds a </w:t>
+              <w:t xml:space="preserve">) </w:t>
+            </w:r>
+            <w:proofErr w:type="spellStart"/>
+            <w:r>
+              <w:rPr>
+                <w:rFonts w:cs="Helvetica"/>
+                <w:sz w:val="15"/>
+                <w:szCs w:val="15"/>
+              </w:rPr>
+              <w:t>VVC</w:t>
+            </w:r>
+            <w:proofErr w:type="spellEnd"/>
+            <w:r>
+              <w:rPr>
+                <w:rFonts w:cs="Helvetica"/>
+                <w:sz w:val="15"/>
+                <w:szCs w:val="15"/>
+              </w:rPr>
+              <w:t xml:space="preserve"> procedure adds a </w:t>
             </w:r>
             <w:r>
               <w:rPr>
@@ -12428,6 +12988,7 @@
               </w:rPr>
               <w:t xml:space="preserve"> command is scheduled to run, the executor calls the </w:t>
             </w:r>
+            <w:proofErr w:type="spellStart"/>
             <w:r>
               <w:rPr>
                 <w:rFonts w:cs="Helvetica"/>
@@ -12436,13 +12997,14 @@
               </w:rPr>
               <w:t>SBI</w:t>
             </w:r>
-            <w:r>
-              <w:rPr>
-                <w:rFonts w:cs="Helvetica"/>
-                <w:sz w:val="15"/>
-                <w:szCs w:val="15"/>
-              </w:rPr>
-              <w:t xml:space="preserve"> BFM </w:t>
+            <w:proofErr w:type="spellEnd"/>
+            <w:r>
+              <w:rPr>
+                <w:rFonts w:cs="Helvetica"/>
+                <w:sz w:val="15"/>
+                <w:szCs w:val="15"/>
+              </w:rPr>
+              <w:t xml:space="preserve"> </w:t>
             </w:r>
             <w:proofErr w:type="spellStart"/>
             <w:r>
@@ -12451,6 +13013,24 @@
                 <w:sz w:val="15"/>
                 <w:szCs w:val="15"/>
               </w:rPr>
+              <w:t>BFM</w:t>
+            </w:r>
+            <w:proofErr w:type="spellEnd"/>
+            <w:r>
+              <w:rPr>
+                <w:rFonts w:cs="Helvetica"/>
+                <w:sz w:val="15"/>
+                <w:szCs w:val="15"/>
+              </w:rPr>
+              <w:t xml:space="preserve"> </w:t>
+            </w:r>
+            <w:proofErr w:type="spellStart"/>
+            <w:r>
+              <w:rPr>
+                <w:rFonts w:cs="Helvetica"/>
+                <w:sz w:val="15"/>
+                <w:szCs w:val="15"/>
+              </w:rPr>
               <w:t>sbi</w:t>
             </w:r>
             <w:r>
@@ -12488,6 +13068,7 @@
               </w:rPr>
               <w:t xml:space="preserve">) procedure, described in the </w:t>
             </w:r>
+            <w:proofErr w:type="spellStart"/>
             <w:r>
               <w:rPr>
                 <w:rFonts w:cs="Helvetica"/>
@@ -12496,13 +13077,32 @@
               </w:rPr>
               <w:t>SBI</w:t>
             </w:r>
-            <w:r>
-              <w:rPr>
-                <w:rFonts w:cs="Helvetica"/>
-                <w:sz w:val="15"/>
-                <w:szCs w:val="15"/>
-              </w:rPr>
-              <w:t xml:space="preserve"> BFM </w:t>
+            <w:proofErr w:type="spellEnd"/>
+            <w:r>
+              <w:rPr>
+                <w:rFonts w:cs="Helvetica"/>
+                <w:sz w:val="15"/>
+                <w:szCs w:val="15"/>
+              </w:rPr>
+              <w:t xml:space="preserve"> </w:t>
+            </w:r>
+            <w:proofErr w:type="spellStart"/>
+            <w:r>
+              <w:rPr>
+                <w:rFonts w:cs="Helvetica"/>
+                <w:sz w:val="15"/>
+                <w:szCs w:val="15"/>
+              </w:rPr>
+              <w:t>BFM</w:t>
+            </w:r>
+            <w:proofErr w:type="spellEnd"/>
+            <w:r>
+              <w:rPr>
+                <w:rFonts w:cs="Helvetica"/>
+                <w:sz w:val="15"/>
+                <w:szCs w:val="15"/>
+              </w:rPr>
+              <w:t xml:space="preserve"> </w:t>
             </w:r>
             <w:proofErr w:type="spellStart"/>
             <w:r>
@@ -12714,6 +13314,7 @@
               </w:rPr>
               <w:t>(</w:t>
             </w:r>
+            <w:proofErr w:type="spellStart"/>
             <w:proofErr w:type="gramEnd"/>
             <w:r>
               <w:rPr>
@@ -12721,7 +13322,16 @@
                 <w:sz w:val="15"/>
                 <w:szCs w:val="15"/>
               </w:rPr>
-              <w:t>SBI_VVCT, 1, x”1155, x”3B”</w:t>
+              <w:t>SBI_VVCT</w:t>
+            </w:r>
+            <w:proofErr w:type="spellEnd"/>
+            <w:r>
+              <w:rPr>
+                <w:rFonts w:ascii="Courier New" w:hAnsi="Courier New" w:cs="Courier New"/>
+                <w:sz w:val="15"/>
+                <w:szCs w:val="15"/>
+              </w:rPr>
+              <w:t>, 1, x”1155, x”3B”</w:t>
             </w:r>
             <w:r>
               <w:rPr>
@@ -12779,6 +13389,7 @@
               </w:rPr>
               <w:t>(</w:t>
             </w:r>
+            <w:proofErr w:type="spellStart"/>
             <w:proofErr w:type="gramEnd"/>
             <w:r>
               <w:rPr>
@@ -12786,7 +13397,16 @@
                 <w:sz w:val="15"/>
                 <w:szCs w:val="15"/>
               </w:rPr>
-              <w:t>SBI_VVCT, 1, x”1155, x”3B”, “Check data from UART RX”, TB_ERROR</w:t>
+              <w:t>SBI_VVCT</w:t>
+            </w:r>
+            <w:proofErr w:type="spellEnd"/>
+            <w:r>
+              <w:rPr>
+                <w:rFonts w:ascii="Courier New" w:hAnsi="Courier New" w:cs="Courier New"/>
+                <w:sz w:val="15"/>
+                <w:szCs w:val="15"/>
+              </w:rPr>
+              <w:t>, 1, x”1155, x”3B”, “Check data from UART RX”, TB_ERROR</w:t>
             </w:r>
             <w:r>
               <w:rPr>
@@ -12873,6 +13493,7 @@
               </w:rPr>
               <w:t>(</w:t>
             </w:r>
+            <w:proofErr w:type="spellStart"/>
             <w:proofErr w:type="gramEnd"/>
             <w:r>
               <w:rPr>
@@ -12880,7 +13501,52 @@
                 <w:sz w:val="15"/>
                 <w:szCs w:val="15"/>
               </w:rPr>
-              <w:t>SBI_VVCT, 1, C_ADDR_UART_RX, C_UART_START_BYTE, “Check data from UART RX”);</w:t>
+              <w:t>SBI_VVCT</w:t>
+            </w:r>
+            <w:proofErr w:type="spellEnd"/>
+            <w:r>
+              <w:rPr>
+                <w:rFonts w:ascii="Courier New" w:hAnsi="Courier New" w:cs="Courier New"/>
+                <w:sz w:val="15"/>
+                <w:szCs w:val="15"/>
+              </w:rPr>
+              <w:t xml:space="preserve">, 1, </w:t>
+            </w:r>
+            <w:proofErr w:type="spellStart"/>
+            <w:r>
+              <w:rPr>
+                <w:rFonts w:ascii="Courier New" w:hAnsi="Courier New" w:cs="Courier New"/>
+                <w:sz w:val="15"/>
+                <w:szCs w:val="15"/>
+              </w:rPr>
+              <w:t>C_ADDR_UART_RX</w:t>
+            </w:r>
+            <w:proofErr w:type="spellEnd"/>
+            <w:r>
+              <w:rPr>
+                <w:rFonts w:ascii="Courier New" w:hAnsi="Courier New" w:cs="Courier New"/>
+                <w:sz w:val="15"/>
+                <w:szCs w:val="15"/>
+              </w:rPr>
+              <w:t xml:space="preserve">, </w:t>
+            </w:r>
+            <w:proofErr w:type="spellStart"/>
+            <w:r>
+              <w:rPr>
+                <w:rFonts w:ascii="Courier New" w:hAnsi="Courier New" w:cs="Courier New"/>
+                <w:sz w:val="15"/>
+                <w:szCs w:val="15"/>
+              </w:rPr>
+              <w:t>C_UART_START_BYTE</w:t>
+            </w:r>
+            <w:proofErr w:type="spellEnd"/>
+            <w:r>
+              <w:rPr>
+                <w:rFonts w:ascii="Courier New" w:hAnsi="Courier New" w:cs="Courier New"/>
+                <w:sz w:val="15"/>
+                <w:szCs w:val="15"/>
+              </w:rPr>
+              <w:t>, “Check data from UART RX”);</w:t>
             </w:r>
           </w:p>
           <w:p>
@@ -13017,7 +13683,27 @@
                 <w:sz w:val="15"/>
                 <w:szCs w:val="15"/>
               </w:rPr>
-              <w:t xml:space="preserve"> (VVCT, </w:t>
+              <w:t xml:space="preserve"> (</w:t>
+            </w:r>
+            <w:proofErr w:type="spellStart"/>
+            <w:r>
+              <w:rPr>
+                <w:rFonts w:cs="Helvetica"/>
+                <w:b/>
+                <w:sz w:val="15"/>
+                <w:szCs w:val="15"/>
+              </w:rPr>
+              <w:t>VVCT</w:t>
+            </w:r>
+            <w:proofErr w:type="spellEnd"/>
+            <w:r>
+              <w:rPr>
+                <w:rFonts w:cs="Helvetica"/>
+                <w:b/>
+                <w:sz w:val="15"/>
+                <w:szCs w:val="15"/>
+              </w:rPr>
+              <w:t xml:space="preserve">, </w:t>
             </w:r>
             <w:proofErr w:type="spellStart"/>
             <w:r>
@@ -13196,7 +13882,7 @@
                 <w:sz w:val="15"/>
                 <w:szCs w:val="15"/>
               </w:rPr>
-              <w:t xml:space="preserve">) VVC procedure adds a </w:t>
+              <w:t xml:space="preserve">) </w:t>
             </w:r>
             <w:proofErr w:type="spellStart"/>
             <w:r>
@@ -13205,6 +13891,24 @@
                 <w:sz w:val="15"/>
                 <w:szCs w:val="15"/>
               </w:rPr>
+              <w:t>VVC</w:t>
+            </w:r>
+            <w:proofErr w:type="spellEnd"/>
+            <w:r>
+              <w:rPr>
+                <w:rFonts w:cs="Helvetica"/>
+                <w:sz w:val="15"/>
+                <w:szCs w:val="15"/>
+              </w:rPr>
+              <w:t xml:space="preserve"> procedure adds a </w:t>
+            </w:r>
+            <w:proofErr w:type="spellStart"/>
+            <w:r>
+              <w:rPr>
+                <w:rFonts w:cs="Helvetica"/>
+                <w:sz w:val="15"/>
+                <w:szCs w:val="15"/>
+              </w:rPr>
               <w:t>poll_until</w:t>
             </w:r>
             <w:proofErr w:type="spellEnd"/>
@@ -13238,15 +13942,7 @@
                 <w:sz w:val="15"/>
                 <w:szCs w:val="15"/>
               </w:rPr>
-              <w:t>un, the executor calls the SBI</w:t>
-            </w:r>
-            <w:r>
-              <w:rPr>
-                <w:rFonts w:cs="Helvetica"/>
-                <w:sz w:val="15"/>
-                <w:szCs w:val="15"/>
-              </w:rPr>
-              <w:t xml:space="preserve"> BFM </w:t>
+              <w:t xml:space="preserve">un, the executor calls the </w:t>
             </w:r>
             <w:proofErr w:type="spellStart"/>
             <w:r>
@@ -13255,6 +13951,42 @@
                 <w:sz w:val="15"/>
                 <w:szCs w:val="15"/>
               </w:rPr>
+              <w:t>SBI</w:t>
+            </w:r>
+            <w:proofErr w:type="spellEnd"/>
+            <w:r>
+              <w:rPr>
+                <w:rFonts w:cs="Helvetica"/>
+                <w:sz w:val="15"/>
+                <w:szCs w:val="15"/>
+              </w:rPr>
+              <w:t xml:space="preserve"> </w:t>
+            </w:r>
+            <w:proofErr w:type="spellStart"/>
+            <w:r>
+              <w:rPr>
+                <w:rFonts w:cs="Helvetica"/>
+                <w:sz w:val="15"/>
+                <w:szCs w:val="15"/>
+              </w:rPr>
+              <w:t>BFM</w:t>
+            </w:r>
+            <w:proofErr w:type="spellEnd"/>
+            <w:r>
+              <w:rPr>
+                <w:rFonts w:cs="Helvetica"/>
+                <w:sz w:val="15"/>
+                <w:szCs w:val="15"/>
+              </w:rPr>
+              <w:t xml:space="preserve"> </w:t>
+            </w:r>
+            <w:proofErr w:type="spellStart"/>
+            <w:r>
+              <w:rPr>
+                <w:rFonts w:cs="Helvetica"/>
+                <w:sz w:val="15"/>
+                <w:szCs w:val="15"/>
+              </w:rPr>
               <w:t>sbi_poll_</w:t>
             </w:r>
             <w:proofErr w:type="gramStart"/>
@@ -13284,6 +14016,7 @@
               </w:rPr>
               <w:t xml:space="preserve">) procedure, described in the </w:t>
             </w:r>
+            <w:proofErr w:type="spellStart"/>
             <w:r>
               <w:rPr>
                 <w:rFonts w:cs="Helvetica"/>
@@ -13292,13 +14025,32 @@
               </w:rPr>
               <w:t>SBI</w:t>
             </w:r>
-            <w:r>
-              <w:rPr>
-                <w:rFonts w:cs="Helvetica"/>
-                <w:sz w:val="15"/>
-                <w:szCs w:val="15"/>
-              </w:rPr>
-              <w:t xml:space="preserve"> BFM </w:t>
+            <w:proofErr w:type="spellEnd"/>
+            <w:r>
+              <w:rPr>
+                <w:rFonts w:cs="Helvetica"/>
+                <w:sz w:val="15"/>
+                <w:szCs w:val="15"/>
+              </w:rPr>
+              <w:t xml:space="preserve"> </w:t>
+            </w:r>
+            <w:proofErr w:type="spellStart"/>
+            <w:r>
+              <w:rPr>
+                <w:rFonts w:cs="Helvetica"/>
+                <w:sz w:val="15"/>
+                <w:szCs w:val="15"/>
+              </w:rPr>
+              <w:t>BFM</w:t>
+            </w:r>
+            <w:proofErr w:type="spellEnd"/>
+            <w:r>
+              <w:rPr>
+                <w:rFonts w:cs="Helvetica"/>
+                <w:sz w:val="15"/>
+                <w:szCs w:val="15"/>
+              </w:rPr>
+              <w:t xml:space="preserve"> </w:t>
             </w:r>
             <w:proofErr w:type="spellStart"/>
             <w:r>
@@ -13491,6 +14243,7 @@
               </w:rPr>
               <w:t>(</w:t>
             </w:r>
+            <w:proofErr w:type="spellStart"/>
             <w:proofErr w:type="gramEnd"/>
             <w:r>
               <w:rPr>
@@ -13498,7 +14251,16 @@
                 <w:sz w:val="15"/>
                 <w:szCs w:val="15"/>
               </w:rPr>
-              <w:t>SBI_VVCT, 1, x”1155”, x”0D”, “Read UART RX until CR is found”);</w:t>
+              <w:t>SBI_VVCT</w:t>
+            </w:r>
+            <w:proofErr w:type="spellEnd"/>
+            <w:r>
+              <w:rPr>
+                <w:rFonts w:ascii="Courier New" w:hAnsi="Courier New" w:cs="Courier New"/>
+                <w:sz w:val="15"/>
+                <w:szCs w:val="15"/>
+              </w:rPr>
+              <w:t>, 1, x”1155”, x”0D”, “Read UART RX until CR is found”);</w:t>
             </w:r>
             <w:r>
               <w:rPr>
@@ -13556,6 +14318,7 @@
               </w:rPr>
               <w:t>(</w:t>
             </w:r>
+            <w:proofErr w:type="spellStart"/>
             <w:proofErr w:type="gramEnd"/>
             <w:r>
               <w:rPr>
@@ -13563,7 +14326,16 @@
                 <w:sz w:val="15"/>
                 <w:szCs w:val="15"/>
               </w:rPr>
-              <w:t>SBI_VVCT, 1, x”1155”, x”0D”, “Read UART RX until CR is found”, 5, 0 ns, TB_WARNING</w:t>
+              <w:t>SBI_VVCT</w:t>
+            </w:r>
+            <w:proofErr w:type="spellEnd"/>
+            <w:r>
+              <w:rPr>
+                <w:rFonts w:ascii="Courier New" w:hAnsi="Courier New" w:cs="Courier New"/>
+                <w:sz w:val="15"/>
+                <w:szCs w:val="15"/>
+              </w:rPr>
+              <w:t>, 1, x”1155”, x”0D”, “Read UART RX until CR is found”, 5, 0 ns, TB_WARNING</w:t>
             </w:r>
             <w:r>
               <w:rPr>
@@ -13650,6 +14422,7 @@
               </w:rPr>
               <w:t>(</w:t>
             </w:r>
+            <w:proofErr w:type="spellStart"/>
             <w:proofErr w:type="gramEnd"/>
             <w:r>
               <w:rPr>
@@ -13657,16 +14430,27 @@
                 <w:sz w:val="15"/>
                 <w:szCs w:val="28"/>
               </w:rPr>
-              <w:t xml:space="preserve">SBI_VVCT, 1, </w:t>
-            </w:r>
+              <w:t>SBI_VVCT</w:t>
+            </w:r>
+            <w:proofErr w:type="spellEnd"/>
             <w:r>
               <w:rPr>
                 <w:rFonts w:ascii="Courier New" w:hAnsi="Courier New" w:cs="Courier New"/>
                 <w:sz w:val="15"/>
+                <w:szCs w:val="28"/>
+              </w:rPr>
+              <w:t xml:space="preserve">, 1, </w:t>
+            </w:r>
+            <w:proofErr w:type="spellStart"/>
+            <w:r>
+              <w:rPr>
+                <w:rFonts w:ascii="Courier New" w:hAnsi="Courier New" w:cs="Courier New"/>
+                <w:sz w:val="15"/>
                 <w:szCs w:val="15"/>
               </w:rPr>
               <w:t>C_ADDR_UART_RX</w:t>
             </w:r>
+            <w:proofErr w:type="spellEnd"/>
             <w:r>
               <w:rPr>
                 <w:rFonts w:ascii="Courier New" w:hAnsi="Courier New" w:cs="Courier New"/>
@@ -13676,6 +14460,7 @@
               </w:rPr>
               <w:t xml:space="preserve">, </w:t>
             </w:r>
+            <w:proofErr w:type="spellStart"/>
             <w:r>
               <w:rPr>
                 <w:rFonts w:ascii="Courier New" w:hAnsi="Courier New" w:cs="Courier New"/>
@@ -13685,6 +14470,7 @@
               </w:rPr>
               <w:t>C_CR_BYTE</w:t>
             </w:r>
+            <w:proofErr w:type="spellEnd"/>
             <w:r>
               <w:rPr>
                 <w:rFonts w:ascii="Courier New" w:hAnsi="Courier New" w:cs="Courier New"/>
@@ -13708,23 +14494,6 @@
     </w:p>
     <w:p>
       <w:pPr>
-        <w:rPr>
-          <w:rFonts w:ascii="Verdana" w:hAnsi="Verdana"/>
-          <w:b/>
-          <w:kern w:val="28"/>
-        </w:rPr>
-      </w:pPr>
-      <w:r>
-        <w:rPr>
-          <w:rFonts w:ascii="Verdana" w:hAnsi="Verdana"/>
-          <w:b/>
-          <w:kern w:val="28"/>
-        </w:rPr>
-        <w:br w:type="page"/>
-      </w:r>
-    </w:p>
-    <w:p>
-      <w:pPr>
         <w:pStyle w:val="Overskrift1"/>
         <w:rPr>
           <w:rFonts w:ascii="Helvetica" w:hAnsi="Helvetica" w:cs="Helvetica"/>
@@ -13734,7 +14503,6 @@
         <w:rPr>
           <w:rFonts w:ascii="Helvetica" w:hAnsi="Helvetica" w:cs="Helvetica"/>
         </w:rPr>
-        <w:lastRenderedPageBreak/>
         <w:t xml:space="preserve">VVC </w:t>
       </w:r>
       <w:r>
@@ -14055,7 +14823,7 @@
                 <w:szCs w:val="18"/>
               </w:rPr>
             </w:pPr>
-            <w:bookmarkStart w:id="2" w:name="_Hlk494267197"/>
+            <w:bookmarkStart w:id="1" w:name="_Hlk494267197"/>
             <w:r>
               <w:rPr>
                 <w:rFonts w:cs="Helvetica"/>
@@ -14072,7 +14840,7 @@
               </w:rPr>
               <w:br/>
             </w:r>
-            <w:bookmarkEnd w:id="2"/>
+            <w:bookmarkEnd w:id="1"/>
             <w:r>
               <w:rPr>
                 <w:rFonts w:cs="Helvetica"/>
@@ -15842,6 +16610,7 @@
         </w:rPr>
         <w:t xml:space="preserve">:= </w:t>
       </w:r>
+      <w:proofErr w:type="spellStart"/>
       <w:r>
         <w:rPr>
           <w:rFonts w:ascii="Courier New" w:hAnsi="Courier New" w:cs="Courier New"/>
@@ -15849,6 +16618,7 @@
         </w:rPr>
         <w:t>ID_BFM</w:t>
       </w:r>
+      <w:proofErr w:type="spellEnd"/>
       <w:r>
         <w:rPr>
           <w:rFonts w:ascii="Courier New" w:hAnsi="Courier New" w:cs="Courier New"/>
@@ -15859,16 +16629,41 @@
     </w:p>
     <w:p>
       <w:pPr>
+        <w:rPr>
+          <w:rFonts w:cs="Helvetica"/>
+          <w:b/>
+          <w:kern w:val="28"/>
+          <w:sz w:val="24"/>
+        </w:rPr>
+      </w:pPr>
+      <w:r>
+        <w:rPr>
+          <w:rFonts w:cs="Helvetica"/>
+        </w:rPr>
+        <w:br w:type="page"/>
+      </w:r>
+    </w:p>
+    <w:p>
+      <w:pPr>
         <w:pStyle w:val="Overskrift1"/>
         <w:rPr>
           <w:rFonts w:ascii="Helvetica" w:hAnsi="Helvetica" w:cs="Helvetica"/>
         </w:rPr>
       </w:pPr>
+      <w:proofErr w:type="spellStart"/>
       <w:r>
         <w:rPr>
           <w:rFonts w:ascii="Helvetica" w:hAnsi="Helvetica" w:cs="Helvetica"/>
         </w:rPr>
-        <w:t>VVC Status</w:t>
+        <w:lastRenderedPageBreak/>
+        <w:t>VVC</w:t>
+      </w:r>
+      <w:proofErr w:type="spellEnd"/>
+      <w:r>
+        <w:rPr>
+          <w:rFonts w:ascii="Helvetica" w:hAnsi="Helvetica" w:cs="Helvetica"/>
+        </w:rPr>
+        <w:t xml:space="preserve"> Status</w:t>
       </w:r>
     </w:p>
     <w:p>
@@ -16279,8 +17074,14 @@
     </w:tbl>
     <w:p>
       <w:pPr>
+        <w:pStyle w:val="Overskrift1"/>
+        <w:numPr>
+          <w:ilvl w:val="0"/>
+          <w:numId w:val="0"/>
+        </w:numPr>
+        <w:ind w:left="432"/>
         <w:rPr>
-          <w:rFonts w:ascii="Verdana" w:hAnsi="Verdana"/>
+          <w:rFonts w:ascii="Helvetica" w:hAnsi="Helvetica" w:cs="Helvetica"/>
         </w:rPr>
       </w:pPr>
     </w:p>
@@ -16295,7 +17096,260 @@
         <w:rPr>
           <w:rFonts w:ascii="Helvetica" w:hAnsi="Helvetica" w:cs="Helvetica"/>
         </w:rPr>
-        <w:t>VVC Interface</w:t>
+        <w:t>Activity watchdog</w:t>
+      </w:r>
+    </w:p>
+    <w:p>
+      <w:pPr>
+        <w:rPr>
+          <w:rFonts w:ascii="Verdana" w:hAnsi="Verdana"/>
+        </w:rPr>
+      </w:pPr>
+      <w:r>
+        <w:rPr>
+          <w:rFonts w:ascii="Verdana" w:hAnsi="Verdana"/>
+        </w:rPr>
+        <w:t xml:space="preserve">The </w:t>
+      </w:r>
+      <w:proofErr w:type="spellStart"/>
+      <w:r>
+        <w:rPr>
+          <w:rFonts w:ascii="Verdana" w:hAnsi="Verdana"/>
+        </w:rPr>
+        <w:t>VVCs</w:t>
+      </w:r>
+      <w:proofErr w:type="spellEnd"/>
+      <w:r>
+        <w:rPr>
+          <w:rFonts w:ascii="Verdana" w:hAnsi="Verdana"/>
+        </w:rPr>
+        <w:t xml:space="preserve"> support an activity watchdog which monitors </w:t>
+      </w:r>
+      <w:proofErr w:type="spellStart"/>
+      <w:r>
+        <w:rPr>
+          <w:rFonts w:ascii="Verdana" w:hAnsi="Verdana"/>
+        </w:rPr>
+        <w:t>VVC</w:t>
+      </w:r>
+      <w:proofErr w:type="spellEnd"/>
+      <w:r>
+        <w:rPr>
+          <w:rFonts w:ascii="Verdana" w:hAnsi="Verdana"/>
+        </w:rPr>
+        <w:t xml:space="preserve"> activity and will alert if no </w:t>
+      </w:r>
+      <w:proofErr w:type="spellStart"/>
+      <w:r>
+        <w:rPr>
+          <w:rFonts w:ascii="Verdana" w:hAnsi="Verdana"/>
+        </w:rPr>
+        <w:t>VVC</w:t>
+      </w:r>
+      <w:proofErr w:type="spellEnd"/>
+      <w:r>
+        <w:rPr>
+          <w:rFonts w:ascii="Verdana" w:hAnsi="Verdana"/>
+        </w:rPr>
+        <w:t xml:space="preserve"> activity is registered within a selected timeout value. The </w:t>
+      </w:r>
+      <w:proofErr w:type="spellStart"/>
+      <w:r>
+        <w:rPr>
+          <w:rFonts w:ascii="Verdana" w:hAnsi="Verdana"/>
+        </w:rPr>
+        <w:t>VVCs</w:t>
+      </w:r>
+      <w:proofErr w:type="spellEnd"/>
+      <w:r>
+        <w:rPr>
+          <w:rFonts w:ascii="Verdana" w:hAnsi="Verdana"/>
+        </w:rPr>
+        <w:t xml:space="preserve"> will register their presence to the activity watchdog at start-up, and report when busy and not, using dedicated activity watchdog methods and triggering the </w:t>
+      </w:r>
+      <w:proofErr w:type="spellStart"/>
+      <w:r>
+        <w:rPr>
+          <w:rFonts w:ascii="Verdana" w:hAnsi="Verdana"/>
+        </w:rPr>
+        <w:t>global_trigger_testcase_inactivity_watchdog</w:t>
+      </w:r>
+      <w:proofErr w:type="spellEnd"/>
+      <w:r>
+        <w:rPr>
+          <w:rFonts w:ascii="Verdana" w:hAnsi="Verdana"/>
+        </w:rPr>
+        <w:t xml:space="preserve"> signal, during simulations. </w:t>
+      </w:r>
+      <w:r>
+        <w:rPr>
+          <w:rFonts w:ascii="Verdana" w:hAnsi="Verdana"/>
+        </w:rPr>
+        <w:br/>
+      </w:r>
+    </w:p>
+    <w:p>
+      <w:pPr>
+        <w:rPr>
+          <w:rFonts w:ascii="Verdana" w:hAnsi="Verdana"/>
+        </w:rPr>
+      </w:pPr>
+      <w:r>
+        <w:rPr>
+          <w:rFonts w:ascii="Verdana" w:hAnsi="Verdana"/>
+        </w:rPr>
+        <w:t xml:space="preserve">Include </w:t>
+      </w:r>
+      <w:proofErr w:type="spellStart"/>
+      <w:r>
+        <w:rPr>
+          <w:rFonts w:ascii="Consolas" w:hAnsi="Consolas"/>
+        </w:rPr>
+        <w:t>activity_</w:t>
+      </w:r>
+      <w:proofErr w:type="gramStart"/>
+      <w:r>
+        <w:rPr>
+          <w:rFonts w:ascii="Consolas" w:hAnsi="Consolas"/>
+        </w:rPr>
+        <w:t>watchdog</w:t>
+      </w:r>
+      <w:proofErr w:type="spellEnd"/>
+      <w:r>
+        <w:rPr>
+          <w:rFonts w:ascii="Consolas" w:hAnsi="Consolas"/>
+        </w:rPr>
+        <w:t>(</w:t>
+      </w:r>
+      <w:proofErr w:type="gramEnd"/>
+      <w:r>
+        <w:rPr>
+          <w:rFonts w:ascii="Consolas" w:hAnsi="Consolas"/>
+        </w:rPr>
+        <w:t xml:space="preserve">timeout, </w:t>
+      </w:r>
+      <w:proofErr w:type="spellStart"/>
+      <w:r>
+        <w:rPr>
+          <w:rFonts w:ascii="Consolas" w:hAnsi="Consolas"/>
+        </w:rPr>
+        <w:t>num_exp_vvc</w:t>
+      </w:r>
+      <w:proofErr w:type="spellEnd"/>
+      <w:r>
+        <w:rPr>
+          <w:rFonts w:ascii="Consolas" w:hAnsi="Consolas"/>
+        </w:rPr>
+        <w:t xml:space="preserve">, </w:t>
+      </w:r>
+      <w:proofErr w:type="spellStart"/>
+      <w:r>
+        <w:rPr>
+          <w:rFonts w:ascii="Consolas" w:hAnsi="Consolas"/>
+        </w:rPr>
+        <w:t>alert_level</w:t>
+      </w:r>
+      <w:proofErr w:type="spellEnd"/>
+      <w:r>
+        <w:rPr>
+          <w:rFonts w:ascii="Consolas" w:hAnsi="Consolas"/>
+        </w:rPr>
+        <w:t xml:space="preserve">, </w:t>
+      </w:r>
+      <w:proofErr w:type="spellStart"/>
+      <w:r>
+        <w:rPr>
+          <w:rFonts w:ascii="Consolas" w:hAnsi="Consolas"/>
+        </w:rPr>
+        <w:t>msg</w:t>
+      </w:r>
+      <w:proofErr w:type="spellEnd"/>
+      <w:r>
+        <w:rPr>
+          <w:rFonts w:ascii="Consolas" w:hAnsi="Consolas"/>
+        </w:rPr>
+        <w:t>)</w:t>
+      </w:r>
+      <w:r>
+        <w:rPr>
+          <w:rFonts w:ascii="Verdana" w:hAnsi="Verdana"/>
+        </w:rPr>
+        <w:t xml:space="preserve"> in the testbench to start using the activity watchdog. </w:t>
+      </w:r>
+      <w:r>
+        <w:rPr>
+          <w:rFonts w:ascii="Verdana" w:hAnsi="Verdana"/>
+        </w:rPr>
+        <w:br/>
+        <w:t xml:space="preserve">More information can be found in </w:t>
+      </w:r>
+      <w:proofErr w:type="spellStart"/>
+      <w:r>
+        <w:rPr>
+          <w:rFonts w:ascii="Verdana" w:hAnsi="Verdana"/>
+        </w:rPr>
+        <w:t>UVVM</w:t>
+      </w:r>
+      <w:proofErr w:type="spellEnd"/>
+      <w:r>
+        <w:rPr>
+          <w:rFonts w:ascii="Verdana" w:hAnsi="Verdana"/>
+        </w:rPr>
+        <w:t xml:space="preserve"> Essential Mechanisms PDF in the </w:t>
+      </w:r>
+      <w:proofErr w:type="spellStart"/>
+      <w:r>
+        <w:rPr>
+          <w:rFonts w:ascii="Verdana" w:hAnsi="Verdana"/>
+        </w:rPr>
+        <w:t>UVVM</w:t>
+      </w:r>
+      <w:proofErr w:type="spellEnd"/>
+      <w:r>
+        <w:rPr>
+          <w:rFonts w:ascii="Verdana" w:hAnsi="Verdana"/>
+        </w:rPr>
+        <w:t xml:space="preserve"> </w:t>
+      </w:r>
+      <w:proofErr w:type="spellStart"/>
+      <w:r>
+        <w:rPr>
+          <w:rFonts w:ascii="Verdana" w:hAnsi="Verdana"/>
+        </w:rPr>
+        <w:t>VVC</w:t>
+      </w:r>
+      <w:proofErr w:type="spellEnd"/>
+      <w:r>
+        <w:rPr>
+          <w:rFonts w:ascii="Verdana" w:hAnsi="Verdana"/>
+        </w:rPr>
+        <w:t xml:space="preserve"> Framework doc folder.</w:t>
+      </w:r>
+    </w:p>
+    <w:p>
+      <w:bookmarkStart w:id="2" w:name="_GoBack"/>
+      <w:bookmarkEnd w:id="2"/>
+    </w:p>
+    <w:p>
+      <w:pPr>
+        <w:pStyle w:val="Overskrift1"/>
+        <w:rPr>
+          <w:rFonts w:ascii="Helvetica" w:hAnsi="Helvetica" w:cs="Helvetica"/>
+        </w:rPr>
+      </w:pPr>
+      <w:proofErr w:type="spellStart"/>
+      <w:r>
+        <w:rPr>
+          <w:rFonts w:ascii="Helvetica" w:hAnsi="Helvetica" w:cs="Helvetica"/>
+        </w:rPr>
+        <w:t>VVC</w:t>
+      </w:r>
+      <w:proofErr w:type="spellEnd"/>
+      <w:r>
+        <w:rPr>
+          <w:rFonts w:ascii="Helvetica" w:hAnsi="Helvetica" w:cs="Helvetica"/>
+        </w:rPr>
+        <w:t xml:space="preserve"> Interface</w:t>
       </w:r>
     </w:p>
     <w:p>
@@ -16319,11 +17373,9 @@
       <w:r>
         <w:t xml:space="preserve">in order to improve readability of the code. Since the SBI interface busses can be of arbitrary size, the interface vectors have been left unconstrained. These unconstrained vectors </w:t>
       </w:r>
-      <w:proofErr w:type="gramStart"/>
       <w:r>
-        <w:t>needs</w:t>
+        <w:t>need</w:t>
       </w:r>
-      <w:proofErr w:type="gramEnd"/>
       <w:r>
         <w:t xml:space="preserve"> to be constrained when the interface signals are instantiated. For this interface, it could look like:</w:t>
       </w:r>
@@ -16430,21 +17482,7 @@
         <w:rPr>
           <w:rFonts w:ascii="Courier New" w:hAnsi="Courier New" w:cs="Courier New"/>
         </w:rPr>
-        <w:t xml:space="preserve">C_DATA_WIDTH-1 </w:t>
-      </w:r>
-      <w:proofErr w:type="spellStart"/>
-      <w:r>
-        <w:rPr>
-          <w:rFonts w:ascii="Courier New" w:hAnsi="Courier New" w:cs="Courier New"/>
-        </w:rPr>
-        <w:t>downto</w:t>
-      </w:r>
-      <w:proofErr w:type="spellEnd"/>
-      <w:r>
-        <w:rPr>
-          <w:rFonts w:ascii="Courier New" w:hAnsi="Courier New" w:cs="Courier New"/>
-        </w:rPr>
-        <w:t xml:space="preserve"> 0),</w:t>
+        <w:t>C_DATA_WIDTH-1 downto 0),</w:t>
       </w:r>
     </w:p>
     <w:p>
@@ -16479,24 +17517,22 @@
         <w:rPr>
           <w:rFonts w:ascii="Courier New" w:hAnsi="Courier New" w:cs="Courier New"/>
         </w:rPr>
-        <w:t xml:space="preserve">C_DATA_WIDTH-1 </w:t>
-      </w:r>
-      <w:proofErr w:type="spellStart"/>
-      <w:r>
-        <w:rPr>
-          <w:rFonts w:ascii="Courier New" w:hAnsi="Courier New" w:cs="Courier New"/>
-        </w:rPr>
-        <w:t>downto</w:t>
-      </w:r>
-      <w:proofErr w:type="spellEnd"/>
-      <w:r>
-        <w:rPr>
-          <w:rFonts w:ascii="Courier New" w:hAnsi="Courier New" w:cs="Courier New"/>
-        </w:rPr>
-        <w:t xml:space="preserve"> 0) );</w:t>
+        <w:t>C_DATA_WIDTH-1 downto 0) );</w:t>
       </w:r>
     </w:p>
-    <w:p/>
+    <w:p>
+      <w:pPr>
+        <w:pStyle w:val="Overskrift1"/>
+        <w:numPr>
+          <w:ilvl w:val="0"/>
+          <w:numId w:val="0"/>
+        </w:numPr>
+        <w:ind w:left="432"/>
+        <w:rPr>
+          <w:rFonts w:ascii="Helvetica" w:hAnsi="Helvetica" w:cs="Helvetica"/>
+        </w:rPr>
+      </w:pPr>
+    </w:p>
     <w:p>
       <w:pPr>
         <w:pStyle w:val="Overskrift1"/>
@@ -16508,7 +17544,6 @@
         <w:rPr>
           <w:rFonts w:ascii="Helvetica" w:hAnsi="Helvetica" w:cs="Helvetica"/>
         </w:rPr>
-        <w:lastRenderedPageBreak/>
         <w:t>Additional Documentation</w:t>
       </w:r>
     </w:p>
@@ -16530,7 +17565,23 @@
         <w:t xml:space="preserve">For additional documentation on the </w:t>
       </w:r>
       <w:r>
-        <w:t xml:space="preserve">SBI protocol, please see the SBI BFM </w:t>
+        <w:t xml:space="preserve">SBI protocol, please see the </w:t>
+      </w:r>
+      <w:proofErr w:type="spellStart"/>
+      <w:r>
+        <w:t>SBI</w:t>
+      </w:r>
+      <w:proofErr w:type="spellEnd"/>
+      <w:r>
+        <w:t xml:space="preserve"> </w:t>
+      </w:r>
+      <w:proofErr w:type="spellStart"/>
+      <w:r>
+        <w:t>BFM</w:t>
+      </w:r>
+      <w:proofErr w:type="spellEnd"/>
+      <w:r>
+        <w:t xml:space="preserve"> </w:t>
       </w:r>
       <w:proofErr w:type="spellStart"/>
       <w:r>
@@ -16544,7 +17595,11 @@
         <w:tab/>
       </w:r>
     </w:p>
-    <w:p/>
+    <w:p>
+      <w:r>
+        <w:br w:type="page"/>
+      </w:r>
+    </w:p>
     <w:p>
       <w:pPr>
         <w:pStyle w:val="Overskrift1"/>
@@ -16556,6 +17611,7 @@
         <w:rPr>
           <w:rFonts w:ascii="Helvetica" w:hAnsi="Helvetica" w:cs="Helvetica"/>
         </w:rPr>
+        <w:lastRenderedPageBreak/>
         <w:t>Compilation</w:t>
       </w:r>
     </w:p>
@@ -16607,14 +17663,30 @@
           <w:i/>
         </w:rPr>
       </w:pPr>
+      <w:proofErr w:type="spellStart"/>
       <w:r>
         <w:rPr>
           <w:b/>
           <w:i/>
         </w:rPr>
-        <w:t>UVVM Utility Library (UVVM-</w:t>
+        <w:t>UVVM</w:t>
+      </w:r>
+      <w:proofErr w:type="spellEnd"/>
+      <w:r>
+        <w:rPr>
+          <w:b/>
+          <w:i/>
+        </w:rPr>
+        <w:t xml:space="preserve"> Utility Library (</w:t>
       </w:r>
       <w:proofErr w:type="spellStart"/>
+      <w:r>
+        <w:rPr>
+          <w:b/>
+          <w:i/>
+        </w:rPr>
+        <w:t>UVVM-</w:t>
+      </w:r>
       <w:r>
         <w:rPr>
           <w:b/>
@@ -16719,6 +17791,7 @@
           <w:i/>
         </w:rPr>
       </w:pPr>
+      <w:proofErr w:type="spellStart"/>
       <w:r>
         <w:rPr>
           <w:b/>
@@ -16726,12 +17799,96 @@
         </w:rPr>
         <w:t>SBI</w:t>
       </w:r>
+      <w:proofErr w:type="spellEnd"/>
       <w:r>
         <w:rPr>
           <w:b/>
           <w:i/>
         </w:rPr>
-        <w:t xml:space="preserve"> BFM</w:t>
+        <w:t xml:space="preserve"> </w:t>
+      </w:r>
+      <w:proofErr w:type="spellStart"/>
+      <w:r>
+        <w:rPr>
+          <w:b/>
+          <w:i/>
+        </w:rPr>
+        <w:t>BFM</w:t>
+      </w:r>
+      <w:proofErr w:type="spellEnd"/>
+    </w:p>
+    <w:p>
+      <w:pPr>
+        <w:pStyle w:val="Listeavsnitt"/>
+        <w:numPr>
+          <w:ilvl w:val="0"/>
+          <w:numId w:val="40"/>
+        </w:numPr>
+        <w:rPr>
+          <w:b/>
+          <w:i/>
+        </w:rPr>
+      </w:pPr>
+      <w:proofErr w:type="spellStart"/>
+      <w:r>
+        <w:rPr>
+          <w:b/>
+          <w:i/>
+        </w:rPr>
+        <w:t>Bitvis</w:t>
+      </w:r>
+      <w:proofErr w:type="spellEnd"/>
+      <w:r>
+        <w:rPr>
+          <w:b/>
+          <w:i/>
+        </w:rPr>
+        <w:t xml:space="preserve"> VIP Scoreboard</w:t>
+      </w:r>
+    </w:p>
+    <w:p>
+      <w:pPr>
+        <w:pStyle w:val="Listeavsnitt"/>
+        <w:numPr>
+          <w:ilvl w:val="0"/>
+          <w:numId w:val="40"/>
+        </w:numPr>
+        <w:rPr>
+          <w:b/>
+          <w:i/>
+        </w:rPr>
+      </w:pPr>
+      <w:proofErr w:type="spellStart"/>
+      <w:r>
+        <w:rPr>
+          <w:b/>
+          <w:i/>
+        </w:rPr>
+        <w:t>CrFc</w:t>
+      </w:r>
+      <w:proofErr w:type="spellEnd"/>
+      <w:r>
+        <w:rPr>
+          <w:b/>
+          <w:i/>
+        </w:rPr>
+        <w:t xml:space="preserve"> (</w:t>
+      </w:r>
+      <w:proofErr w:type="spellStart"/>
+      <w:r>
+        <w:rPr>
+          <w:b/>
+          <w:i/>
+        </w:rPr>
+        <w:t>xConstrRandFuncCov</w:t>
+      </w:r>
+      <w:proofErr w:type="spellEnd"/>
+      <w:r>
+        <w:rPr>
+          <w:b/>
+          <w:i/>
+        </w:rPr>
+        <w:t>)</w:t>
       </w:r>
     </w:p>
     <w:p/>
@@ -16739,14 +17896,21 @@
       <w:r>
         <w:t xml:space="preserve">Before compiling the </w:t>
       </w:r>
+      <w:proofErr w:type="spellStart"/>
       <w:r>
         <w:t>SBI</w:t>
       </w:r>
+      <w:proofErr w:type="spellEnd"/>
       <w:r>
         <w:t xml:space="preserve"> </w:t>
       </w:r>
+      <w:proofErr w:type="spellStart"/>
       <w:r>
-        <w:t>VVC,</w:t>
+        <w:t>VVC</w:t>
+      </w:r>
+      <w:proofErr w:type="spellEnd"/>
+      <w:r>
+        <w:t>,</w:t>
       </w:r>
       <w:r>
         <w:t xml:space="preserve"> assure that </w:t>
@@ -16757,14 +17921,27 @@
       </w:r>
       <w:proofErr w:type="spellEnd"/>
       <w:r>
-        <w:t xml:space="preserve"> and</w:t>
-      </w:r>
-      <w:r>
-        <w:t xml:space="preserve"> </w:t>
+        <w:t xml:space="preserve">, </w:t>
       </w:r>
       <w:proofErr w:type="spellStart"/>
       <w:r>
         <w:t>uvvm_util</w:t>
+      </w:r>
+      <w:proofErr w:type="spellEnd"/>
+      <w:r>
+        <w:t xml:space="preserve">, </w:t>
+      </w:r>
+      <w:proofErr w:type="spellStart"/>
+      <w:r>
+        <w:t>bitvis_vip_scoreboard</w:t>
+      </w:r>
+      <w:proofErr w:type="spellEnd"/>
+      <w:r>
+        <w:t xml:space="preserve"> and </w:t>
+      </w:r>
+      <w:proofErr w:type="spellStart"/>
+      <w:r>
+        <w:t>xConstrRandFuncCov</w:t>
       </w:r>
       <w:proofErr w:type="spellEnd"/>
       <w:r>
@@ -17920,18 +19097,6 @@
     </w:p>
     <w:p>
       <w:pPr>
-        <w:tabs>
-          <w:tab w:val="left" w:pos="1843"/>
-        </w:tabs>
-        <w:rPr>
-          <w:rFonts w:cs="Helvetica"/>
-          <w:sz w:val="20"/>
-          <w:szCs w:val="22"/>
-        </w:rPr>
-      </w:pPr>
-    </w:p>
-    <w:p>
-      <w:pPr>
         <w:pStyle w:val="Overskrift1"/>
         <w:rPr>
           <w:rFonts w:ascii="Helvetica" w:hAnsi="Helvetica" w:cs="Helvetica"/>
@@ -17962,20 +19127,13 @@
       <w:r>
         <w:t xml:space="preserve">ee </w:t>
       </w:r>
-      <w:r>
-        <w:rPr>
-          <w:b/>
-          <w:i/>
-        </w:rPr>
-        <w:t>UVVM-</w:t>
-      </w:r>
       <w:proofErr w:type="spellStart"/>
       <w:r>
         <w:rPr>
           <w:b/>
           <w:i/>
         </w:rPr>
-        <w:t>Util</w:t>
+        <w:t>UVVM-Util</w:t>
       </w:r>
       <w:proofErr w:type="spellEnd"/>
       <w:r>
@@ -18762,7 +19920,7 @@
               <w:sz w:val="14"/>
               <w:lang w:val="en-US"/>
             </w:rPr>
-            <w:t>2019-09-13</w:t>
+            <w:t>2019-10-30</w:t>
           </w:r>
           <w:r>
             <w:rPr>
@@ -18960,19 +20118,8 @@
                               <w:szCs w:val="32"/>
                               <w:lang w:val="nb-NO" w:eastAsia="nb-NO"/>
                             </w:rPr>
-                            <w:t xml:space="preserve">VHDL 2008 </w:t>
+                            <w:t>VHDL 2008 only</w:t>
                           </w:r>
-                          <w:proofErr w:type="spellStart"/>
-                          <w:r>
-                            <w:rPr>
-                              <w:rFonts w:ascii="Helvetica Light" w:hAnsi="Helvetica Light" w:cs="Helvetica"/>
-                              <w:color w:val="000000" w:themeColor="text1"/>
-                              <w:szCs w:val="32"/>
-                              <w:lang w:val="nb-NO" w:eastAsia="nb-NO"/>
-                            </w:rPr>
-                            <w:t>only</w:t>
-                          </w:r>
-                          <w:proofErr w:type="spellEnd"/>
                         </w:p>
                       </w:txbxContent>
                     </wps:txbx>
@@ -24034,7 +25181,7 @@
     </w:rPrDefault>
     <w:pPrDefault/>
   </w:docDefaults>
-  <w:latentStyles w:defLockedState="0" w:defUIPriority="0" w:defSemiHidden="0" w:defUnhideWhenUsed="0" w:defQFormat="0" w:count="375">
+  <w:latentStyles w:defLockedState="0" w:defUIPriority="0" w:defSemiHidden="0" w:defUnhideWhenUsed="0" w:defQFormat="0" w:count="376">
     <w:lsdException w:name="Normal" w:qFormat="1"/>
     <w:lsdException w:name="heading 1" w:qFormat="1"/>
     <w:lsdException w:name="heading 2" w:qFormat="1"/>
@@ -24404,6 +25551,7 @@
     <w:lsdException w:name="Smart Hyperlink" w:semiHidden="1" w:uiPriority="99" w:unhideWhenUsed="1"/>
     <w:lsdException w:name="Hashtag" w:semiHidden="1" w:uiPriority="99" w:unhideWhenUsed="1"/>
     <w:lsdException w:name="Unresolved Mention" w:semiHidden="1" w:uiPriority="99" w:unhideWhenUsed="1"/>
+    <w:lsdException w:name="Smart Link" w:semiHidden="1" w:uiPriority="99" w:unhideWhenUsed="1"/>
   </w:latentStyles>
   <w:style w:type="paragraph" w:default="1" w:styleId="Normal">
     <w:name w:val="Normal"/>
@@ -25703,7 +26851,7 @@
 </file>
 
 <file path=customXml/itemProps1.xml><?xml version="1.0" encoding="utf-8"?>
-<ds:datastoreItem xmlns:ds="http://schemas.openxmlformats.org/officeDocument/2006/customXml" ds:itemID="{E4311959-1242-4D28-98EF-873983485687}">
+<ds:datastoreItem xmlns:ds="http://schemas.openxmlformats.org/officeDocument/2006/customXml" ds:itemID="{8E964E5B-1934-CC41-A425-5831E0E0A70B}">
   <ds:schemaRefs>
     <ds:schemaRef ds:uri="http://schemas.openxmlformats.org/officeDocument/2006/bibliography"/>
   </ds:schemaRefs>

</xml_diff>

<commit_message>
SBI: updated VVC QR docx with shaded background for preliminary code (esa_2 extensions).
</commit_message>
<xml_diff>
--- a/bitvis_vip_sbi/doc/sbi_vvc_QuickRef.docx
+++ b/bitvis_vip_sbi/doc/sbi_vvc_QuickRef.docx
@@ -288,6 +288,28 @@
       <w:r>
         <w:t>/doc.</w:t>
       </w:r>
+      <w:r>
+        <w:t xml:space="preserve"> </w:t>
+      </w:r>
+      <w:r>
+        <w:rPr>
+          <w:b/>
+          <w:bCs/>
+        </w:rPr>
+        <w:t>CAUTION</w:t>
+      </w:r>
+      <w:r>
+        <w:t xml:space="preserve">: shaded </w:t>
+      </w:r>
+      <w:r>
+        <w:rPr>
+          <w:highlight w:val="darkGray"/>
+        </w:rPr>
+        <w:t>code/description</w:t>
+      </w:r>
+      <w:r>
+        <w:t xml:space="preserve"> is preliminary.</w:t>
+      </w:r>
     </w:p>
     <w:p/>
     <w:tbl>
@@ -751,17 +773,6 @@
                 <w:szCs w:val="28"/>
               </w:rPr>
               <w:t xml:space="preserve">                 </w:t>
-            </w:r>
-            <w:r>
-              <w:rPr>
-                <w:rFonts w:cs="Helvetica"/>
-                <w:b w:val="0"/>
-                <w:bCs w:val="0"/>
-                <w:sz w:val="15"/>
-                <w:szCs w:val="28"/>
-                <w:highlight w:val="darkGray"/>
-              </w:rPr>
-              <w:t xml:space="preserve">DRAFT </w:t>
             </w:r>
             <w:proofErr w:type="spellStart"/>
             <w:r>
@@ -1411,6 +1422,7 @@
               </w:rPr>
               <w:t xml:space="preserve"> </w:t>
             </w:r>
+            <w:proofErr w:type="spellStart"/>
             <w:r>
               <w:rPr>
                 <w:rFonts w:cs="Helvetica"/>
@@ -1419,43 +1431,20 @@
                 <w:szCs w:val="15"/>
                 <w:highlight w:val="darkGray"/>
               </w:rPr>
-              <w:t xml:space="preserve">DRAFT </w:t>
+              <w:t>sbi_read</w:t>
+            </w:r>
+            <w:proofErr w:type="spellEnd"/>
+            <w:r>
+              <w:rPr>
+                <w:rFonts w:cs="Helvetica"/>
+                <w:b w:val="0"/>
+                <w:sz w:val="15"/>
+                <w:szCs w:val="15"/>
+                <w:highlight w:val="darkGray"/>
+              </w:rPr>
+              <w:t>(</w:t>
             </w:r>
             <w:proofErr w:type="spellStart"/>
-            <w:r>
-              <w:rPr>
-                <w:rFonts w:cs="Helvetica"/>
-                <w:b w:val="0"/>
-                <w:sz w:val="15"/>
-                <w:szCs w:val="15"/>
-                <w:highlight w:val="darkGray"/>
-              </w:rPr>
-              <w:t>sbi_</w:t>
-            </w:r>
-            <w:proofErr w:type="gramStart"/>
-            <w:r>
-              <w:rPr>
-                <w:rFonts w:cs="Helvetica"/>
-                <w:b w:val="0"/>
-                <w:sz w:val="15"/>
-                <w:szCs w:val="15"/>
-                <w:highlight w:val="darkGray"/>
-              </w:rPr>
-              <w:t>read</w:t>
-            </w:r>
-            <w:proofErr w:type="spellEnd"/>
-            <w:r>
-              <w:rPr>
-                <w:rFonts w:cs="Helvetica"/>
-                <w:b w:val="0"/>
-                <w:sz w:val="15"/>
-                <w:szCs w:val="15"/>
-                <w:highlight w:val="darkGray"/>
-              </w:rPr>
-              <w:t>(</w:t>
-            </w:r>
-            <w:proofErr w:type="spellStart"/>
-            <w:proofErr w:type="gramEnd"/>
             <w:r>
               <w:rPr>
                 <w:rFonts w:cs="Helvetica"/>
@@ -4880,7 +4869,6 @@
           <w:szCs w:val="16"/>
         </w:rPr>
       </w:pPr>
-      <w:bookmarkStart w:id="0" w:name="_GoBack"/>
       <w:r>
         <w:rPr>
           <w:noProof/>
@@ -4942,7 +4930,6 @@
           </wp:anchor>
         </w:drawing>
       </w:r>
-      <w:bookmarkEnd w:id="0"/>
       <w:r>
         <w:rPr>
           <w:szCs w:val="16"/>
@@ -5505,7 +5492,7 @@
         <w:pStyle w:val="Undertittel"/>
         <w:spacing w:after="40"/>
       </w:pPr>
-      <w:bookmarkStart w:id="1" w:name="_Ref424297123"/>
+      <w:bookmarkStart w:id="0" w:name="_Ref424297123"/>
     </w:p>
     <w:p>
       <w:pPr>
@@ -5951,7 +5938,7 @@
         </w:tc>
       </w:tr>
     </w:tbl>
-    <w:bookmarkEnd w:id="1"/>
+    <w:bookmarkEnd w:id="0"/>
     <w:p>
       <w:pPr>
         <w:pStyle w:val="Undertittel"/>
@@ -9818,7 +9805,17 @@
                 <w:sz w:val="15"/>
                 <w:szCs w:val="15"/>
               </w:rPr>
-              <w:t xml:space="preserve"> | { </w:t>
+              <w:t xml:space="preserve"> | </w:t>
+            </w:r>
+            <w:r>
+              <w:rPr>
+                <w:rFonts w:cs="Helvetica"/>
+                <w:b/>
+                <w:sz w:val="15"/>
+                <w:szCs w:val="15"/>
+                <w:highlight w:val="darkGray"/>
+              </w:rPr>
+              <w:t xml:space="preserve">{ </w:t>
             </w:r>
             <w:proofErr w:type="spellStart"/>
             <w:r>
@@ -9827,6 +9824,7 @@
                 <w:b/>
                 <w:sz w:val="15"/>
                 <w:szCs w:val="15"/>
+                <w:highlight w:val="darkGray"/>
               </w:rPr>
               <w:t>num_words</w:t>
             </w:r>
@@ -9837,6 +9835,7 @@
                 <w:b/>
                 <w:sz w:val="15"/>
                 <w:szCs w:val="15"/>
+                <w:highlight w:val="darkGray"/>
               </w:rPr>
               <w:t>, randomisation}</w:t>
             </w:r>
@@ -10241,6 +10240,7 @@
                 <w:rFonts w:cs="Helvetica"/>
                 <w:sz w:val="15"/>
                 <w:szCs w:val="15"/>
+                <w:highlight w:val="darkGray"/>
               </w:rPr>
               <w:t xml:space="preserve">When the more advanced randomisation command is applied the basic </w:t>
             </w:r>
@@ -10250,6 +10250,7 @@
                 <w:rFonts w:cs="Helvetica"/>
                 <w:sz w:val="15"/>
                 <w:szCs w:val="15"/>
+                <w:highlight w:val="darkGray"/>
               </w:rPr>
               <w:t>BFM</w:t>
             </w:r>
@@ -10259,6 +10260,7 @@
                 <w:rFonts w:cs="Helvetica"/>
                 <w:sz w:val="15"/>
                 <w:szCs w:val="15"/>
+                <w:highlight w:val="darkGray"/>
               </w:rPr>
               <w:t xml:space="preserve"> </w:t>
             </w:r>
@@ -10268,6 +10270,7 @@
                 <w:rFonts w:cs="Helvetica"/>
                 <w:sz w:val="15"/>
                 <w:szCs w:val="15"/>
+                <w:highlight w:val="darkGray"/>
               </w:rPr>
               <w:t>sbi_</w:t>
             </w:r>
@@ -10277,6 +10280,7 @@
                 <w:rFonts w:cs="Helvetica"/>
                 <w:sz w:val="15"/>
                 <w:szCs w:val="15"/>
+                <w:highlight w:val="darkGray"/>
               </w:rPr>
               <w:t>write</w:t>
             </w:r>
@@ -10286,6 +10290,7 @@
                 <w:rFonts w:cs="Helvetica"/>
                 <w:sz w:val="15"/>
                 <w:szCs w:val="15"/>
+                <w:highlight w:val="darkGray"/>
               </w:rPr>
               <w:t>(</w:t>
             </w:r>
@@ -10295,6 +10300,7 @@
                 <w:rFonts w:cs="Helvetica"/>
                 <w:sz w:val="15"/>
                 <w:szCs w:val="15"/>
+                <w:highlight w:val="darkGray"/>
               </w:rPr>
               <w:t xml:space="preserve">) transaction is executed </w:t>
             </w:r>
@@ -10304,6 +10310,7 @@
                 <w:rFonts w:cs="Helvetica"/>
                 <w:sz w:val="15"/>
                 <w:szCs w:val="15"/>
+                <w:highlight w:val="darkGray"/>
               </w:rPr>
               <w:t>num_words</w:t>
             </w:r>
@@ -10313,6 +10320,7 @@
                 <w:rFonts w:cs="Helvetica"/>
                 <w:sz w:val="15"/>
                 <w:szCs w:val="15"/>
+                <w:highlight w:val="darkGray"/>
               </w:rPr>
               <w:t xml:space="preserve"> times with new random data each time – according to the given randomisation profile. </w:t>
             </w:r>
@@ -10321,6 +10329,7 @@
                 <w:rFonts w:cs="Helvetica"/>
                 <w:sz w:val="15"/>
                 <w:szCs w:val="15"/>
+                <w:highlight w:val="darkGray"/>
               </w:rPr>
               <w:br/>
               <w:t>Current defined randomisation profiles are: RANDOM: Standard uniform random.   This is provided as an example.</w:t>
@@ -10494,15 +10503,6 @@
                 <w:szCs w:val="15"/>
               </w:rPr>
               <w:t xml:space="preserve">    </w:t>
-            </w:r>
-            <w:r>
-              <w:rPr>
-                <w:rFonts w:ascii="Courier New" w:hAnsi="Courier New" w:cs="Courier New"/>
-                <w:sz w:val="15"/>
-                <w:szCs w:val="15"/>
-                <w:highlight w:val="darkGray"/>
-              </w:rPr>
-              <w:t xml:space="preserve">DRAFT </w:t>
             </w:r>
             <w:proofErr w:type="spellStart"/>
             <w:r>
@@ -10885,6 +10885,7 @@
                 <w:b/>
                 <w:sz w:val="15"/>
                 <w:szCs w:val="15"/>
+                <w:highlight w:val="darkGray"/>
               </w:rPr>
               <w:t>[</w:t>
             </w:r>
@@ -10895,6 +10896,7 @@
                 <w:b/>
                 <w:sz w:val="15"/>
                 <w:szCs w:val="15"/>
+                <w:highlight w:val="darkGray"/>
               </w:rPr>
               <w:t>TO_SB</w:t>
             </w:r>
@@ -10905,8 +10907,18 @@
                 <w:b/>
                 <w:sz w:val="15"/>
                 <w:szCs w:val="15"/>
-              </w:rPr>
-              <w:t xml:space="preserve">,] </w:t>
+                <w:highlight w:val="darkGray"/>
+              </w:rPr>
+              <w:t>,]</w:t>
+            </w:r>
+            <w:r>
+              <w:rPr>
+                <w:rFonts w:cs="Helvetica"/>
+                <w:b/>
+                <w:sz w:val="15"/>
+                <w:szCs w:val="15"/>
+              </w:rPr>
+              <w:t xml:space="preserve"> </w:t>
             </w:r>
             <w:proofErr w:type="spellStart"/>
             <w:r>
@@ -11334,40 +11346,9 @@
                 <w:rFonts w:cs="Helvetica"/>
                 <w:sz w:val="15"/>
                 <w:szCs w:val="15"/>
-              </w:rPr>
-              <w:t xml:space="preserve">If the option TO_SB is applied the </w:t>
-            </w:r>
-            <w:r>
-              <w:rPr>
-                <w:rFonts w:cs="Helvetica"/>
-                <w:sz w:val="15"/>
-                <w:szCs w:val="15"/>
-              </w:rPr>
-              <w:t>read</w:t>
-            </w:r>
-            <w:r>
-              <w:rPr>
-                <w:rFonts w:cs="Helvetica"/>
-                <w:sz w:val="15"/>
-                <w:szCs w:val="15"/>
-              </w:rPr>
-              <w:t xml:space="preserve"> data will be sent to the </w:t>
-            </w:r>
-            <w:r>
-              <w:rPr>
-                <w:rFonts w:cs="Helvetica"/>
-                <w:sz w:val="15"/>
-                <w:szCs w:val="15"/>
-              </w:rPr>
-              <w:t>SBI</w:t>
-            </w:r>
-            <w:r>
-              <w:rPr>
-                <w:rFonts w:cs="Helvetica"/>
-                <w:sz w:val="15"/>
-                <w:szCs w:val="15"/>
-              </w:rPr>
-              <w:t>_VVC dedicated scoreboard where it will be checked against the expected value (provided by the testbench)</w:t>
+                <w:highlight w:val="darkGray"/>
+              </w:rPr>
+              <w:t>If the option TO_SB is applied the read data will be sent to the SBI_VVC dedicated scoreboard where it will be checked against the expected value (provided by the testbench)</w:t>
             </w:r>
           </w:p>
           <w:p>
@@ -11582,6 +11563,9 @@
               </w:rPr>
               <w:t xml:space="preserve"> </w:t>
             </w:r>
+            <w:bookmarkStart w:id="1" w:name="_GoBack"/>
+            <w:bookmarkEnd w:id="1"/>
+            <w:proofErr w:type="spellStart"/>
             <w:r>
               <w:rPr>
                 <w:rFonts w:ascii="Courier New" w:hAnsi="Courier New" w:cs="Courier New"/>
@@ -11589,9 +11573,9 @@
                 <w:szCs w:val="28"/>
                 <w:highlight w:val="darkGray"/>
               </w:rPr>
-              <w:t xml:space="preserve">DRAFT </w:t>
-            </w:r>
-            <w:proofErr w:type="spellStart"/>
+              <w:t>sbi_read</w:t>
+            </w:r>
+            <w:proofErr w:type="spellEnd"/>
             <w:r>
               <w:rPr>
                 <w:rFonts w:ascii="Courier New" w:hAnsi="Courier New" w:cs="Courier New"/>
@@ -11599,30 +11583,9 @@
                 <w:szCs w:val="28"/>
                 <w:highlight w:val="darkGray"/>
               </w:rPr>
-              <w:t>sbi_</w:t>
-            </w:r>
-            <w:proofErr w:type="gramStart"/>
-            <w:r>
-              <w:rPr>
-                <w:rFonts w:ascii="Courier New" w:hAnsi="Courier New" w:cs="Courier New"/>
-                <w:sz w:val="15"/>
-                <w:szCs w:val="28"/>
-                <w:highlight w:val="darkGray"/>
-              </w:rPr>
-              <w:t>read</w:t>
-            </w:r>
-            <w:proofErr w:type="spellEnd"/>
-            <w:r>
-              <w:rPr>
-                <w:rFonts w:ascii="Courier New" w:hAnsi="Courier New" w:cs="Courier New"/>
-                <w:sz w:val="15"/>
-                <w:szCs w:val="28"/>
-                <w:highlight w:val="darkGray"/>
-              </w:rPr>
               <w:t>(</w:t>
             </w:r>
             <w:proofErr w:type="spellStart"/>
-            <w:proofErr w:type="gramEnd"/>
             <w:r>
               <w:rPr>
                 <w:rFonts w:ascii="Courier New" w:hAnsi="Courier New" w:cs="Courier New"/>
@@ -19929,7 +19892,7 @@
               <w:sz w:val="14"/>
               <w:lang w:val="en-US"/>
             </w:rPr>
-            <w:t>2019-10-31</w:t>
+            <w:t>2019-11-11</w:t>
           </w:r>
           <w:r>
             <w:rPr>
@@ -26849,7 +26812,7 @@
 </file>
 
 <file path=customXml/itemProps1.xml><?xml version="1.0" encoding="utf-8"?>
-<ds:datastoreItem xmlns:ds="http://schemas.openxmlformats.org/officeDocument/2006/customXml" ds:itemID="{601030D7-0350-8C44-B4B8-20A5015F54B1}">
+<ds:datastoreItem xmlns:ds="http://schemas.openxmlformats.org/officeDocument/2006/customXml" ds:itemID="{96A24798-CB51-0C4D-9FB7-0F96033A38FE}">
   <ds:schemaRefs>
     <ds:schemaRef ds:uri="http://schemas.openxmlformats.org/officeDocument/2006/bibliography"/>
   </ds:schemaRefs>

</xml_diff>

<commit_message>
SBI VIP: updated VVC QR doc with shaded text for esa 2 extensions
</commit_message>
<xml_diff>
--- a/bitvis_vip_sbi/doc/sbi_vvc_QuickRef.docx
+++ b/bitvis_vip_sbi/doc/sbi_vvc_QuickRef.docx
@@ -496,7 +496,7 @@
             <w:r>
               <w:rPr>
                 <w:rFonts w:cs="Helvetica"/>
-                <w:color w:val="FFFFFF"/>
+                <w:color w:val="7F7F7F" w:themeColor="text1" w:themeTint="80"/>
                 <w:szCs w:val="30"/>
               </w:rPr>
               <w:t xml:space="preserve">{ </w:t>
@@ -505,7 +505,7 @@
             <w:r>
               <w:rPr>
                 <w:rFonts w:cs="Helvetica"/>
-                <w:color w:val="FFFFFF"/>
+                <w:color w:val="7F7F7F" w:themeColor="text1" w:themeTint="80"/>
                 <w:szCs w:val="30"/>
               </w:rPr>
               <w:t>num</w:t>
@@ -514,7 +514,7 @@
             <w:r>
               <w:rPr>
                 <w:rFonts w:cs="Helvetica"/>
-                <w:color w:val="FFFFFF"/>
+                <w:color w:val="7F7F7F" w:themeColor="text1" w:themeTint="80"/>
                 <w:szCs w:val="30"/>
               </w:rPr>
               <w:t>_words</w:t>
@@ -523,7 +523,7 @@
             <w:r>
               <w:rPr>
                 <w:rFonts w:cs="Helvetica"/>
-                <w:color w:val="FFFFFF"/>
+                <w:color w:val="7F7F7F" w:themeColor="text1" w:themeTint="80"/>
                 <w:szCs w:val="30"/>
               </w:rPr>
               <w:t>, randomisation}</w:t>
@@ -865,13 +865,13 @@
         <mc:AlternateContent>
           <mc:Choice Requires="wps">
             <w:drawing>
-              <wp:anchor distT="0" distB="0" distL="114300" distR="114300" simplePos="0" relativeHeight="251683840" behindDoc="0" locked="0" layoutInCell="1" allowOverlap="1" wp14:anchorId="6835D37D" wp14:editId="485CDF4C">
+              <wp:anchor distT="0" distB="0" distL="114300" distR="114300" simplePos="0" relativeHeight="251683840" behindDoc="0" locked="0" layoutInCell="1" allowOverlap="1" wp14:anchorId="6835D37D" wp14:editId="2D72CD3D">
                 <wp:simplePos x="0" y="0"/>
                 <wp:positionH relativeFrom="margin">
-                  <wp:posOffset>8582468</wp:posOffset>
+                  <wp:posOffset>8582025</wp:posOffset>
                 </wp:positionH>
                 <wp:positionV relativeFrom="paragraph">
-                  <wp:posOffset>483079</wp:posOffset>
+                  <wp:posOffset>203200</wp:posOffset>
                 </wp:positionV>
                 <wp:extent cx="1003935" cy="279400"/>
                 <wp:effectExtent l="0" t="0" r="0" b="6350"/>
@@ -965,7 +965,7 @@
           </mc:Choice>
           <mc:Fallback>
             <w:pict>
-              <v:shape w14:anchorId="6835D37D" id="Tekstboks 8" o:spid="_x0000_s1027" type="#_x0000_t202" style="position:absolute;margin-left:675.8pt;margin-top:38.05pt;width:79.05pt;height:22pt;z-index:251683840;visibility:visible;mso-wrap-style:square;mso-width-percent:0;mso-height-percent:0;mso-wrap-distance-left:9pt;mso-wrap-distance-top:0;mso-wrap-distance-right:9pt;mso-wrap-distance-bottom:0;mso-position-horizontal:absolute;mso-position-horizontal-relative:margin;mso-position-vertical:absolute;mso-position-vertical-relative:text;mso-width-percent:0;mso-height-percent:0;mso-width-relative:margin;mso-height-relative:margin;v-text-anchor:top" o:gfxdata="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" filled="f" stroked="f">
+              <v:shape w14:anchorId="6835D37D" id="Tekstboks 8" o:spid="_x0000_s1027" type="#_x0000_t202" style="position:absolute;margin-left:675.75pt;margin-top:16pt;width:79.05pt;height:22pt;z-index:251683840;visibility:visible;mso-wrap-style:square;mso-width-percent:0;mso-height-percent:0;mso-wrap-distance-left:9pt;mso-wrap-distance-top:0;mso-wrap-distance-right:9pt;mso-wrap-distance-bottom:0;mso-position-horizontal:absolute;mso-position-horizontal-relative:margin;mso-position-vertical:absolute;mso-position-vertical-relative:text;mso-width-percent:0;mso-height-percent:0;mso-width-relative:margin;mso-height-relative:margin;v-text-anchor:top" o:gfxdata="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" filled="f" stroked="f">
                 <v:textbox>
                   <w:txbxContent>
                     <w:p>
@@ -1178,13 +1178,21 @@
                 <w:color w:val="FFFFFF"/>
                 <w:szCs w:val="30"/>
               </w:rPr>
-              <w:t xml:space="preserve"> [</w:t>
+              <w:t xml:space="preserve"> </w:t>
+            </w:r>
+            <w:r>
+              <w:rPr>
+                <w:rFonts w:cs="Helvetica"/>
+                <w:color w:val="7F7F7F" w:themeColor="text1" w:themeTint="80"/>
+                <w:szCs w:val="30"/>
+              </w:rPr>
+              <w:t>[</w:t>
             </w:r>
             <w:proofErr w:type="spellStart"/>
             <w:r>
               <w:rPr>
                 <w:rFonts w:cs="Helvetica"/>
-                <w:color w:val="FFFFFF"/>
+                <w:color w:val="7F7F7F" w:themeColor="text1" w:themeTint="80"/>
                 <w:szCs w:val="30"/>
               </w:rPr>
               <w:t>TO_SB</w:t>
@@ -1193,7 +1201,7 @@
             <w:r>
               <w:rPr>
                 <w:rFonts w:cs="Helvetica"/>
-                <w:color w:val="FFFFFF"/>
+                <w:color w:val="7F7F7F" w:themeColor="text1" w:themeTint="80"/>
                 <w:szCs w:val="30"/>
               </w:rPr>
               <w:t>,]</w:t>
@@ -1201,7 +1209,7 @@
             <w:r>
               <w:rPr>
                 <w:rFonts w:cs="Helvetica"/>
-                <w:color w:val="FFFFFF"/>
+                <w:color w:val="7F7F7F" w:themeColor="text1" w:themeTint="80"/>
                 <w:szCs w:val="30"/>
               </w:rPr>
               <w:t xml:space="preserve"> </w:t>
@@ -2137,6 +2145,8 @@
             </w:r>
           </w:p>
         </w:tc>
+        <w:bookmarkStart w:id="0" w:name="_GoBack"/>
+        <w:bookmarkEnd w:id="0"/>
       </w:tr>
       <w:tr>
         <w:trPr>
@@ -5492,7 +5502,7 @@
         <w:pStyle w:val="Undertittel"/>
         <w:spacing w:after="40"/>
       </w:pPr>
-      <w:bookmarkStart w:id="0" w:name="_Ref424297123"/>
+      <w:bookmarkStart w:id="1" w:name="_Ref424297123"/>
     </w:p>
     <w:p>
       <w:pPr>
@@ -5938,7 +5948,7 @@
         </w:tc>
       </w:tr>
     </w:tbl>
-    <w:bookmarkEnd w:id="0"/>
+    <w:bookmarkEnd w:id="1"/>
     <w:p>
       <w:pPr>
         <w:pStyle w:val="Undertittel"/>
@@ -11563,8 +11573,6 @@
               </w:rPr>
               <w:t xml:space="preserve"> </w:t>
             </w:r>
-            <w:bookmarkStart w:id="1" w:name="_GoBack"/>
-            <w:bookmarkEnd w:id="1"/>
             <w:proofErr w:type="spellStart"/>
             <w:r>
               <w:rPr>
@@ -11573,9 +11581,9 @@
                 <w:szCs w:val="28"/>
                 <w:highlight w:val="darkGray"/>
               </w:rPr>
-              <w:t>sbi_read</w:t>
-            </w:r>
-            <w:proofErr w:type="spellEnd"/>
+              <w:t>sbi_</w:t>
+            </w:r>
+            <w:proofErr w:type="gramStart"/>
             <w:r>
               <w:rPr>
                 <w:rFonts w:ascii="Courier New" w:hAnsi="Courier New" w:cs="Courier New"/>
@@ -11583,9 +11591,20 @@
                 <w:szCs w:val="28"/>
                 <w:highlight w:val="darkGray"/>
               </w:rPr>
+              <w:t>read</w:t>
+            </w:r>
+            <w:proofErr w:type="spellEnd"/>
+            <w:r>
+              <w:rPr>
+                <w:rFonts w:ascii="Courier New" w:hAnsi="Courier New" w:cs="Courier New"/>
+                <w:sz w:val="15"/>
+                <w:szCs w:val="28"/>
+                <w:highlight w:val="darkGray"/>
+              </w:rPr>
               <w:t>(</w:t>
             </w:r>
             <w:proofErr w:type="spellStart"/>
+            <w:proofErr w:type="gramEnd"/>
             <w:r>
               <w:rPr>
                 <w:rFonts w:ascii="Courier New" w:hAnsi="Courier New" w:cs="Courier New"/>
@@ -26812,7 +26831,7 @@
 </file>
 
 <file path=customXml/itemProps1.xml><?xml version="1.0" encoding="utf-8"?>
-<ds:datastoreItem xmlns:ds="http://schemas.openxmlformats.org/officeDocument/2006/customXml" ds:itemID="{96A24798-CB51-0C4D-9FB7-0F96033A38FE}">
+<ds:datastoreItem xmlns:ds="http://schemas.openxmlformats.org/officeDocument/2006/customXml" ds:itemID="{72D77AA8-87B5-694A-8BFB-7461BC2FE564}">
   <ds:schemaRefs>
     <ds:schemaRef ds:uri="http://schemas.openxmlformats.org/officeDocument/2006/bibliography"/>
   </ds:schemaRefs>

</xml_diff>

<commit_message>
ESA_2: removed OSVVM as compile requirement in SBI VVC QR, incremented version 2.0 -> 2.1
</commit_message>
<xml_diff>
--- a/bitvis_vip_sbi/doc/sbi_vvc_QuickRef.docx
+++ b/bitvis_vip_sbi/doc/sbi_vvc_QuickRef.docx
@@ -2145,8 +2145,6 @@
             </w:r>
           </w:p>
         </w:tc>
-        <w:bookmarkStart w:id="0" w:name="_GoBack"/>
-        <w:bookmarkEnd w:id="0"/>
       </w:tr>
       <w:tr>
         <w:trPr>
@@ -5502,7 +5500,7 @@
         <w:pStyle w:val="Undertittel"/>
         <w:spacing w:after="40"/>
       </w:pPr>
-      <w:bookmarkStart w:id="1" w:name="_Ref424297123"/>
+      <w:bookmarkStart w:id="0" w:name="_Ref424297123"/>
     </w:p>
     <w:p>
       <w:pPr>
@@ -5948,7 +5946,7 @@
         </w:tc>
       </w:tr>
     </w:tbl>
-    <w:bookmarkEnd w:id="1"/>
+    <w:bookmarkEnd w:id="0"/>
     <w:p>
       <w:pPr>
         <w:pStyle w:val="Undertittel"/>
@@ -14803,7 +14801,7 @@
                 <w:szCs w:val="18"/>
               </w:rPr>
             </w:pPr>
-            <w:bookmarkStart w:id="2" w:name="_Hlk494267197"/>
+            <w:bookmarkStart w:id="1" w:name="_Hlk494267197"/>
             <w:r>
               <w:rPr>
                 <w:rFonts w:cs="Helvetica"/>
@@ -14820,7 +14818,7 @@
               </w:rPr>
               <w:br/>
             </w:r>
-            <w:bookmarkEnd w:id="2"/>
+            <w:bookmarkEnd w:id="1"/>
             <w:r>
               <w:rPr>
                 <w:rFonts w:cs="Helvetica"/>
@@ -17818,6 +17816,7 @@
         <w:rPr>
           <w:b/>
           <w:i/>
+          <w:highlight w:val="darkGray"/>
         </w:rPr>
       </w:pPr>
       <w:proofErr w:type="spellStart"/>
@@ -17825,6 +17824,7 @@
         <w:rPr>
           <w:b/>
           <w:i/>
+          <w:highlight w:val="darkGray"/>
         </w:rPr>
         <w:t>Bitvis</w:t>
       </w:r>
@@ -17833,53 +17833,9 @@
         <w:rPr>
           <w:b/>
           <w:i/>
+          <w:highlight w:val="darkGray"/>
         </w:rPr>
         <w:t xml:space="preserve"> VIP Scoreboard</w:t>
-      </w:r>
-    </w:p>
-    <w:p>
-      <w:pPr>
-        <w:pStyle w:val="Listeavsnitt"/>
-        <w:numPr>
-          <w:ilvl w:val="0"/>
-          <w:numId w:val="40"/>
-        </w:numPr>
-        <w:rPr>
-          <w:b/>
-          <w:i/>
-        </w:rPr>
-      </w:pPr>
-      <w:proofErr w:type="spellStart"/>
-      <w:r>
-        <w:rPr>
-          <w:b/>
-          <w:i/>
-        </w:rPr>
-        <w:t>CrFc</w:t>
-      </w:r>
-      <w:proofErr w:type="spellEnd"/>
-      <w:r>
-        <w:rPr>
-          <w:b/>
-          <w:i/>
-        </w:rPr>
-        <w:t xml:space="preserve"> (</w:t>
-      </w:r>
-      <w:proofErr w:type="spellStart"/>
-      <w:r>
-        <w:rPr>
-          <w:b/>
-          <w:i/>
-        </w:rPr>
-        <w:t>xConstrRandFuncCov</w:t>
-      </w:r>
-      <w:proofErr w:type="spellEnd"/>
-      <w:r>
-        <w:rPr>
-          <w:b/>
-          <w:i/>
-        </w:rPr>
-        <w:t>)</w:t>
       </w:r>
     </w:p>
     <w:p/>
@@ -19074,6 +19030,18 @@
         </w:tc>
       </w:tr>
     </w:tbl>
+    <w:p>
+      <w:pPr>
+        <w:tabs>
+          <w:tab w:val="left" w:pos="1843"/>
+        </w:tabs>
+        <w:rPr>
+          <w:rFonts w:cs="Helvetica"/>
+          <w:sz w:val="20"/>
+          <w:szCs w:val="22"/>
+        </w:rPr>
+      </w:pPr>
+    </w:p>
     <w:p>
       <w:pPr>
         <w:tabs>
@@ -19489,11 +19457,12 @@
       </w:r>
     </w:p>
     <w:sectPr>
-      <w:headerReference w:type="default" r:id="rId11"/>
-      <w:footerReference w:type="even" r:id="rId12"/>
-      <w:footerReference w:type="default" r:id="rId13"/>
-      <w:headerReference w:type="first" r:id="rId14"/>
-      <w:footerReference w:type="first" r:id="rId15"/>
+      <w:headerReference w:type="even" r:id="rId11"/>
+      <w:headerReference w:type="default" r:id="rId12"/>
+      <w:footerReference w:type="even" r:id="rId13"/>
+      <w:footerReference w:type="default" r:id="rId14"/>
+      <w:headerReference w:type="first" r:id="rId15"/>
+      <w:footerReference w:type="first" r:id="rId16"/>
       <w:pgSz w:w="16840" w:h="11907" w:orient="landscape" w:code="9"/>
       <w:pgMar w:top="1134" w:right="851" w:bottom="851" w:left="850" w:header="567" w:footer="284" w:gutter="0"/>
       <w:cols w:space="720"/>
@@ -19845,8 +19814,10 @@
               <w:sz w:val="14"/>
               <w:lang w:val="sq-AL"/>
             </w:rPr>
-            <w:t>2</w:t>
+            <w:t>3</w:t>
           </w:r>
+          <w:bookmarkStart w:id="2" w:name="_GoBack"/>
+          <w:bookmarkEnd w:id="2"/>
           <w:r>
             <w:rPr>
               <w:rFonts w:ascii="Helvetica" w:hAnsi="Helvetica" w:cs="Arial"/>
@@ -19911,7 +19882,7 @@
               <w:sz w:val="14"/>
               <w:lang w:val="en-US"/>
             </w:rPr>
-            <w:t>2019-11-11</w:t>
+            <w:t>2019-11-13</w:t>
           </w:r>
           <w:r>
             <w:rPr>
@@ -20278,6 +20249,16 @@
   <w:p>
     <w:pPr>
       <w:pStyle w:val="Topptekst"/>
+    </w:pPr>
+  </w:p>
+</w:hdr>
+</file>
+
+<file path=word/header2.xml><?xml version="1.0" encoding="utf-8"?>
+<w:hdr xmlns:wpc="http://schemas.microsoft.com/office/word/2010/wordprocessingCanvas" xmlns:cx="http://schemas.microsoft.com/office/drawing/2014/chartex" xmlns:cx1="http://schemas.microsoft.com/office/drawing/2015/9/8/chartex" xmlns:cx2="http://schemas.microsoft.com/office/drawing/2015/10/21/chartex" xmlns:cx3="http://schemas.microsoft.com/office/drawing/2016/5/9/chartex" xmlns:cx4="http://schemas.microsoft.com/office/drawing/2016/5/10/chartex" xmlns:cx5="http://schemas.microsoft.com/office/drawing/2016/5/11/chartex" xmlns:cx6="http://schemas.microsoft.com/office/drawing/2016/5/12/chartex" xmlns:cx7="http://schemas.microsoft.com/office/drawing/2016/5/13/chartex" xmlns:cx8="http://schemas.microsoft.com/office/drawing/2016/5/14/chartex" xmlns:mc="http://schemas.openxmlformats.org/markup-compatibility/2006" xmlns:aink="http://schemas.microsoft.com/office/drawing/2016/ink" xmlns:am3d="http://schemas.microsoft.com/office/drawing/2017/model3d" xmlns:o="urn:schemas-microsoft-com:office:office" xmlns:r="http://schemas.openxmlformats.org/officeDocument/2006/relationships" xmlns:m="http://schemas.openxmlformats.org/officeDocument/2006/math" xmlns:v="urn:schemas-microsoft-com:vml" xmlns:wp14="http://schemas.microsoft.com/office/word/2010/wordprocessingDrawing" xmlns:wp="http://schemas.openxmlformats.org/drawingml/2006/wordprocessingDrawing" xmlns:w10="urn:schemas-microsoft-com:office:word" xmlns:w="http://schemas.openxmlformats.org/wordprocessingml/2006/main" xmlns:w14="http://schemas.microsoft.com/office/word/2010/wordml" xmlns:w15="http://schemas.microsoft.com/office/word/2012/wordml" xmlns:w16cid="http://schemas.microsoft.com/office/word/2016/wordml/cid" xmlns:w16se="http://schemas.microsoft.com/office/word/2015/wordml/symex" xmlns:wpg="http://schemas.microsoft.com/office/word/2010/wordprocessingGroup" xmlns:wpi="http://schemas.microsoft.com/office/word/2010/wordprocessingInk" xmlns:wne="http://schemas.microsoft.com/office/word/2006/wordml" xmlns:wps="http://schemas.microsoft.com/office/word/2010/wordprocessingShape" mc:Ignorable="w14 w15 w16se w16cid wp14">
+  <w:p>
+    <w:pPr>
+      <w:pStyle w:val="Topptekst"/>
       <w:jc w:val="right"/>
     </w:pPr>
     <w:r>
@@ -20340,7 +20321,7 @@
 </w:hdr>
 </file>
 
-<file path=word/header2.xml><?xml version="1.0" encoding="utf-8"?>
+<file path=word/header3.xml><?xml version="1.0" encoding="utf-8"?>
 <w:hdr xmlns:wpc="http://schemas.microsoft.com/office/word/2010/wordprocessingCanvas" xmlns:cx="http://schemas.microsoft.com/office/drawing/2014/chartex" xmlns:cx1="http://schemas.microsoft.com/office/drawing/2015/9/8/chartex" xmlns:cx2="http://schemas.microsoft.com/office/drawing/2015/10/21/chartex" xmlns:cx3="http://schemas.microsoft.com/office/drawing/2016/5/9/chartex" xmlns:cx4="http://schemas.microsoft.com/office/drawing/2016/5/10/chartex" xmlns:cx5="http://schemas.microsoft.com/office/drawing/2016/5/11/chartex" xmlns:cx6="http://schemas.microsoft.com/office/drawing/2016/5/12/chartex" xmlns:cx7="http://schemas.microsoft.com/office/drawing/2016/5/13/chartex" xmlns:cx8="http://schemas.microsoft.com/office/drawing/2016/5/14/chartex" xmlns:mc="http://schemas.openxmlformats.org/markup-compatibility/2006" xmlns:aink="http://schemas.microsoft.com/office/drawing/2016/ink" xmlns:am3d="http://schemas.microsoft.com/office/drawing/2017/model3d" xmlns:o="urn:schemas-microsoft-com:office:office" xmlns:r="http://schemas.openxmlformats.org/officeDocument/2006/relationships" xmlns:m="http://schemas.openxmlformats.org/officeDocument/2006/math" xmlns:v="urn:schemas-microsoft-com:vml" xmlns:wp14="http://schemas.microsoft.com/office/word/2010/wordprocessingDrawing" xmlns:wp="http://schemas.openxmlformats.org/drawingml/2006/wordprocessingDrawing" xmlns:w10="urn:schemas-microsoft-com:office:word" xmlns:w="http://schemas.openxmlformats.org/wordprocessingml/2006/main" xmlns:w14="http://schemas.microsoft.com/office/word/2010/wordml" xmlns:w15="http://schemas.microsoft.com/office/word/2012/wordml" xmlns:w16cid="http://schemas.microsoft.com/office/word/2016/wordml/cid" xmlns:w16se="http://schemas.microsoft.com/office/word/2015/wordml/symex" xmlns:wpg="http://schemas.microsoft.com/office/word/2010/wordprocessingGroup" xmlns:wpi="http://schemas.microsoft.com/office/word/2010/wordprocessingInk" xmlns:wne="http://schemas.microsoft.com/office/word/2006/wordml" xmlns:wps="http://schemas.microsoft.com/office/word/2010/wordprocessingShape" mc:Ignorable="w14 w15 w16se w16cid wp14">
   <w:p>
     <w:pPr>
@@ -26831,7 +26812,7 @@
 </file>
 
 <file path=customXml/itemProps1.xml><?xml version="1.0" encoding="utf-8"?>
-<ds:datastoreItem xmlns:ds="http://schemas.openxmlformats.org/officeDocument/2006/customXml" ds:itemID="{72D77AA8-87B5-694A-8BFB-7461BC2FE564}">
+<ds:datastoreItem xmlns:ds="http://schemas.openxmlformats.org/officeDocument/2006/customXml" ds:itemID="{5F67A706-A4AD-C14C-83C5-0F732F69FD50}">
   <ds:schemaRefs>
     <ds:schemaRef ds:uri="http://schemas.openxmlformats.org/officeDocument/2006/bibliography"/>
   </ds:schemaRefs>

</xml_diff>

<commit_message>
BV_UVVM-851: added suggested DTT and SB sections to SBI VVC QR docx.
</commit_message>
<xml_diff>
--- a/bitvis_vip_sbi/doc/sbi_vvc_QuickRef.docx
+++ b/bitvis_vip_sbi/doc/sbi_vvc_QuickRef.docx
@@ -126,6 +126,7 @@
                           <w:lang w:val="nb-NO"/>
                         </w:rPr>
                       </w:pPr>
+                      <w:proofErr w:type="spellStart"/>
                       <w:r>
                         <w:rPr>
                           <w:b/>
@@ -135,6 +136,7 @@
                         </w:rPr>
                         <w:t>VVC</w:t>
                       </w:r>
+                      <w:proofErr w:type="spellEnd"/>
                     </w:p>
                   </w:txbxContent>
                 </v:textbox>
@@ -955,16 +957,7 @@
                                 <w:iCs/>
                                 <w:sz w:val="20"/>
                               </w:rPr>
-                              <w:t>sbi</w:t>
-                            </w:r>
-                            <w:r>
-                              <w:rPr>
-                                <w:rFonts w:ascii="Helvetica Neue Light" w:hAnsi="Helvetica Neue Light"/>
-                                <w:i/>
-                                <w:iCs/>
-                                <w:sz w:val="20"/>
-                              </w:rPr>
-                              <w:t>_vvc.vhd</w:t>
+                              <w:t>sbi_vvc.vhd</w:t>
                             </w:r>
                             <w:proofErr w:type="spellEnd"/>
                           </w:p>
@@ -1011,16 +1004,7 @@
                           <w:iCs/>
                           <w:sz w:val="20"/>
                         </w:rPr>
-                        <w:t>sbi</w:t>
-                      </w:r>
-                      <w:r>
-                        <w:rPr>
-                          <w:rFonts w:ascii="Helvetica Neue Light" w:hAnsi="Helvetica Neue Light"/>
-                          <w:i/>
-                          <w:iCs/>
-                          <w:sz w:val="20"/>
-                        </w:rPr>
-                        <w:t>_vvc.vhd</w:t>
+                        <w:t>sbi_vvc.vhd</w:t>
                       </w:r>
                       <w:proofErr w:type="spellEnd"/>
                     </w:p>
@@ -2986,8 +2970,42 @@
                           <w:sz w:val="20"/>
                           <w:szCs w:val="21"/>
                         </w:rPr>
-                        <w:t>Common VVC procedures applicable for this VVC</w:t>
+                        <w:t xml:space="preserve">Common </w:t>
                       </w:r>
+                      <w:proofErr w:type="spellStart"/>
+                      <w:r>
+                        <w:rPr>
+                          <w:rFonts w:cs="Helvetica"/>
+                          <w:b/>
+                          <w:bCs/>
+                          <w:sz w:val="20"/>
+                          <w:szCs w:val="21"/>
+                        </w:rPr>
+                        <w:t>VVC</w:t>
+                      </w:r>
+                      <w:proofErr w:type="spellEnd"/>
+                      <w:r>
+                        <w:rPr>
+                          <w:rFonts w:cs="Helvetica"/>
+                          <w:b/>
+                          <w:bCs/>
+                          <w:sz w:val="20"/>
+                          <w:szCs w:val="21"/>
+                        </w:rPr>
+                        <w:t xml:space="preserve"> procedures applicable for this </w:t>
+                      </w:r>
+                      <w:proofErr w:type="spellStart"/>
+                      <w:r>
+                        <w:rPr>
+                          <w:rFonts w:cs="Helvetica"/>
+                          <w:b/>
+                          <w:bCs/>
+                          <w:sz w:val="20"/>
+                          <w:szCs w:val="21"/>
+                        </w:rPr>
+                        <w:t>VVC</w:t>
+                      </w:r>
+                      <w:proofErr w:type="spellEnd"/>
                       <w:r>
                         <w:rPr>
                           <w:sz w:val="22"/>
@@ -18013,19 +18031,6 @@
     <w:p>
       <w:pPr>
         <w:pStyle w:val="Overskrift1"/>
-        <w:numPr>
-          <w:ilvl w:val="0"/>
-          <w:numId w:val="0"/>
-        </w:numPr>
-        <w:ind w:left="432"/>
-        <w:rPr>
-          <w:rFonts w:ascii="Helvetica" w:hAnsi="Helvetica" w:cs="Helvetica"/>
-        </w:rPr>
-      </w:pPr>
-    </w:p>
-    <w:p>
-      <w:pPr>
-        <w:pStyle w:val="Overskrift1"/>
         <w:rPr>
           <w:rFonts w:ascii="Helvetica" w:hAnsi="Helvetica" w:cs="Helvetica"/>
         </w:rPr>
@@ -18264,6 +18269,1715 @@
         <w:t xml:space="preserve"> Framework doc folder.</w:t>
       </w:r>
     </w:p>
+    <w:p>
+      <w:pPr>
+        <w:rPr>
+          <w:rFonts w:ascii="Verdana" w:hAnsi="Verdana"/>
+        </w:rPr>
+      </w:pPr>
+    </w:p>
+    <w:p>
+      <w:pPr>
+        <w:pStyle w:val="Overskrift1"/>
+      </w:pPr>
+      <w:r>
+        <w:t>Direct Transaction Transfer</w:t>
+      </w:r>
+    </w:p>
+    <w:p>
+      <w:r>
+        <w:t xml:space="preserve">This </w:t>
+      </w:r>
+      <w:proofErr w:type="spellStart"/>
+      <w:r>
+        <w:t>VVC</w:t>
+      </w:r>
+      <w:proofErr w:type="spellEnd"/>
+      <w:r>
+        <w:t xml:space="preserve"> support direct transaction transfer (</w:t>
+      </w:r>
+      <w:proofErr w:type="spellStart"/>
+      <w:r>
+        <w:t>DTT</w:t>
+      </w:r>
+      <w:proofErr w:type="spellEnd"/>
+      <w:r>
+        <w:t xml:space="preserve">), a </w:t>
+      </w:r>
+      <w:proofErr w:type="spellStart"/>
+      <w:r>
+        <w:t>UVVM</w:t>
+      </w:r>
+      <w:proofErr w:type="spellEnd"/>
+      <w:r>
+        <w:t xml:space="preserve"> concept for sharing transaction information in a controlled manner within the complete testbench environment. The transaction info may be used in many different ways, but the main purpose is to share information directly from the </w:t>
+      </w:r>
+      <w:proofErr w:type="spellStart"/>
+      <w:r>
+        <w:t>VVC</w:t>
+      </w:r>
+      <w:proofErr w:type="spellEnd"/>
+      <w:r>
+        <w:t xml:space="preserve"> to a </w:t>
+      </w:r>
+      <w:proofErr w:type="spellStart"/>
+      <w:r>
+        <w:t>DUT</w:t>
+      </w:r>
+      <w:proofErr w:type="spellEnd"/>
+      <w:r>
+        <w:t xml:space="preserve"> model.</w:t>
+      </w:r>
+    </w:p>
+    <w:p>
+      <w:r>
+        <w:t xml:space="preserve">See </w:t>
+      </w:r>
+      <w:proofErr w:type="spellStart"/>
+      <w:r>
+        <w:t>UVVM</w:t>
+      </w:r>
+      <w:proofErr w:type="spellEnd"/>
+      <w:r>
+        <w:t xml:space="preserve"> </w:t>
+      </w:r>
+      <w:proofErr w:type="spellStart"/>
+      <w:r>
+        <w:t>VVC</w:t>
+      </w:r>
+      <w:proofErr w:type="spellEnd"/>
+      <w:r>
+        <w:t xml:space="preserve"> Framework Essential Mechanisms PDF, section 6, for additional information.</w:t>
+      </w:r>
+    </w:p>
+    <w:p/>
+    <w:tbl>
+      <w:tblPr>
+        <w:tblW w:w="15375" w:type="dxa"/>
+        <w:tblInd w:w="-20" w:type="dxa"/>
+        <w:tblBorders>
+          <w:top w:val="single" w:sz="4" w:space="0" w:color="auto"/>
+          <w:left w:val="single" w:sz="4" w:space="0" w:color="auto"/>
+          <w:bottom w:val="single" w:sz="4" w:space="0" w:color="auto"/>
+          <w:right w:val="single" w:sz="4" w:space="0" w:color="auto"/>
+          <w:insideH w:val="single" w:sz="4" w:space="0" w:color="auto"/>
+          <w:insideV w:val="single" w:sz="4" w:space="0" w:color="auto"/>
+        </w:tblBorders>
+        <w:tblLook w:val="04A0" w:firstRow="1" w:lastRow="0" w:firstColumn="1" w:lastColumn="0" w:noHBand="0" w:noVBand="1"/>
+      </w:tblPr>
+      <w:tblGrid>
+        <w:gridCol w:w="2255"/>
+        <w:gridCol w:w="2126"/>
+        <w:gridCol w:w="3260"/>
+        <w:gridCol w:w="7734"/>
+      </w:tblGrid>
+      <w:tr>
+        <w:tc>
+          <w:tcPr>
+            <w:tcW w:w="2255" w:type="dxa"/>
+            <w:tcBorders>
+              <w:bottom w:val="single" w:sz="4" w:space="0" w:color="auto"/>
+            </w:tcBorders>
+            <w:shd w:val="clear" w:color="auto" w:fill="000000" w:themeFill="text1"/>
+          </w:tcPr>
+          <w:p>
+            <w:pPr>
+              <w:tabs>
+                <w:tab w:val="right" w:pos="1877"/>
+                <w:tab w:val="left" w:pos="4820"/>
+              </w:tabs>
+              <w:rPr>
+                <w:rFonts w:cs="Helvetica"/>
+                <w:b/>
+              </w:rPr>
+            </w:pPr>
+            <w:proofErr w:type="spellStart"/>
+            <w:r>
+              <w:rPr>
+                <w:rFonts w:cs="Helvetica"/>
+                <w:b/>
+              </w:rPr>
+              <w:t>DTT</w:t>
+            </w:r>
+            <w:proofErr w:type="spellEnd"/>
+            <w:r>
+              <w:rPr>
+                <w:rFonts w:cs="Helvetica"/>
+                <w:b/>
+              </w:rPr>
+              <w:t xml:space="preserve"> </w:t>
+            </w:r>
+            <w:r>
+              <w:rPr>
+                <w:rFonts w:cs="Helvetica"/>
+                <w:b/>
+              </w:rPr>
+              <w:t>field</w:t>
+            </w:r>
+            <w:r>
+              <w:rPr>
+                <w:rFonts w:cs="Helvetica"/>
+                <w:b/>
+              </w:rPr>
+              <w:tab/>
+            </w:r>
+          </w:p>
+        </w:tc>
+        <w:tc>
+          <w:tcPr>
+            <w:tcW w:w="2126" w:type="dxa"/>
+            <w:tcBorders>
+              <w:bottom w:val="single" w:sz="4" w:space="0" w:color="auto"/>
+            </w:tcBorders>
+            <w:shd w:val="clear" w:color="auto" w:fill="000000" w:themeFill="text1"/>
+          </w:tcPr>
+          <w:p>
+            <w:pPr>
+              <w:tabs>
+                <w:tab w:val="left" w:pos="4820"/>
+              </w:tabs>
+              <w:rPr>
+                <w:rFonts w:cs="Helvetica"/>
+                <w:b/>
+              </w:rPr>
+            </w:pPr>
+            <w:r>
+              <w:rPr>
+                <w:rFonts w:cs="Helvetica"/>
+                <w:b/>
+              </w:rPr>
+              <w:t>Type</w:t>
+            </w:r>
+          </w:p>
+        </w:tc>
+        <w:tc>
+          <w:tcPr>
+            <w:tcW w:w="3260" w:type="dxa"/>
+            <w:tcBorders>
+              <w:bottom w:val="single" w:sz="4" w:space="0" w:color="auto"/>
+            </w:tcBorders>
+            <w:shd w:val="clear" w:color="auto" w:fill="000000" w:themeFill="text1"/>
+          </w:tcPr>
+          <w:p>
+            <w:pPr>
+              <w:tabs>
+                <w:tab w:val="left" w:pos="4820"/>
+              </w:tabs>
+              <w:rPr>
+                <w:rFonts w:cs="Helvetica"/>
+                <w:b/>
+              </w:rPr>
+            </w:pPr>
+            <w:r>
+              <w:rPr>
+                <w:rFonts w:cs="Helvetica"/>
+                <w:b/>
+              </w:rPr>
+              <w:t>Default</w:t>
+            </w:r>
+          </w:p>
+        </w:tc>
+        <w:tc>
+          <w:tcPr>
+            <w:tcW w:w="7734" w:type="dxa"/>
+            <w:tcBorders>
+              <w:bottom w:val="single" w:sz="4" w:space="0" w:color="auto"/>
+            </w:tcBorders>
+            <w:shd w:val="clear" w:color="auto" w:fill="000000" w:themeFill="text1"/>
+          </w:tcPr>
+          <w:p>
+            <w:pPr>
+              <w:tabs>
+                <w:tab w:val="left" w:pos="4820"/>
+              </w:tabs>
+              <w:rPr>
+                <w:rFonts w:cs="Helvetica"/>
+                <w:b/>
+              </w:rPr>
+            </w:pPr>
+            <w:r>
+              <w:rPr>
+                <w:rFonts w:cs="Helvetica"/>
+                <w:b/>
+              </w:rPr>
+              <w:t>Description</w:t>
+            </w:r>
+          </w:p>
+        </w:tc>
+      </w:tr>
+      <w:tr>
+        <w:tc>
+          <w:tcPr>
+            <w:tcW w:w="2255" w:type="dxa"/>
+            <w:tcBorders>
+              <w:left w:val="nil"/>
+              <w:right w:val="nil"/>
+            </w:tcBorders>
+            <w:shd w:val="clear" w:color="auto" w:fill="auto"/>
+          </w:tcPr>
+          <w:p>
+            <w:pPr>
+              <w:spacing w:line="276" w:lineRule="auto"/>
+              <w:rPr>
+                <w:rFonts w:cs="Helvetica"/>
+                <w:sz w:val="15"/>
+                <w:szCs w:val="18"/>
+              </w:rPr>
+            </w:pPr>
+            <w:r>
+              <w:rPr>
+                <w:rFonts w:cs="Helvetica"/>
+                <w:sz w:val="15"/>
+                <w:szCs w:val="18"/>
+              </w:rPr>
+              <w:t>operation</w:t>
+            </w:r>
+          </w:p>
+        </w:tc>
+        <w:tc>
+          <w:tcPr>
+            <w:tcW w:w="2126" w:type="dxa"/>
+            <w:tcBorders>
+              <w:left w:val="nil"/>
+              <w:right w:val="nil"/>
+            </w:tcBorders>
+            <w:shd w:val="clear" w:color="auto" w:fill="auto"/>
+          </w:tcPr>
+          <w:p>
+            <w:pPr>
+              <w:spacing w:line="276" w:lineRule="auto"/>
+              <w:rPr>
+                <w:rFonts w:cs="Helvetica"/>
+                <w:sz w:val="15"/>
+                <w:szCs w:val="18"/>
+              </w:rPr>
+            </w:pPr>
+            <w:proofErr w:type="spellStart"/>
+            <w:r>
+              <w:rPr>
+                <w:rFonts w:cs="Helvetica"/>
+                <w:sz w:val="15"/>
+                <w:szCs w:val="18"/>
+              </w:rPr>
+              <w:t>t_operation</w:t>
+            </w:r>
+            <w:proofErr w:type="spellEnd"/>
+          </w:p>
+        </w:tc>
+        <w:tc>
+          <w:tcPr>
+            <w:tcW w:w="3260" w:type="dxa"/>
+            <w:tcBorders>
+              <w:left w:val="nil"/>
+              <w:right w:val="nil"/>
+            </w:tcBorders>
+          </w:tcPr>
+          <w:p>
+            <w:pPr>
+              <w:tabs>
+                <w:tab w:val="left" w:pos="4820"/>
+              </w:tabs>
+              <w:spacing w:line="276" w:lineRule="auto"/>
+              <w:rPr>
+                <w:rFonts w:cs="Helvetica"/>
+                <w:sz w:val="15"/>
+                <w:szCs w:val="18"/>
+              </w:rPr>
+            </w:pPr>
+            <w:proofErr w:type="spellStart"/>
+            <w:r>
+              <w:rPr>
+                <w:rFonts w:cs="Helvetica"/>
+                <w:sz w:val="15"/>
+                <w:szCs w:val="18"/>
+              </w:rPr>
+              <w:t>NO_OPERATION</w:t>
+            </w:r>
+            <w:proofErr w:type="spellEnd"/>
+          </w:p>
+        </w:tc>
+        <w:tc>
+          <w:tcPr>
+            <w:tcW w:w="7734" w:type="dxa"/>
+            <w:tcBorders>
+              <w:left w:val="nil"/>
+              <w:right w:val="nil"/>
+            </w:tcBorders>
+            <w:shd w:val="clear" w:color="auto" w:fill="auto"/>
+          </w:tcPr>
+          <w:p>
+            <w:pPr>
+              <w:tabs>
+                <w:tab w:val="left" w:pos="4820"/>
+              </w:tabs>
+              <w:spacing w:line="276" w:lineRule="auto"/>
+              <w:rPr>
+                <w:rFonts w:cs="Helvetica"/>
+                <w:sz w:val="15"/>
+                <w:szCs w:val="18"/>
+              </w:rPr>
+            </w:pPr>
+            <w:r>
+              <w:rPr>
+                <w:rFonts w:cs="Helvetica"/>
+                <w:sz w:val="15"/>
+                <w:szCs w:val="18"/>
+              </w:rPr>
+              <w:t xml:space="preserve">Current </w:t>
+            </w:r>
+            <w:proofErr w:type="spellStart"/>
+            <w:r>
+              <w:rPr>
+                <w:rFonts w:cs="Helvetica"/>
+                <w:sz w:val="15"/>
+                <w:szCs w:val="18"/>
+              </w:rPr>
+              <w:t>VVC</w:t>
+            </w:r>
+            <w:proofErr w:type="spellEnd"/>
+            <w:r>
+              <w:rPr>
+                <w:rFonts w:cs="Helvetica"/>
+                <w:sz w:val="15"/>
+                <w:szCs w:val="18"/>
+              </w:rPr>
+              <w:t xml:space="preserve"> operation</w:t>
+            </w:r>
+            <w:r>
+              <w:rPr>
+                <w:rFonts w:cs="Helvetica"/>
+                <w:sz w:val="15"/>
+                <w:szCs w:val="18"/>
+              </w:rPr>
+              <w:t xml:space="preserve">, e.g. </w:t>
+            </w:r>
+            <w:proofErr w:type="spellStart"/>
+            <w:r>
+              <w:rPr>
+                <w:rFonts w:cs="Helvetica"/>
+                <w:sz w:val="15"/>
+                <w:szCs w:val="18"/>
+              </w:rPr>
+              <w:t>INSERT_DELAY</w:t>
+            </w:r>
+            <w:proofErr w:type="spellEnd"/>
+            <w:r>
+              <w:rPr>
+                <w:rFonts w:cs="Helvetica"/>
+                <w:sz w:val="15"/>
+                <w:szCs w:val="18"/>
+              </w:rPr>
+              <w:t xml:space="preserve">, </w:t>
+            </w:r>
+            <w:proofErr w:type="spellStart"/>
+            <w:r>
+              <w:rPr>
+                <w:rFonts w:cs="Helvetica"/>
+                <w:sz w:val="15"/>
+                <w:szCs w:val="18"/>
+              </w:rPr>
+              <w:t>POLL_UNTIL</w:t>
+            </w:r>
+            <w:proofErr w:type="spellEnd"/>
+            <w:r>
+              <w:rPr>
+                <w:rFonts w:cs="Helvetica"/>
+                <w:sz w:val="15"/>
+                <w:szCs w:val="18"/>
+              </w:rPr>
+              <w:t>, READ, WRITE.</w:t>
+            </w:r>
+          </w:p>
+        </w:tc>
+      </w:tr>
+      <w:tr>
+        <w:tc>
+          <w:tcPr>
+            <w:tcW w:w="2255" w:type="dxa"/>
+            <w:tcBorders>
+              <w:left w:val="nil"/>
+              <w:right w:val="nil"/>
+            </w:tcBorders>
+            <w:shd w:val="clear" w:color="auto" w:fill="auto"/>
+          </w:tcPr>
+          <w:p>
+            <w:pPr>
+              <w:spacing w:line="276" w:lineRule="auto"/>
+              <w:rPr>
+                <w:rFonts w:cs="Helvetica"/>
+                <w:sz w:val="15"/>
+                <w:szCs w:val="18"/>
+              </w:rPr>
+            </w:pPr>
+            <w:r>
+              <w:rPr>
+                <w:rFonts w:cs="Helvetica"/>
+                <w:sz w:val="15"/>
+                <w:szCs w:val="18"/>
+              </w:rPr>
+              <w:t>address</w:t>
+            </w:r>
+          </w:p>
+        </w:tc>
+        <w:tc>
+          <w:tcPr>
+            <w:tcW w:w="2126" w:type="dxa"/>
+            <w:tcBorders>
+              <w:left w:val="nil"/>
+              <w:right w:val="nil"/>
+            </w:tcBorders>
+            <w:shd w:val="clear" w:color="auto" w:fill="auto"/>
+          </w:tcPr>
+          <w:p>
+            <w:pPr>
+              <w:spacing w:line="276" w:lineRule="auto"/>
+              <w:rPr>
+                <w:rFonts w:cs="Helvetica"/>
+                <w:sz w:val="15"/>
+                <w:szCs w:val="18"/>
+              </w:rPr>
+            </w:pPr>
+            <w:proofErr w:type="gramStart"/>
+            <w:r>
+              <w:rPr>
+                <w:rFonts w:cs="Helvetica"/>
+                <w:sz w:val="15"/>
+                <w:szCs w:val="18"/>
+              </w:rPr>
+              <w:t>unsigned(</w:t>
+            </w:r>
+            <w:proofErr w:type="gramEnd"/>
+            <w:r>
+              <w:rPr>
+                <w:rFonts w:cs="Helvetica"/>
+                <w:sz w:val="15"/>
+                <w:szCs w:val="18"/>
+              </w:rPr>
+              <w:t xml:space="preserve">31 </w:t>
+            </w:r>
+            <w:proofErr w:type="spellStart"/>
+            <w:r>
+              <w:rPr>
+                <w:rFonts w:cs="Helvetica"/>
+                <w:sz w:val="15"/>
+                <w:szCs w:val="18"/>
+              </w:rPr>
+              <w:t>downto</w:t>
+            </w:r>
+            <w:proofErr w:type="spellEnd"/>
+            <w:r>
+              <w:rPr>
+                <w:rFonts w:cs="Helvetica"/>
+                <w:sz w:val="15"/>
+                <w:szCs w:val="18"/>
+              </w:rPr>
+              <w:t xml:space="preserve"> 0)</w:t>
+            </w:r>
+          </w:p>
+        </w:tc>
+        <w:tc>
+          <w:tcPr>
+            <w:tcW w:w="3260" w:type="dxa"/>
+            <w:tcBorders>
+              <w:left w:val="nil"/>
+              <w:right w:val="nil"/>
+            </w:tcBorders>
+          </w:tcPr>
+          <w:p>
+            <w:pPr>
+              <w:tabs>
+                <w:tab w:val="left" w:pos="4820"/>
+              </w:tabs>
+              <w:spacing w:line="276" w:lineRule="auto"/>
+              <w:rPr>
+                <w:rFonts w:cs="Helvetica"/>
+                <w:sz w:val="15"/>
+                <w:szCs w:val="18"/>
+              </w:rPr>
+            </w:pPr>
+            <w:r>
+              <w:rPr>
+                <w:rFonts w:cs="Helvetica"/>
+                <w:sz w:val="15"/>
+                <w:szCs w:val="18"/>
+              </w:rPr>
+              <w:t>0x0</w:t>
+            </w:r>
+          </w:p>
+        </w:tc>
+        <w:tc>
+          <w:tcPr>
+            <w:tcW w:w="7734" w:type="dxa"/>
+            <w:tcBorders>
+              <w:left w:val="nil"/>
+              <w:right w:val="nil"/>
+            </w:tcBorders>
+            <w:shd w:val="clear" w:color="auto" w:fill="auto"/>
+          </w:tcPr>
+          <w:p>
+            <w:pPr>
+              <w:tabs>
+                <w:tab w:val="left" w:pos="4820"/>
+              </w:tabs>
+              <w:spacing w:line="276" w:lineRule="auto"/>
+              <w:rPr>
+                <w:rFonts w:cs="Helvetica"/>
+                <w:sz w:val="15"/>
+                <w:szCs w:val="18"/>
+              </w:rPr>
+            </w:pPr>
+            <w:r>
+              <w:rPr>
+                <w:rFonts w:cs="Helvetica"/>
+                <w:sz w:val="15"/>
+                <w:szCs w:val="18"/>
+              </w:rPr>
+              <w:t xml:space="preserve">Address of the </w:t>
+            </w:r>
+            <w:proofErr w:type="spellStart"/>
+            <w:r>
+              <w:rPr>
+                <w:rFonts w:cs="Helvetica"/>
+                <w:sz w:val="15"/>
+                <w:szCs w:val="18"/>
+              </w:rPr>
+              <w:t>SBI</w:t>
+            </w:r>
+            <w:proofErr w:type="spellEnd"/>
+            <w:r>
+              <w:rPr>
+                <w:rFonts w:cs="Helvetica"/>
+                <w:sz w:val="15"/>
+                <w:szCs w:val="18"/>
+              </w:rPr>
+              <w:t xml:space="preserve"> read</w:t>
+            </w:r>
+            <w:r>
+              <w:rPr>
+                <w:rFonts w:cs="Helvetica"/>
+                <w:sz w:val="15"/>
+                <w:szCs w:val="18"/>
+              </w:rPr>
+              <w:t xml:space="preserve"> or </w:t>
+            </w:r>
+            <w:r>
+              <w:rPr>
+                <w:rFonts w:cs="Helvetica"/>
+                <w:sz w:val="15"/>
+                <w:szCs w:val="18"/>
+              </w:rPr>
+              <w:t xml:space="preserve">write </w:t>
+            </w:r>
+            <w:r>
+              <w:rPr>
+                <w:rFonts w:cs="Helvetica"/>
+                <w:sz w:val="15"/>
+                <w:szCs w:val="18"/>
+              </w:rPr>
+              <w:t>trans</w:t>
+            </w:r>
+            <w:r>
+              <w:rPr>
+                <w:rFonts w:cs="Helvetica"/>
+                <w:sz w:val="15"/>
+                <w:szCs w:val="18"/>
+              </w:rPr>
+              <w:t>action</w:t>
+            </w:r>
+            <w:r>
+              <w:rPr>
+                <w:rFonts w:cs="Helvetica"/>
+                <w:sz w:val="15"/>
+                <w:szCs w:val="18"/>
+              </w:rPr>
+              <w:t>.</w:t>
+            </w:r>
+          </w:p>
+        </w:tc>
+      </w:tr>
+      <w:tr>
+        <w:tc>
+          <w:tcPr>
+            <w:tcW w:w="2255" w:type="dxa"/>
+            <w:tcBorders>
+              <w:left w:val="nil"/>
+              <w:right w:val="nil"/>
+            </w:tcBorders>
+            <w:shd w:val="clear" w:color="auto" w:fill="auto"/>
+          </w:tcPr>
+          <w:p>
+            <w:pPr>
+              <w:spacing w:line="276" w:lineRule="auto"/>
+              <w:rPr>
+                <w:rFonts w:cs="Helvetica"/>
+                <w:sz w:val="15"/>
+                <w:szCs w:val="18"/>
+              </w:rPr>
+            </w:pPr>
+            <w:r>
+              <w:rPr>
+                <w:rFonts w:cs="Helvetica"/>
+                <w:sz w:val="15"/>
+                <w:szCs w:val="18"/>
+              </w:rPr>
+              <w:t>data</w:t>
+            </w:r>
+          </w:p>
+        </w:tc>
+        <w:tc>
+          <w:tcPr>
+            <w:tcW w:w="2126" w:type="dxa"/>
+            <w:tcBorders>
+              <w:left w:val="nil"/>
+              <w:right w:val="nil"/>
+            </w:tcBorders>
+            <w:shd w:val="clear" w:color="auto" w:fill="auto"/>
+          </w:tcPr>
+          <w:p>
+            <w:pPr>
+              <w:spacing w:line="276" w:lineRule="auto"/>
+              <w:rPr>
+                <w:rFonts w:cs="Helvetica"/>
+                <w:sz w:val="15"/>
+                <w:szCs w:val="18"/>
+              </w:rPr>
+            </w:pPr>
+            <w:proofErr w:type="spellStart"/>
+            <w:proofErr w:type="gramStart"/>
+            <w:r>
+              <w:rPr>
+                <w:rFonts w:cs="Helvetica"/>
+                <w:sz w:val="15"/>
+                <w:szCs w:val="18"/>
+              </w:rPr>
+              <w:t>slv</w:t>
+            </w:r>
+            <w:proofErr w:type="spellEnd"/>
+            <w:r>
+              <w:rPr>
+                <w:rFonts w:cs="Helvetica"/>
+                <w:sz w:val="15"/>
+                <w:szCs w:val="18"/>
+              </w:rPr>
+              <w:t>(</w:t>
+            </w:r>
+            <w:proofErr w:type="gramEnd"/>
+            <w:r>
+              <w:rPr>
+                <w:rFonts w:cs="Helvetica"/>
+                <w:sz w:val="15"/>
+                <w:szCs w:val="18"/>
+              </w:rPr>
+              <w:t xml:space="preserve">31 </w:t>
+            </w:r>
+            <w:proofErr w:type="spellStart"/>
+            <w:r>
+              <w:rPr>
+                <w:rFonts w:cs="Helvetica"/>
+                <w:sz w:val="15"/>
+                <w:szCs w:val="18"/>
+              </w:rPr>
+              <w:t>downto</w:t>
+            </w:r>
+            <w:proofErr w:type="spellEnd"/>
+            <w:r>
+              <w:rPr>
+                <w:rFonts w:cs="Helvetica"/>
+                <w:sz w:val="15"/>
+                <w:szCs w:val="18"/>
+              </w:rPr>
+              <w:t xml:space="preserve"> 0)</w:t>
+            </w:r>
+          </w:p>
+        </w:tc>
+        <w:tc>
+          <w:tcPr>
+            <w:tcW w:w="3260" w:type="dxa"/>
+            <w:tcBorders>
+              <w:left w:val="nil"/>
+              <w:right w:val="nil"/>
+            </w:tcBorders>
+          </w:tcPr>
+          <w:p>
+            <w:pPr>
+              <w:tabs>
+                <w:tab w:val="left" w:pos="4820"/>
+              </w:tabs>
+              <w:spacing w:line="276" w:lineRule="auto"/>
+              <w:rPr>
+                <w:rFonts w:cs="Helvetica"/>
+                <w:sz w:val="15"/>
+                <w:szCs w:val="18"/>
+              </w:rPr>
+            </w:pPr>
+            <w:r>
+              <w:rPr>
+                <w:rFonts w:cs="Helvetica"/>
+                <w:sz w:val="15"/>
+                <w:szCs w:val="18"/>
+              </w:rPr>
+              <w:t>0x0</w:t>
+            </w:r>
+          </w:p>
+        </w:tc>
+        <w:tc>
+          <w:tcPr>
+            <w:tcW w:w="7734" w:type="dxa"/>
+            <w:tcBorders>
+              <w:left w:val="nil"/>
+              <w:right w:val="nil"/>
+            </w:tcBorders>
+            <w:shd w:val="clear" w:color="auto" w:fill="auto"/>
+          </w:tcPr>
+          <w:p>
+            <w:pPr>
+              <w:tabs>
+                <w:tab w:val="left" w:pos="4820"/>
+              </w:tabs>
+              <w:spacing w:line="276" w:lineRule="auto"/>
+              <w:rPr>
+                <w:rFonts w:cs="Helvetica"/>
+                <w:sz w:val="15"/>
+                <w:szCs w:val="18"/>
+              </w:rPr>
+            </w:pPr>
+            <w:r>
+              <w:rPr>
+                <w:rFonts w:cs="Helvetica"/>
+                <w:sz w:val="15"/>
+                <w:szCs w:val="18"/>
+              </w:rPr>
+              <w:t xml:space="preserve">Data for </w:t>
+            </w:r>
+            <w:proofErr w:type="spellStart"/>
+            <w:r>
+              <w:rPr>
+                <w:rFonts w:cs="Helvetica"/>
+                <w:sz w:val="15"/>
+                <w:szCs w:val="18"/>
+              </w:rPr>
+              <w:t>SBI</w:t>
+            </w:r>
+            <w:proofErr w:type="spellEnd"/>
+            <w:r>
+              <w:rPr>
+                <w:rFonts w:cs="Helvetica"/>
+                <w:sz w:val="15"/>
+                <w:szCs w:val="18"/>
+              </w:rPr>
+              <w:t xml:space="preserve"> rea</w:t>
+            </w:r>
+            <w:r>
+              <w:rPr>
+                <w:rFonts w:cs="Helvetica"/>
+                <w:sz w:val="15"/>
+                <w:szCs w:val="18"/>
+              </w:rPr>
+              <w:t xml:space="preserve">d or </w:t>
+            </w:r>
+            <w:r>
+              <w:rPr>
+                <w:rFonts w:cs="Helvetica"/>
+                <w:sz w:val="15"/>
+                <w:szCs w:val="18"/>
+              </w:rPr>
+              <w:t>write</w:t>
+            </w:r>
+            <w:r>
+              <w:rPr>
+                <w:rFonts w:cs="Helvetica"/>
+                <w:sz w:val="15"/>
+                <w:szCs w:val="18"/>
+              </w:rPr>
+              <w:t xml:space="preserve"> trans</w:t>
+            </w:r>
+            <w:r>
+              <w:rPr>
+                <w:rFonts w:cs="Helvetica"/>
+                <w:sz w:val="15"/>
+                <w:szCs w:val="18"/>
+              </w:rPr>
+              <w:t>action</w:t>
+            </w:r>
+            <w:r>
+              <w:rPr>
+                <w:rFonts w:cs="Helvetica"/>
+                <w:sz w:val="15"/>
+                <w:szCs w:val="18"/>
+              </w:rPr>
+              <w:t>.</w:t>
+            </w:r>
+          </w:p>
+        </w:tc>
+      </w:tr>
+      <w:tr>
+        <w:tc>
+          <w:tcPr>
+            <w:tcW w:w="2255" w:type="dxa"/>
+            <w:tcBorders>
+              <w:left w:val="nil"/>
+              <w:right w:val="nil"/>
+            </w:tcBorders>
+            <w:shd w:val="clear" w:color="auto" w:fill="auto"/>
+          </w:tcPr>
+          <w:p>
+            <w:pPr>
+              <w:spacing w:line="276" w:lineRule="auto"/>
+              <w:rPr>
+                <w:rFonts w:cs="Helvetica"/>
+                <w:sz w:val="15"/>
+                <w:szCs w:val="18"/>
+              </w:rPr>
+            </w:pPr>
+            <w:proofErr w:type="spellStart"/>
+            <w:r>
+              <w:rPr>
+                <w:rFonts w:cs="Helvetica"/>
+                <w:sz w:val="15"/>
+                <w:szCs w:val="18"/>
+              </w:rPr>
+              <w:t>vvc_meta</w:t>
+            </w:r>
+            <w:proofErr w:type="spellEnd"/>
+          </w:p>
+        </w:tc>
+        <w:tc>
+          <w:tcPr>
+            <w:tcW w:w="2126" w:type="dxa"/>
+            <w:tcBorders>
+              <w:left w:val="nil"/>
+              <w:right w:val="nil"/>
+            </w:tcBorders>
+            <w:shd w:val="clear" w:color="auto" w:fill="auto"/>
+          </w:tcPr>
+          <w:p>
+            <w:pPr>
+              <w:spacing w:line="276" w:lineRule="auto"/>
+              <w:rPr>
+                <w:rFonts w:cs="Helvetica"/>
+                <w:sz w:val="15"/>
+                <w:szCs w:val="18"/>
+              </w:rPr>
+            </w:pPr>
+            <w:proofErr w:type="spellStart"/>
+            <w:r>
+              <w:rPr>
+                <w:rFonts w:cs="Helvetica"/>
+                <w:sz w:val="15"/>
+                <w:szCs w:val="18"/>
+              </w:rPr>
+              <w:t>t_vvc_meta</w:t>
+            </w:r>
+            <w:proofErr w:type="spellEnd"/>
+          </w:p>
+        </w:tc>
+        <w:tc>
+          <w:tcPr>
+            <w:tcW w:w="3260" w:type="dxa"/>
+            <w:tcBorders>
+              <w:left w:val="nil"/>
+              <w:right w:val="nil"/>
+            </w:tcBorders>
+          </w:tcPr>
+          <w:p>
+            <w:pPr>
+              <w:tabs>
+                <w:tab w:val="left" w:pos="4820"/>
+              </w:tabs>
+              <w:spacing w:line="276" w:lineRule="auto"/>
+              <w:rPr>
+                <w:rFonts w:cs="Helvetica"/>
+                <w:sz w:val="15"/>
+                <w:szCs w:val="18"/>
+              </w:rPr>
+            </w:pPr>
+            <w:proofErr w:type="spellStart"/>
+            <w:r>
+              <w:rPr>
+                <w:rFonts w:cs="Helvetica"/>
+                <w:sz w:val="15"/>
+                <w:szCs w:val="18"/>
+              </w:rPr>
+              <w:t>C_VVC_META_DEFAULT</w:t>
+            </w:r>
+            <w:proofErr w:type="spellEnd"/>
+          </w:p>
+        </w:tc>
+        <w:tc>
+          <w:tcPr>
+            <w:tcW w:w="7734" w:type="dxa"/>
+            <w:tcBorders>
+              <w:left w:val="nil"/>
+              <w:right w:val="nil"/>
+            </w:tcBorders>
+            <w:shd w:val="clear" w:color="auto" w:fill="auto"/>
+          </w:tcPr>
+          <w:p>
+            <w:pPr>
+              <w:tabs>
+                <w:tab w:val="left" w:pos="4820"/>
+              </w:tabs>
+              <w:spacing w:line="276" w:lineRule="auto"/>
+              <w:rPr>
+                <w:rFonts w:cs="Helvetica"/>
+                <w:sz w:val="15"/>
+                <w:szCs w:val="18"/>
+              </w:rPr>
+            </w:pPr>
+            <w:proofErr w:type="spellStart"/>
+            <w:r>
+              <w:rPr>
+                <w:rFonts w:cs="Helvetica"/>
+                <w:sz w:val="15"/>
+                <w:szCs w:val="18"/>
+              </w:rPr>
+              <w:t>VVC</w:t>
+            </w:r>
+            <w:proofErr w:type="spellEnd"/>
+            <w:r>
+              <w:rPr>
+                <w:rFonts w:cs="Helvetica"/>
+                <w:sz w:val="15"/>
+                <w:szCs w:val="18"/>
+              </w:rPr>
+              <w:t xml:space="preserve"> meta data</w:t>
+            </w:r>
+            <w:r>
+              <w:rPr>
+                <w:rFonts w:cs="Helvetica"/>
+                <w:sz w:val="15"/>
+                <w:szCs w:val="18"/>
+              </w:rPr>
+              <w:t xml:space="preserve"> of </w:t>
+            </w:r>
+            <w:r>
+              <w:rPr>
+                <w:rFonts w:cs="Helvetica"/>
+                <w:sz w:val="15"/>
+                <w:szCs w:val="18"/>
+              </w:rPr>
+              <w:t xml:space="preserve">the </w:t>
+            </w:r>
+            <w:r>
+              <w:rPr>
+                <w:rFonts w:cs="Helvetica"/>
+                <w:sz w:val="15"/>
+                <w:szCs w:val="18"/>
+              </w:rPr>
+              <w:t xml:space="preserve">executing </w:t>
+            </w:r>
+            <w:proofErr w:type="spellStart"/>
+            <w:r>
+              <w:rPr>
+                <w:rFonts w:cs="Helvetica"/>
+                <w:sz w:val="15"/>
+                <w:szCs w:val="18"/>
+              </w:rPr>
+              <w:t>VVC</w:t>
+            </w:r>
+            <w:proofErr w:type="spellEnd"/>
+            <w:r>
+              <w:rPr>
+                <w:rFonts w:cs="Helvetica"/>
+                <w:sz w:val="15"/>
+                <w:szCs w:val="18"/>
+              </w:rPr>
+              <w:t xml:space="preserve"> command.</w:t>
+            </w:r>
+          </w:p>
+        </w:tc>
+      </w:tr>
+      <w:tr>
+        <w:tc>
+          <w:tcPr>
+            <w:tcW w:w="2255" w:type="dxa"/>
+            <w:tcBorders>
+              <w:left w:val="nil"/>
+              <w:right w:val="nil"/>
+            </w:tcBorders>
+            <w:shd w:val="clear" w:color="auto" w:fill="auto"/>
+          </w:tcPr>
+          <w:p>
+            <w:pPr>
+              <w:spacing w:line="276" w:lineRule="auto"/>
+              <w:rPr>
+                <w:rFonts w:cs="Helvetica"/>
+                <w:sz w:val="15"/>
+                <w:szCs w:val="18"/>
+              </w:rPr>
+            </w:pPr>
+            <w:r>
+              <w:rPr>
+                <w:rFonts w:cs="Helvetica"/>
+                <w:b/>
+                <w:bCs/>
+                <w:sz w:val="15"/>
+                <w:szCs w:val="18"/>
+              </w:rPr>
+              <w:t xml:space="preserve">    </w:t>
+            </w:r>
+            <w:r>
+              <w:rPr>
+                <w:rFonts w:cs="Helvetica"/>
+                <w:b/>
+                <w:bCs/>
+                <w:sz w:val="15"/>
+                <w:szCs w:val="18"/>
+              </w:rPr>
+              <w:sym w:font="Symbol" w:char="F0AE"/>
+            </w:r>
+            <w:r>
+              <w:rPr>
+                <w:rFonts w:cs="Helvetica"/>
+                <w:sz w:val="15"/>
+                <w:szCs w:val="18"/>
+              </w:rPr>
+              <w:t xml:space="preserve"> </w:t>
+            </w:r>
+            <w:proofErr w:type="spellStart"/>
+            <w:r>
+              <w:rPr>
+                <w:rFonts w:cs="Helvetica"/>
+                <w:sz w:val="15"/>
+                <w:szCs w:val="18"/>
+              </w:rPr>
+              <w:t>msg</w:t>
+            </w:r>
+            <w:proofErr w:type="spellEnd"/>
+          </w:p>
+        </w:tc>
+        <w:tc>
+          <w:tcPr>
+            <w:tcW w:w="2126" w:type="dxa"/>
+            <w:tcBorders>
+              <w:left w:val="nil"/>
+              <w:right w:val="nil"/>
+            </w:tcBorders>
+            <w:shd w:val="clear" w:color="auto" w:fill="auto"/>
+          </w:tcPr>
+          <w:p>
+            <w:pPr>
+              <w:spacing w:line="276" w:lineRule="auto"/>
+              <w:rPr>
+                <w:rFonts w:cs="Helvetica"/>
+                <w:sz w:val="15"/>
+                <w:szCs w:val="18"/>
+              </w:rPr>
+            </w:pPr>
+            <w:r>
+              <w:rPr>
+                <w:rFonts w:cs="Helvetica"/>
+                <w:sz w:val="15"/>
+                <w:szCs w:val="18"/>
+              </w:rPr>
+              <w:t>string</w:t>
+            </w:r>
+          </w:p>
+        </w:tc>
+        <w:tc>
+          <w:tcPr>
+            <w:tcW w:w="3260" w:type="dxa"/>
+            <w:tcBorders>
+              <w:left w:val="nil"/>
+              <w:right w:val="nil"/>
+            </w:tcBorders>
+          </w:tcPr>
+          <w:p>
+            <w:pPr>
+              <w:tabs>
+                <w:tab w:val="left" w:pos="4820"/>
+              </w:tabs>
+              <w:spacing w:line="276" w:lineRule="auto"/>
+              <w:rPr>
+                <w:rFonts w:cs="Helvetica"/>
+                <w:sz w:val="15"/>
+                <w:szCs w:val="18"/>
+              </w:rPr>
+            </w:pPr>
+            <w:r>
+              <w:rPr>
+                <w:rFonts w:cs="Helvetica"/>
+                <w:sz w:val="15"/>
+                <w:szCs w:val="18"/>
+              </w:rPr>
+              <w:t>“ “</w:t>
+            </w:r>
+          </w:p>
+        </w:tc>
+        <w:tc>
+          <w:tcPr>
+            <w:tcW w:w="7734" w:type="dxa"/>
+            <w:tcBorders>
+              <w:left w:val="nil"/>
+              <w:right w:val="nil"/>
+            </w:tcBorders>
+            <w:shd w:val="clear" w:color="auto" w:fill="auto"/>
+          </w:tcPr>
+          <w:p>
+            <w:pPr>
+              <w:tabs>
+                <w:tab w:val="left" w:pos="4820"/>
+              </w:tabs>
+              <w:spacing w:line="276" w:lineRule="auto"/>
+              <w:rPr>
+                <w:rFonts w:cs="Helvetica"/>
+                <w:sz w:val="15"/>
+                <w:szCs w:val="18"/>
+              </w:rPr>
+            </w:pPr>
+            <w:r>
+              <w:rPr>
+                <w:rFonts w:cs="Helvetica"/>
+                <w:sz w:val="15"/>
+                <w:szCs w:val="18"/>
+              </w:rPr>
+              <w:t xml:space="preserve">Message of executing </w:t>
+            </w:r>
+            <w:proofErr w:type="spellStart"/>
+            <w:r>
+              <w:rPr>
+                <w:rFonts w:cs="Helvetica"/>
+                <w:sz w:val="15"/>
+                <w:szCs w:val="18"/>
+              </w:rPr>
+              <w:t>VVC</w:t>
+            </w:r>
+            <w:proofErr w:type="spellEnd"/>
+            <w:r>
+              <w:rPr>
+                <w:rFonts w:cs="Helvetica"/>
+                <w:sz w:val="15"/>
+                <w:szCs w:val="18"/>
+              </w:rPr>
+              <w:t xml:space="preserve"> command.</w:t>
+            </w:r>
+          </w:p>
+        </w:tc>
+      </w:tr>
+      <w:tr>
+        <w:tc>
+          <w:tcPr>
+            <w:tcW w:w="2255" w:type="dxa"/>
+            <w:tcBorders>
+              <w:left w:val="nil"/>
+              <w:right w:val="nil"/>
+            </w:tcBorders>
+            <w:shd w:val="clear" w:color="auto" w:fill="auto"/>
+          </w:tcPr>
+          <w:p>
+            <w:pPr>
+              <w:spacing w:line="276" w:lineRule="auto"/>
+              <w:rPr>
+                <w:rFonts w:cs="Helvetica"/>
+                <w:sz w:val="15"/>
+                <w:szCs w:val="18"/>
+              </w:rPr>
+            </w:pPr>
+            <w:r>
+              <w:rPr>
+                <w:rFonts w:cs="Helvetica"/>
+                <w:b/>
+                <w:bCs/>
+                <w:sz w:val="15"/>
+                <w:szCs w:val="18"/>
+              </w:rPr>
+              <w:t xml:space="preserve">    </w:t>
+            </w:r>
+            <w:r>
+              <w:rPr>
+                <w:rFonts w:cs="Helvetica"/>
+                <w:b/>
+                <w:bCs/>
+                <w:sz w:val="15"/>
+                <w:szCs w:val="18"/>
+              </w:rPr>
+              <w:sym w:font="Symbol" w:char="F0AE"/>
+            </w:r>
+            <w:r>
+              <w:rPr>
+                <w:rFonts w:cs="Helvetica"/>
+                <w:sz w:val="15"/>
+                <w:szCs w:val="18"/>
+              </w:rPr>
+              <w:t xml:space="preserve"> </w:t>
+            </w:r>
+            <w:proofErr w:type="spellStart"/>
+            <w:r>
+              <w:rPr>
+                <w:rFonts w:cs="Helvetica"/>
+                <w:sz w:val="15"/>
+                <w:szCs w:val="18"/>
+              </w:rPr>
+              <w:t>cmd_idx</w:t>
+            </w:r>
+            <w:proofErr w:type="spellEnd"/>
+          </w:p>
+        </w:tc>
+        <w:tc>
+          <w:tcPr>
+            <w:tcW w:w="2126" w:type="dxa"/>
+            <w:tcBorders>
+              <w:left w:val="nil"/>
+              <w:right w:val="nil"/>
+            </w:tcBorders>
+            <w:shd w:val="clear" w:color="auto" w:fill="auto"/>
+          </w:tcPr>
+          <w:p>
+            <w:pPr>
+              <w:spacing w:line="276" w:lineRule="auto"/>
+              <w:rPr>
+                <w:rFonts w:cs="Helvetica"/>
+                <w:sz w:val="15"/>
+                <w:szCs w:val="18"/>
+              </w:rPr>
+            </w:pPr>
+            <w:r>
+              <w:rPr>
+                <w:rFonts w:cs="Helvetica"/>
+                <w:sz w:val="15"/>
+                <w:szCs w:val="18"/>
+              </w:rPr>
+              <w:t>integer</w:t>
+            </w:r>
+          </w:p>
+        </w:tc>
+        <w:tc>
+          <w:tcPr>
+            <w:tcW w:w="3260" w:type="dxa"/>
+            <w:tcBorders>
+              <w:left w:val="nil"/>
+              <w:right w:val="nil"/>
+            </w:tcBorders>
+          </w:tcPr>
+          <w:p>
+            <w:pPr>
+              <w:tabs>
+                <w:tab w:val="left" w:pos="4820"/>
+              </w:tabs>
+              <w:spacing w:line="276" w:lineRule="auto"/>
+              <w:rPr>
+                <w:rFonts w:cs="Helvetica"/>
+                <w:sz w:val="15"/>
+                <w:szCs w:val="18"/>
+              </w:rPr>
+            </w:pPr>
+            <w:r>
+              <w:rPr>
+                <w:rFonts w:cs="Helvetica"/>
+                <w:sz w:val="15"/>
+                <w:szCs w:val="18"/>
+              </w:rPr>
+              <w:t>-1</w:t>
+            </w:r>
+          </w:p>
+        </w:tc>
+        <w:tc>
+          <w:tcPr>
+            <w:tcW w:w="7734" w:type="dxa"/>
+            <w:tcBorders>
+              <w:left w:val="nil"/>
+              <w:right w:val="nil"/>
+            </w:tcBorders>
+            <w:shd w:val="clear" w:color="auto" w:fill="auto"/>
+          </w:tcPr>
+          <w:p>
+            <w:pPr>
+              <w:tabs>
+                <w:tab w:val="left" w:pos="4820"/>
+              </w:tabs>
+              <w:spacing w:line="276" w:lineRule="auto"/>
+              <w:rPr>
+                <w:rFonts w:cs="Helvetica"/>
+                <w:sz w:val="15"/>
+                <w:szCs w:val="18"/>
+              </w:rPr>
+            </w:pPr>
+            <w:r>
+              <w:rPr>
+                <w:rFonts w:cs="Helvetica"/>
+                <w:sz w:val="15"/>
+                <w:szCs w:val="18"/>
+              </w:rPr>
+              <w:t xml:space="preserve">Command index of executing </w:t>
+            </w:r>
+            <w:proofErr w:type="spellStart"/>
+            <w:r>
+              <w:rPr>
+                <w:rFonts w:cs="Helvetica"/>
+                <w:sz w:val="15"/>
+                <w:szCs w:val="18"/>
+              </w:rPr>
+              <w:t>VVC</w:t>
+            </w:r>
+            <w:proofErr w:type="spellEnd"/>
+            <w:r>
+              <w:rPr>
+                <w:rFonts w:cs="Helvetica"/>
+                <w:sz w:val="15"/>
+                <w:szCs w:val="18"/>
+              </w:rPr>
+              <w:t xml:space="preserve"> command.</w:t>
+            </w:r>
+          </w:p>
+        </w:tc>
+      </w:tr>
+      <w:tr>
+        <w:tc>
+          <w:tcPr>
+            <w:tcW w:w="2255" w:type="dxa"/>
+            <w:tcBorders>
+              <w:left w:val="nil"/>
+              <w:bottom w:val="nil"/>
+              <w:right w:val="nil"/>
+            </w:tcBorders>
+            <w:shd w:val="clear" w:color="auto" w:fill="auto"/>
+          </w:tcPr>
+          <w:p>
+            <w:pPr>
+              <w:spacing w:line="276" w:lineRule="auto"/>
+              <w:rPr>
+                <w:rFonts w:cs="Helvetica"/>
+                <w:sz w:val="15"/>
+                <w:szCs w:val="18"/>
+              </w:rPr>
+            </w:pPr>
+            <w:proofErr w:type="spellStart"/>
+            <w:r>
+              <w:rPr>
+                <w:rFonts w:cs="Helvetica"/>
+                <w:sz w:val="15"/>
+                <w:szCs w:val="18"/>
+              </w:rPr>
+              <w:t>transaction_status</w:t>
+            </w:r>
+            <w:proofErr w:type="spellEnd"/>
+          </w:p>
+        </w:tc>
+        <w:tc>
+          <w:tcPr>
+            <w:tcW w:w="2126" w:type="dxa"/>
+            <w:tcBorders>
+              <w:left w:val="nil"/>
+              <w:bottom w:val="nil"/>
+              <w:right w:val="nil"/>
+            </w:tcBorders>
+            <w:shd w:val="clear" w:color="auto" w:fill="auto"/>
+          </w:tcPr>
+          <w:p>
+            <w:pPr>
+              <w:spacing w:line="276" w:lineRule="auto"/>
+              <w:rPr>
+                <w:rFonts w:cs="Helvetica"/>
+                <w:sz w:val="15"/>
+                <w:szCs w:val="18"/>
+              </w:rPr>
+            </w:pPr>
+            <w:proofErr w:type="spellStart"/>
+            <w:r>
+              <w:rPr>
+                <w:rFonts w:cs="Helvetica"/>
+                <w:sz w:val="15"/>
+                <w:szCs w:val="18"/>
+              </w:rPr>
+              <w:t>t_transaction_status</w:t>
+            </w:r>
+            <w:proofErr w:type="spellEnd"/>
+          </w:p>
+        </w:tc>
+        <w:tc>
+          <w:tcPr>
+            <w:tcW w:w="3260" w:type="dxa"/>
+            <w:tcBorders>
+              <w:left w:val="nil"/>
+              <w:bottom w:val="nil"/>
+              <w:right w:val="nil"/>
+            </w:tcBorders>
+          </w:tcPr>
+          <w:p>
+            <w:pPr>
+              <w:tabs>
+                <w:tab w:val="left" w:pos="4820"/>
+              </w:tabs>
+              <w:spacing w:line="276" w:lineRule="auto"/>
+              <w:rPr>
+                <w:rFonts w:cs="Helvetica"/>
+                <w:sz w:val="15"/>
+                <w:szCs w:val="18"/>
+              </w:rPr>
+            </w:pPr>
+            <w:proofErr w:type="spellStart"/>
+            <w:r>
+              <w:rPr>
+                <w:rFonts w:cs="Helvetica"/>
+                <w:sz w:val="15"/>
+                <w:szCs w:val="18"/>
+              </w:rPr>
+              <w:t>C_TRANSACTION_STATUS_DEFAULT</w:t>
+            </w:r>
+            <w:proofErr w:type="spellEnd"/>
+          </w:p>
+        </w:tc>
+        <w:tc>
+          <w:tcPr>
+            <w:tcW w:w="7734" w:type="dxa"/>
+            <w:tcBorders>
+              <w:left w:val="nil"/>
+              <w:bottom w:val="nil"/>
+              <w:right w:val="nil"/>
+            </w:tcBorders>
+            <w:shd w:val="clear" w:color="auto" w:fill="auto"/>
+          </w:tcPr>
+          <w:p>
+            <w:pPr>
+              <w:tabs>
+                <w:tab w:val="left" w:pos="4820"/>
+              </w:tabs>
+              <w:spacing w:line="276" w:lineRule="auto"/>
+              <w:rPr>
+                <w:rFonts w:cs="Helvetica"/>
+                <w:sz w:val="15"/>
+                <w:szCs w:val="18"/>
+              </w:rPr>
+            </w:pPr>
+            <w:r>
+              <w:rPr>
+                <w:rFonts w:cs="Helvetica"/>
+                <w:sz w:val="15"/>
+                <w:szCs w:val="18"/>
+              </w:rPr>
+              <w:t xml:space="preserve">Set to INACTIVE, </w:t>
+            </w:r>
+            <w:proofErr w:type="spellStart"/>
+            <w:r>
+              <w:rPr>
+                <w:rFonts w:cs="Helvetica"/>
+                <w:sz w:val="15"/>
+                <w:szCs w:val="18"/>
+              </w:rPr>
+              <w:t>IN_PROGRESS</w:t>
+            </w:r>
+            <w:proofErr w:type="spellEnd"/>
+            <w:r>
+              <w:rPr>
+                <w:rFonts w:cs="Helvetica"/>
+                <w:sz w:val="15"/>
+                <w:szCs w:val="18"/>
+              </w:rPr>
+              <w:t>, FAILED or SUCCEEDED during a transaction.</w:t>
+            </w:r>
+          </w:p>
+        </w:tc>
+      </w:tr>
+    </w:tbl>
+    <w:p/>
+    <w:p>
+      <w:pPr>
+        <w:pStyle w:val="Overskrift1"/>
+      </w:pPr>
+      <w:r>
+        <w:t>Scoreboard</w:t>
+      </w:r>
+    </w:p>
+    <w:p>
+      <w:r>
+        <w:t xml:space="preserve">This </w:t>
+      </w:r>
+      <w:proofErr w:type="spellStart"/>
+      <w:r>
+        <w:t>VVC</w:t>
+      </w:r>
+      <w:proofErr w:type="spellEnd"/>
+      <w:r>
+        <w:t xml:space="preserve"> has built in Scoreboard functionality wh</w:t>
+      </w:r>
+      <w:r>
+        <w:t xml:space="preserve">ere data can be routed by setting the </w:t>
+      </w:r>
+      <w:proofErr w:type="spellStart"/>
+      <w:r>
+        <w:rPr>
+          <w:rFonts w:ascii="Consolas" w:hAnsi="Consolas" w:cs="Consolas"/>
+        </w:rPr>
+        <w:t>TO_SB</w:t>
+      </w:r>
+      <w:proofErr w:type="spellEnd"/>
+      <w:r>
+        <w:t xml:space="preserve"> parameter in supported method calls, i.e. </w:t>
+      </w:r>
+      <w:proofErr w:type="spellStart"/>
+      <w:r>
+        <w:rPr>
+          <w:rFonts w:ascii="Consolas" w:hAnsi="Consolas" w:cs="Consolas"/>
+        </w:rPr>
+        <w:t>sbi_</w:t>
+      </w:r>
+      <w:proofErr w:type="gramStart"/>
+      <w:r>
+        <w:rPr>
+          <w:rFonts w:ascii="Consolas" w:hAnsi="Consolas" w:cs="Consolas"/>
+        </w:rPr>
+        <w:t>read</w:t>
+      </w:r>
+      <w:proofErr w:type="spellEnd"/>
+      <w:r>
+        <w:rPr>
+          <w:rFonts w:ascii="Consolas" w:hAnsi="Consolas" w:cs="Consolas"/>
+        </w:rPr>
+        <w:t>(</w:t>
+      </w:r>
+      <w:proofErr w:type="gramEnd"/>
+      <w:r>
+        <w:rPr>
+          <w:rFonts w:ascii="Consolas" w:hAnsi="Consolas" w:cs="Consolas"/>
+        </w:rPr>
+        <w:t>)</w:t>
+      </w:r>
+      <w:r>
+        <w:t xml:space="preserve">. Note that the data is only stored in the scoreboard and not accessible with the </w:t>
+      </w:r>
+      <w:proofErr w:type="spellStart"/>
+      <w:r>
+        <w:rPr>
+          <w:rFonts w:ascii="Consolas" w:hAnsi="Consolas" w:cs="Consolas"/>
+        </w:rPr>
+        <w:t>fetch_</w:t>
+      </w:r>
+      <w:proofErr w:type="gramStart"/>
+      <w:r>
+        <w:rPr>
+          <w:rFonts w:ascii="Consolas" w:hAnsi="Consolas" w:cs="Consolas"/>
+        </w:rPr>
+        <w:t>result</w:t>
+      </w:r>
+      <w:proofErr w:type="spellEnd"/>
+      <w:r>
+        <w:rPr>
+          <w:rFonts w:ascii="Consolas" w:hAnsi="Consolas" w:cs="Consolas"/>
+        </w:rPr>
+        <w:t>(</w:t>
+      </w:r>
+      <w:proofErr w:type="gramEnd"/>
+      <w:r>
+        <w:rPr>
+          <w:rFonts w:ascii="Consolas" w:hAnsi="Consolas" w:cs="Consolas"/>
+        </w:rPr>
+        <w:t>)</w:t>
+      </w:r>
+      <w:r>
+        <w:t xml:space="preserve"> method when the </w:t>
+      </w:r>
+      <w:proofErr w:type="spellStart"/>
+      <w:r>
+        <w:rPr>
+          <w:rFonts w:ascii="Consolas" w:hAnsi="Consolas" w:cs="Consolas"/>
+        </w:rPr>
+        <w:t>TO_SB</w:t>
+      </w:r>
+      <w:proofErr w:type="spellEnd"/>
+      <w:r>
+        <w:rPr>
+          <w:rFonts w:ascii="Consolas" w:hAnsi="Consolas" w:cs="Consolas"/>
+        </w:rPr>
+        <w:t xml:space="preserve"> </w:t>
+      </w:r>
+      <w:r>
+        <w:t xml:space="preserve">parameter is applied. The </w:t>
+      </w:r>
+      <w:proofErr w:type="spellStart"/>
+      <w:r>
+        <w:t>SBI</w:t>
+      </w:r>
+      <w:proofErr w:type="spellEnd"/>
+      <w:r>
+        <w:t xml:space="preserve"> </w:t>
+      </w:r>
+      <w:r>
+        <w:t xml:space="preserve">scoreboard is accessible from the testbench as a shared variable </w:t>
+      </w:r>
+      <w:proofErr w:type="spellStart"/>
+      <w:r>
+        <w:rPr>
+          <w:rFonts w:ascii="Consolas" w:hAnsi="Consolas" w:cs="Consolas"/>
+        </w:rPr>
+        <w:t>shared_sbi_sb</w:t>
+      </w:r>
+      <w:proofErr w:type="spellEnd"/>
+      <w:r>
+        <w:t xml:space="preserve">, located in the </w:t>
+      </w:r>
+      <w:proofErr w:type="spellStart"/>
+      <w:r>
+        <w:rPr>
+          <w:rFonts w:ascii="Consolas" w:hAnsi="Consolas" w:cs="Consolas"/>
+        </w:rPr>
+        <w:t>vvc_methods_pkg.vhd</w:t>
+      </w:r>
+      <w:proofErr w:type="spellEnd"/>
+      <w:r>
+        <w:t xml:space="preserve">. </w:t>
+      </w:r>
+      <w:r>
+        <w:br/>
+      </w:r>
+      <w:r>
+        <w:t xml:space="preserve">See the Generic Scoreboard Quick Reference PDF in the </w:t>
+      </w:r>
+      <w:proofErr w:type="spellStart"/>
+      <w:r>
+        <w:t>Bitvis</w:t>
+      </w:r>
+      <w:proofErr w:type="spellEnd"/>
+      <w:r>
+        <w:t xml:space="preserve"> VIP Scoreboard document folder</w:t>
+      </w:r>
+      <w:r>
+        <w:t xml:space="preserve"> for a complete list of available commands and additional information. All of the </w:t>
+      </w:r>
+      <w:r>
+        <w:t xml:space="preserve">listed </w:t>
+      </w:r>
+      <w:r>
+        <w:t xml:space="preserve">Generic Scoreboard commands are available for the </w:t>
+      </w:r>
+      <w:proofErr w:type="spellStart"/>
+      <w:r>
+        <w:t>SBI</w:t>
+      </w:r>
+      <w:proofErr w:type="spellEnd"/>
+      <w:r>
+        <w:t xml:space="preserve"> </w:t>
+      </w:r>
+      <w:r>
+        <w:t>s</w:t>
+      </w:r>
+      <w:r>
+        <w:t>coreboard</w:t>
+      </w:r>
+      <w:r>
+        <w:t xml:space="preserve"> </w:t>
+      </w:r>
+      <w:r>
+        <w:t>using</w:t>
+      </w:r>
+      <w:r>
+        <w:t xml:space="preserve"> the </w:t>
+      </w:r>
+      <w:proofErr w:type="spellStart"/>
+      <w:r>
+        <w:rPr>
+          <w:rFonts w:ascii="Consolas" w:hAnsi="Consolas" w:cs="Consolas"/>
+        </w:rPr>
+        <w:t>shared_sbi_sb</w:t>
+      </w:r>
+      <w:proofErr w:type="spellEnd"/>
+      <w:r>
+        <w:t>.</w:t>
+      </w:r>
+    </w:p>
+    <w:p>
+      <w:bookmarkStart w:id="2" w:name="_GoBack"/>
+      <w:bookmarkEnd w:id="2"/>
+    </w:p>
     <w:p/>
     <w:p>
       <w:pPr>
@@ -18277,6 +19991,7 @@
         <w:rPr>
           <w:rFonts w:ascii="Helvetica" w:hAnsi="Helvetica" w:cs="Helvetica"/>
         </w:rPr>
+        <w:lastRenderedPageBreak/>
         <w:t>VVC</w:t>
       </w:r>
       <w:proofErr w:type="spellEnd"/>
@@ -18433,21 +20148,7 @@
         <w:rPr>
           <w:rFonts w:ascii="Courier New" w:hAnsi="Courier New" w:cs="Courier New"/>
         </w:rPr>
-        <w:t xml:space="preserve">C_DATA_WIDTH-1 </w:t>
-      </w:r>
-      <w:proofErr w:type="spellStart"/>
-      <w:r>
-        <w:rPr>
-          <w:rFonts w:ascii="Courier New" w:hAnsi="Courier New" w:cs="Courier New"/>
-        </w:rPr>
-        <w:t>downto</w:t>
-      </w:r>
-      <w:proofErr w:type="spellEnd"/>
-      <w:r>
-        <w:rPr>
-          <w:rFonts w:ascii="Courier New" w:hAnsi="Courier New" w:cs="Courier New"/>
-        </w:rPr>
-        <w:t xml:space="preserve"> 0),</w:t>
+        <w:t>C_DATA_WIDTH-1 downto 0),</w:t>
       </w:r>
     </w:p>
     <w:p>
@@ -18482,33 +20183,13 @@
         <w:rPr>
           <w:rFonts w:ascii="Courier New" w:hAnsi="Courier New" w:cs="Courier New"/>
         </w:rPr>
-        <w:t xml:space="preserve">C_DATA_WIDTH-1 </w:t>
-      </w:r>
-      <w:proofErr w:type="spellStart"/>
-      <w:r>
+        <w:t>C_DATA_WIDTH-1 downto 0) );</w:t>
+      </w:r>
+    </w:p>
+    <w:p>
+      <w:pPr>
         <w:rPr>
           <w:rFonts w:ascii="Courier New" w:hAnsi="Courier New" w:cs="Courier New"/>
-        </w:rPr>
-        <w:t>downto</w:t>
-      </w:r>
-      <w:proofErr w:type="spellEnd"/>
-      <w:r>
-        <w:rPr>
-          <w:rFonts w:ascii="Courier New" w:hAnsi="Courier New" w:cs="Courier New"/>
-        </w:rPr>
-        <w:t xml:space="preserve"> 0) );</w:t>
-      </w:r>
-    </w:p>
-    <w:p>
-      <w:pPr>
-        <w:pStyle w:val="Overskrift1"/>
-        <w:numPr>
-          <w:ilvl w:val="0"/>
-          <w:numId w:val="0"/>
-        </w:numPr>
-        <w:ind w:left="432"/>
-        <w:rPr>
-          <w:rFonts w:ascii="Helvetica" w:hAnsi="Helvetica" w:cs="Helvetica"/>
         </w:rPr>
       </w:pPr>
     </w:p>
@@ -18587,23 +20268,12 @@
         <w:tab/>
       </w:r>
     </w:p>
+    <w:p/>
     <w:p>
-      <w:r>
-        <w:br w:type="page"/>
-      </w:r>
-    </w:p>
-    <w:p>
       <w:pPr>
         <w:pStyle w:val="Overskrift1"/>
-        <w:rPr>
-          <w:rFonts w:ascii="Helvetica" w:hAnsi="Helvetica" w:cs="Helvetica"/>
-        </w:rPr>
-      </w:pPr>
-      <w:r>
-        <w:rPr>
-          <w:rFonts w:ascii="Helvetica" w:hAnsi="Helvetica" w:cs="Helvetica"/>
-        </w:rPr>
-        <w:lastRenderedPageBreak/>
+      </w:pPr>
+      <w:r>
         <w:t>Compilation</w:t>
       </w:r>
     </w:p>
@@ -18823,8 +20493,6 @@
         </w:rPr>
         <w:t>1</w:t>
       </w:r>
-      <w:bookmarkStart w:id="2" w:name="_GoBack"/>
-      <w:bookmarkEnd w:id="2"/>
       <w:r>
         <w:rPr>
           <w:b/>
@@ -20452,6 +22120,18 @@
     </w:p>
     <w:p>
       <w:pPr>
+        <w:tabs>
+          <w:tab w:val="left" w:pos="1843"/>
+        </w:tabs>
+        <w:rPr>
+          <w:rFonts w:cs="Helvetica"/>
+          <w:sz w:val="20"/>
+          <w:szCs w:val="22"/>
+        </w:rPr>
+      </w:pPr>
+    </w:p>
+    <w:p>
+      <w:pPr>
         <w:pStyle w:val="Overskrift1"/>
         <w:rPr>
           <w:rFonts w:ascii="Helvetica" w:hAnsi="Helvetica" w:cs="Helvetica"/>
@@ -20461,6 +22141,7 @@
         <w:rPr>
           <w:rFonts w:ascii="Helvetica" w:hAnsi="Helvetica" w:cs="Helvetica"/>
         </w:rPr>
+        <w:lastRenderedPageBreak/>
         <w:t>Simulator compatibility and setup</w:t>
       </w:r>
     </w:p>
@@ -21219,7 +22900,7 @@
               <w:sz w:val="14"/>
               <w:lang w:val="sq-AL"/>
             </w:rPr>
-            <w:t>V</w:t>
+            <w:t xml:space="preserve">Version </w:t>
           </w:r>
           <w:r>
             <w:rPr>
@@ -21229,47 +22910,7 @@
               <w:sz w:val="14"/>
               <w:lang w:val="sq-AL"/>
             </w:rPr>
-            <w:t xml:space="preserve">ersion </w:t>
-          </w:r>
-          <w:r>
-            <w:rPr>
-              <w:rFonts w:ascii="Helvetica" w:hAnsi="Helvetica" w:cs="Arial"/>
-              <w:b/>
-              <w:color w:val="1381C4"/>
-              <w:sz w:val="14"/>
-              <w:lang w:val="sq-AL"/>
-            </w:rPr>
-            <w:t>2.</w:t>
-          </w:r>
-          <w:r>
-            <w:rPr>
-              <w:rFonts w:ascii="Helvetica" w:hAnsi="Helvetica" w:cs="Arial"/>
-              <w:b/>
-              <w:color w:val="1381C4"/>
-              <w:sz w:val="14"/>
-              <w:lang w:val="sq-AL"/>
-            </w:rPr>
-            <w:t>5</w:t>
-          </w:r>
-          <w:r>
-            <w:rPr>
-              <w:rFonts w:ascii="Helvetica" w:hAnsi="Helvetica" w:cs="Arial"/>
-              <w:b/>
-              <w:color w:val="1381C4"/>
-              <w:sz w:val="14"/>
-              <w:lang w:val="sq-AL"/>
-            </w:rPr>
-            <w:t>.</w:t>
-          </w:r>
-          <w:r>
-            <w:rPr>
-              <w:rFonts w:ascii="Helvetica" w:hAnsi="Helvetica" w:cs="Arial"/>
-              <w:b/>
-              <w:color w:val="1381C4"/>
-              <w:sz w:val="14"/>
-              <w:lang w:val="sq-AL"/>
-            </w:rPr>
-            <w:t>x</w:t>
+            <w:t>2.5.x</w:t>
           </w:r>
           <w:r>
             <w:rPr>
@@ -21315,7 +22956,7 @@
               <w:sz w:val="14"/>
               <w:lang w:val="en-US"/>
             </w:rPr>
-            <w:t>2020-01-23</w:t>
+            <w:t>2020-03-06</w:t>
           </w:r>
           <w:r>
             <w:rPr>
@@ -21348,18 +22989,38 @@
               <w:lang w:val="sq-AL"/>
             </w:rPr>
           </w:pPr>
-          <w:hyperlink r:id="rId1" w:history="1">
-            <w:r>
-              <w:rPr>
-                <w:rStyle w:val="Hyperkobling"/>
-                <w:rFonts w:ascii="Helvetica" w:hAnsi="Helvetica" w:cs="Arial"/>
-                <w:color w:val="1381C4"/>
-                <w:sz w:val="14"/>
-                <w:lang w:val="sq-AL"/>
-              </w:rPr>
-              <w:t>support@bitvis.no</w:t>
-            </w:r>
-          </w:hyperlink>
+          <w:r>
+            <w:fldChar w:fldCharType="begin"/>
+          </w:r>
+          <w:r>
+            <w:rPr>
+              <w:lang w:val="sq-AL"/>
+            </w:rPr>
+            <w:instrText xml:space="preserve"> HYPERLINK "mailto:support@bitvis.no" </w:instrText>
+          </w:r>
+          <w:r>
+            <w:fldChar w:fldCharType="separate"/>
+          </w:r>
+          <w:r>
+            <w:rPr>
+              <w:rStyle w:val="Hyperkobling"/>
+              <w:rFonts w:ascii="Helvetica" w:hAnsi="Helvetica" w:cs="Arial"/>
+              <w:color w:val="1381C4"/>
+              <w:sz w:val="14"/>
+              <w:lang w:val="sq-AL"/>
+            </w:rPr>
+            <w:t>support@bitvis.no</w:t>
+          </w:r>
+          <w:r>
+            <w:rPr>
+              <w:rStyle w:val="Hyperkobling"/>
+              <w:rFonts w:ascii="Helvetica" w:hAnsi="Helvetica" w:cs="Arial"/>
+              <w:color w:val="1381C4"/>
+              <w:sz w:val="14"/>
+              <w:lang w:val="sq-AL"/>
+            </w:rPr>
+            <w:fldChar w:fldCharType="end"/>
+          </w:r>
           <w:r>
             <w:rPr>
               <w:rFonts w:ascii="Helvetica" w:hAnsi="Helvetica" w:cs="Arial"/>
@@ -21631,16 +23292,7 @@
         <w:sz w:val="14"/>
         <w:szCs w:val="16"/>
       </w:rPr>
-      <w:t>2017</w:t>
-    </w:r>
-    <w:r>
-      <w:rPr>
-        <w:iCs/>
-        <w:color w:val="000000" w:themeColor="text1"/>
-        <w:sz w:val="14"/>
-        <w:szCs w:val="16"/>
-      </w:rPr>
-      <w:t xml:space="preserve"> by </w:t>
+      <w:t xml:space="preserve">2017 by </w:t>
     </w:r>
     <w:proofErr w:type="spellStart"/>
     <w:r>
@@ -28277,7 +29929,7 @@
 </file>
 
 <file path=customXml/itemProps1.xml><?xml version="1.0" encoding="utf-8"?>
-<ds:datastoreItem xmlns:ds="http://schemas.openxmlformats.org/officeDocument/2006/customXml" ds:itemID="{54D317A9-B4E0-094A-98F3-8730167DE246}">
+<ds:datastoreItem xmlns:ds="http://schemas.openxmlformats.org/officeDocument/2006/customXml" ds:itemID="{B3AACB8C-0B0E-DA4D-AA18-8B0765DF2551}">
   <ds:schemaRefs>
     <ds:schemaRef ds:uri="http://schemas.openxmlformats.org/officeDocument/2006/bibliography"/>
   </ds:schemaRefs>

</xml_diff>